<commit_message>
pequena introdução (duas linhas)
</commit_message>
<xml_diff>
--- a/Docs/Processes/Processes List.docx
+++ b/Docs/Processes/Processes List.docx
@@ -65,19 +65,11 @@
                         <w:rFonts w:asciiTheme="majorHAnsi" w:eastAsiaTheme="majorEastAsia" w:hAnsiTheme="majorHAnsi" w:cstheme="majorBidi"/>
                       </w:rPr>
                     </w:pPr>
-                    <w:proofErr w:type="gramStart"/>
                     <w:r>
                       <w:rPr>
                         <w:rFonts w:asciiTheme="majorHAnsi" w:eastAsiaTheme="majorEastAsia" w:hAnsiTheme="majorHAnsi" w:cstheme="majorBidi"/>
                       </w:rPr>
-                      <w:t>Team</w:t>
-                    </w:r>
-                    <w:proofErr w:type="gramEnd"/>
-                    <w:r>
-                      <w:rPr>
-                        <w:rFonts w:asciiTheme="majorHAnsi" w:eastAsiaTheme="majorEastAsia" w:hAnsiTheme="majorHAnsi" w:cstheme="majorBidi"/>
-                      </w:rPr>
-                      <w:t xml:space="preserve"> 2</w:t>
+                      <w:t>Team 2</w:t>
                     </w:r>
                   </w:p>
                 </w:tc>
@@ -338,11 +330,9 @@
           <w:pPr>
             <w:pStyle w:val="Cabealhodondice"/>
           </w:pPr>
-          <w:proofErr w:type="spellStart"/>
           <w:r>
             <w:t>Content</w:t>
           </w:r>
-          <w:proofErr w:type="spellEnd"/>
         </w:p>
         <w:p>
           <w:pPr>
@@ -538,7 +528,6 @@
       </w:sdtContent>
     </w:sdt>
     <w:p>
-      <w:proofErr w:type="spellStart"/>
       <w:r>
         <w:rPr>
           <w:rFonts w:asciiTheme="majorHAnsi" w:eastAsiaTheme="majorEastAsia" w:hAnsiTheme="majorHAnsi" w:cstheme="majorBidi"/>
@@ -550,7 +539,6 @@
         </w:rPr>
         <w:t>Images</w:t>
       </w:r>
-      <w:proofErr w:type="spellEnd"/>
     </w:p>
     <w:p>
       <w:r>
@@ -584,7 +572,6 @@
       </w:r>
     </w:p>
     <w:p>
-      <w:proofErr w:type="spellStart"/>
       <w:r>
         <w:rPr>
           <w:rFonts w:asciiTheme="majorHAnsi" w:eastAsiaTheme="majorEastAsia" w:hAnsiTheme="majorHAnsi" w:cstheme="majorBidi"/>
@@ -596,7 +583,6 @@
         </w:rPr>
         <w:t>Tables</w:t>
       </w:r>
-      <w:proofErr w:type="spellEnd"/>
     </w:p>
     <w:p>
       <w:pPr>
@@ -605,7 +591,9 @@
           <w:tab w:val="right" w:leader="dot" w:pos="8494"/>
         </w:tabs>
         <w:rPr>
+          <w:rFonts w:eastAsiaTheme="minorEastAsia"/>
           <w:noProof/>
+          <w:lang w:eastAsia="pt-PT"/>
         </w:rPr>
       </w:pPr>
       <w:r>
@@ -623,7 +611,7 @@
         </w:rPr>
         <w:fldChar w:fldCharType="separate"/>
       </w:r>
-      <w:hyperlink w:anchor="_Toc349409168" w:history="1">
+      <w:hyperlink w:anchor="_Toc349580504" w:history="1">
         <w:r>
           <w:rPr>
             <w:rStyle w:val="Hiperligao"/>
@@ -650,7 +638,7 @@
             <w:noProof/>
             <w:webHidden/>
           </w:rPr>
-          <w:instrText xml:space="preserve"> PAGEREF _Toc349409168 \h </w:instrText>
+          <w:instrText xml:space="preserve"> PAGEREF _Toc349580504 \h </w:instrText>
         </w:r>
         <w:r>
           <w:rPr>
@@ -688,10 +676,12 @@
           <w:tab w:val="right" w:leader="dot" w:pos="8494"/>
         </w:tabs>
         <w:rPr>
+          <w:rFonts w:eastAsiaTheme="minorEastAsia"/>
           <w:noProof/>
+          <w:lang w:eastAsia="pt-PT"/>
         </w:rPr>
       </w:pPr>
-      <w:hyperlink w:anchor="_Toc349409169" w:history="1">
+      <w:hyperlink w:anchor="_Toc349580505" w:history="1">
         <w:r>
           <w:rPr>
             <w:rStyle w:val="Hiperligao"/>
@@ -718,7 +708,7 @@
             <w:noProof/>
             <w:webHidden/>
           </w:rPr>
-          <w:instrText xml:space="preserve"> PAGEREF _Toc349409169 \h </w:instrText>
+          <w:instrText xml:space="preserve"> PAGEREF _Toc349580505 \h </w:instrText>
         </w:r>
         <w:r>
           <w:rPr>
@@ -1130,48 +1120,38 @@
           <w:lang w:val="en-US"/>
         </w:rPr>
       </w:pPr>
-      <w:bookmarkStart w:id="0" w:name="_Toc349409168"/>
-      <w:proofErr w:type="spellStart"/>
+      <w:bookmarkStart w:id="0" w:name="_Toc349580504"/>
       <w:r>
-        <w:t>Table</w:t>
+        <w:t xml:space="preserve">Table </w:t>
       </w:r>
-      <w:proofErr w:type="spellEnd"/>
       <w:r>
-        <w:t xml:space="preserve"> </w:t>
+        <w:fldChar w:fldCharType="begin"/>
       </w:r>
-      <w:fldSimple w:instr=" SEQ Table \* ARABIC ">
-        <w:r>
-          <w:rPr>
-            <w:noProof/>
-          </w:rPr>
-          <w:t>1</w:t>
-        </w:r>
-      </w:fldSimple>
+      <w:r>
+        <w:instrText xml:space="preserve"> SEQ Table \* ARABIC </w:instrText>
+      </w:r>
+      <w:r>
+        <w:fldChar w:fldCharType="separate"/>
+      </w:r>
+      <w:r>
+        <w:rPr>
+          <w:noProof/>
+        </w:rPr>
+        <w:t>1</w:t>
+      </w:r>
+      <w:r>
+        <w:rPr>
+          <w:noProof/>
+        </w:rPr>
+        <w:fldChar w:fldCharType="end"/>
+      </w:r>
       <w:r>
         <w:t xml:space="preserve">: </w:t>
       </w:r>
-      <w:proofErr w:type="spellStart"/>
       <w:r>
-        <w:t>List</w:t>
-      </w:r>
-      <w:proofErr w:type="spellEnd"/>
-      <w:r>
-        <w:t xml:space="preserve"> </w:t>
-      </w:r>
-      <w:proofErr w:type="spellStart"/>
-      <w:r>
-        <w:t>of</w:t>
-      </w:r>
-      <w:proofErr w:type="spellEnd"/>
-      <w:r>
-        <w:t xml:space="preserve"> </w:t>
-      </w:r>
-      <w:proofErr w:type="spellStart"/>
-      <w:r>
-        <w:t>Contribuitors</w:t>
+        <w:t>List of Contribuitors</w:t>
       </w:r>
       <w:bookmarkEnd w:id="0"/>
-      <w:proofErr w:type="spellEnd"/>
     </w:p>
     <w:p>
       <w:pPr>
@@ -1437,8 +1417,6 @@
               </w:rPr>
               <w:t>Creation of first draft</w:t>
             </w:r>
-            <w:bookmarkStart w:id="1" w:name="_GoBack"/>
-            <w:bookmarkEnd w:id="1"/>
           </w:p>
         </w:tc>
         <w:tc>
@@ -1877,40 +1855,38 @@
           <w:lang w:val="en-US"/>
         </w:rPr>
       </w:pPr>
-      <w:bookmarkStart w:id="2" w:name="_Toc349409169"/>
-      <w:proofErr w:type="spellStart"/>
+      <w:bookmarkStart w:id="1" w:name="_Toc349580505"/>
       <w:r>
-        <w:t>Table</w:t>
+        <w:t xml:space="preserve">Table </w:t>
       </w:r>
-      <w:proofErr w:type="spellEnd"/>
       <w:r>
-        <w:t xml:space="preserve"> </w:t>
+        <w:fldChar w:fldCharType="begin"/>
       </w:r>
-      <w:fldSimple w:instr=" SEQ Table \* ARABIC ">
-        <w:r>
-          <w:rPr>
-            <w:noProof/>
-          </w:rPr>
-          <w:t>2</w:t>
-        </w:r>
-      </w:fldSimple>
+      <w:r>
+        <w:instrText xml:space="preserve"> SEQ Table \* ARABIC </w:instrText>
+      </w:r>
+      <w:r>
+        <w:fldChar w:fldCharType="separate"/>
+      </w:r>
+      <w:r>
+        <w:rPr>
+          <w:noProof/>
+        </w:rPr>
+        <w:t>2</w:t>
+      </w:r>
+      <w:r>
+        <w:rPr>
+          <w:noProof/>
+        </w:rPr>
+        <w:fldChar w:fldCharType="end"/>
+      </w:r>
       <w:r>
         <w:t xml:space="preserve">: </w:t>
       </w:r>
-      <w:proofErr w:type="spellStart"/>
       <w:r>
-        <w:t>Version</w:t>
+        <w:t>Version history</w:t>
       </w:r>
-      <w:proofErr w:type="spellEnd"/>
-      <w:r>
-        <w:t xml:space="preserve"> </w:t>
-      </w:r>
-      <w:proofErr w:type="spellStart"/>
-      <w:r>
-        <w:t>history</w:t>
-      </w:r>
-      <w:bookmarkEnd w:id="2"/>
-      <w:proofErr w:type="spellEnd"/>
+      <w:bookmarkEnd w:id="1"/>
     </w:p>
     <w:p>
       <w:pPr>
@@ -1946,7 +1922,7 @@
           <w:lang w:val="en-US"/>
         </w:rPr>
       </w:pPr>
-      <w:bookmarkStart w:id="3" w:name="_Toc349543456"/>
+      <w:bookmarkStart w:id="2" w:name="_Toc349543456"/>
       <w:r>
         <w:rPr>
           <w:rFonts w:eastAsiaTheme="minorHAnsi"/>
@@ -1955,7 +1931,7 @@
         <w:lastRenderedPageBreak/>
         <w:t>Introduction</w:t>
       </w:r>
-      <w:bookmarkEnd w:id="3"/>
+      <w:bookmarkEnd w:id="2"/>
     </w:p>
     <w:p>
       <w:pPr>
@@ -1973,14 +1949,13 @@
         <w:rPr>
           <w:lang w:val="en-US"/>
         </w:rPr>
-        <w:t xml:space="preserve">. Processes are, essentially, draw from the standards of </w:t>
+        <w:t xml:space="preserve">. </w:t>
       </w:r>
       <w:r>
         <w:rPr>
-          <w:i/>
           <w:lang w:val="en-US"/>
         </w:rPr>
-        <w:t>ISO 12207-2008</w:t>
+        <w:t>The processes are based on the standards of ISO 12207-2008</w:t>
       </w:r>
       <w:r>
         <w:rPr>
@@ -2000,14 +1975,14 @@
           <w:lang w:val="en-US"/>
         </w:rPr>
       </w:pPr>
-      <w:bookmarkStart w:id="4" w:name="_Toc349543457"/>
+      <w:bookmarkStart w:id="3" w:name="_Toc349543457"/>
       <w:r>
         <w:rPr>
           <w:lang w:val="en-US"/>
         </w:rPr>
         <w:t>Processes List</w:t>
       </w:r>
-      <w:bookmarkEnd w:id="4"/>
+      <w:bookmarkEnd w:id="3"/>
     </w:p>
     <w:tbl>
       <w:tblPr>
@@ -2904,6 +2879,8 @@
             </w:r>
           </w:p>
         </w:tc>
+        <w:bookmarkStart w:id="4" w:name="_GoBack"/>
+        <w:bookmarkEnd w:id="4"/>
       </w:tr>
       <w:tr>
         <w:tc>
@@ -3593,6 +3570,7 @@
           </w:tcPr>
           <w:p>
             <w:pPr>
+              <w:keepNext/>
               <w:spacing w:after="0" w:line="240" w:lineRule="auto"/>
               <w:rPr>
                 <w:rFonts w:ascii="Times New Roman" w:eastAsia="Times New Roman" w:hAnsi="Times New Roman" w:cs="Times New Roman"/>
@@ -3655,20 +3633,6 @@
         </w:tc>
       </w:tr>
     </w:tbl>
-    <w:p>
-      <w:pPr>
-        <w:ind w:left="360"/>
-        <w:rPr>
-          <w:rFonts w:asciiTheme="majorHAnsi" w:hAnsiTheme="majorHAnsi" w:cstheme="majorBidi"/>
-          <w:b/>
-          <w:bCs/>
-          <w:color w:val="365F91" w:themeColor="accent1" w:themeShade="BF"/>
-          <w:sz w:val="28"/>
-          <w:szCs w:val="28"/>
-          <w:lang w:val="en-US"/>
-        </w:rPr>
-      </w:pPr>
-    </w:p>
     <w:p>
       <w:pPr>
         <w:rPr>
@@ -3741,13 +3705,8 @@
       <w:sdtEndPr/>
       <w:sdtContent>
         <w:r>
-          <w:t xml:space="preserve">Define Processes </w:t>
+          <w:t>Define Processes List</w:t>
         </w:r>
-        <w:proofErr w:type="spellStart"/>
-        <w:r>
-          <w:t>List</w:t>
-        </w:r>
-        <w:proofErr w:type="spellEnd"/>
       </w:sdtContent>
     </w:sdt>
     <w:r>
@@ -3793,13 +3752,8 @@
       <w:sdtEndPr/>
       <w:sdtContent>
         <w:r>
-          <w:t xml:space="preserve">Define Processes </w:t>
+          <w:t>Define Processes List</w:t>
         </w:r>
-        <w:proofErr w:type="spellStart"/>
-        <w:r>
-          <w:t>List</w:t>
-        </w:r>
-        <w:proofErr w:type="spellEnd"/>
       </w:sdtContent>
     </w:sdt>
     <w:r>
@@ -3833,13 +3787,8 @@
       <w:sdtEndPr/>
       <w:sdtContent>
         <w:r>
-          <w:t xml:space="preserve">Define Processes </w:t>
+          <w:t>Define Processes List</w:t>
         </w:r>
-        <w:proofErr w:type="spellStart"/>
-        <w:r>
-          <w:t>List</w:t>
-        </w:r>
-        <w:proofErr w:type="spellEnd"/>
       </w:sdtContent>
     </w:sdt>
     <w:r>
@@ -3906,13 +3855,8 @@
       <w:sdtEndPr/>
       <w:sdtContent>
         <w:r>
-          <w:t xml:space="preserve">Define Processes </w:t>
+          <w:t>Define Processes List</w:t>
         </w:r>
-        <w:proofErr w:type="spellStart"/>
-        <w:r>
-          <w:t>List</w:t>
-        </w:r>
-        <w:proofErr w:type="spellEnd"/>
       </w:sdtContent>
     </w:sdt>
     <w:r>
@@ -4039,11 +3983,9 @@
     <w:r>
       <w:tab/>
     </w:r>
-    <w:proofErr w:type="spellStart"/>
     <w:r>
       <w:t>Owner</w:t>
     </w:r>
-    <w:proofErr w:type="spellEnd"/>
     <w:r>
       <w:t xml:space="preserve">: </w:t>
     </w:r>
@@ -4087,11 +4029,9 @@
       </w:sdtPr>
       <w:sdtEndPr/>
       <w:sdtContent>
-        <w:proofErr w:type="spellStart"/>
         <w:r>
           <w:t>Draft</w:t>
         </w:r>
-        <w:proofErr w:type="spellEnd"/>
       </w:sdtContent>
     </w:sdt>
   </w:p>
@@ -4169,11 +4109,9 @@
     <w:r>
       <w:tab/>
     </w:r>
-    <w:proofErr w:type="spellStart"/>
     <w:r>
       <w:t>Owner</w:t>
     </w:r>
-    <w:proofErr w:type="spellEnd"/>
     <w:r>
       <w:t xml:space="preserve">: </w:t>
     </w:r>
@@ -4217,11 +4155,9 @@
       </w:sdtPr>
       <w:sdtEndPr/>
       <w:sdtContent>
-        <w:proofErr w:type="spellStart"/>
         <w:r>
           <w:t>Draft</w:t>
         </w:r>
-        <w:proofErr w:type="spellEnd"/>
       </w:sdtContent>
     </w:sdt>
     <w:r>
@@ -5402,6 +5338,7 @@
     <w:rsid w:val="001C7050"/>
     <w:rsid w:val="004A59BB"/>
     <w:rsid w:val="005F7CAE"/>
+    <w:rsid w:val="00710050"/>
     <w:rsid w:val="00761202"/>
     <w:rsid w:val="00BD1BE8"/>
     <w:rsid w:val="00CC4E05"/>
@@ -6593,7 +6530,7 @@
 </file>
 
 <file path=customXml/itemProps2.xml><?xml version="1.0" encoding="utf-8"?>
-<ds:datastoreItem xmlns:ds="http://schemas.openxmlformats.org/officeDocument/2006/customXml" ds:itemID="{5FCB2CA8-46F6-4304-922A-8A4A0F2672AC}">
+<ds:datastoreItem xmlns:ds="http://schemas.openxmlformats.org/officeDocument/2006/customXml" ds:itemID="{99A54AFA-F729-4256-8298-AC48B4BEC0AD}">
   <ds:schemaRefs>
     <ds:schemaRef ds:uri="http://schemas.openxmlformats.org/officeDocument/2006/bibliography"/>
   </ds:schemaRefs>

</xml_diff>

<commit_message>
update priorities and add estimates
</commit_message>
<xml_diff>
--- a/Docs/Processes/Processes List.docx
+++ b/Docs/Processes/Processes List.docx
@@ -373,7 +373,7 @@
             </w:rPr>
             <w:fldChar w:fldCharType="separate"/>
           </w:r>
-          <w:hyperlink w:anchor="_Toc350001872" w:history="1">
+          <w:hyperlink w:anchor="_Toc350002788" w:history="1">
             <w:r>
               <w:rPr>
                 <w:rStyle w:val="Hiperligao"/>
@@ -417,7 +417,7 @@
                 <w:noProof/>
                 <w:webHidden/>
               </w:rPr>
-              <w:instrText xml:space="preserve"> PAGEREF _Toc350001872 \h </w:instrText>
+              <w:instrText xml:space="preserve"> PAGEREF _Toc350002788 \h </w:instrText>
             </w:r>
             <w:r>
               <w:rPr>
@@ -461,7 +461,7 @@
               <w:lang w:eastAsia="pt-PT"/>
             </w:rPr>
           </w:pPr>
-          <w:hyperlink w:anchor="_Toc350001873" w:history="1">
+          <w:hyperlink w:anchor="_Toc350002789" w:history="1">
             <w:r>
               <w:rPr>
                 <w:rStyle w:val="Hiperligao"/>
@@ -505,7 +505,7 @@
                 <w:noProof/>
                 <w:webHidden/>
               </w:rPr>
-              <w:instrText xml:space="preserve"> PAGEREF _Toc350001873 \h </w:instrText>
+              <w:instrText xml:space="preserve"> PAGEREF _Toc350002789 \h </w:instrText>
             </w:r>
             <w:r>
               <w:rPr>
@@ -549,7 +549,7 @@
               <w:lang w:eastAsia="pt-PT"/>
             </w:rPr>
           </w:pPr>
-          <w:hyperlink w:anchor="_Toc350001874" w:history="1">
+          <w:hyperlink w:anchor="_Toc350002790" w:history="1">
             <w:r>
               <w:rPr>
                 <w:rStyle w:val="Hiperligao"/>
@@ -593,7 +593,7 @@
                 <w:noProof/>
                 <w:webHidden/>
               </w:rPr>
-              <w:instrText xml:space="preserve"> PAGEREF _Toc350001874 \h </w:instrText>
+              <w:instrText xml:space="preserve"> PAGEREF _Toc350002790 \h </w:instrText>
             </w:r>
             <w:r>
               <w:rPr>
@@ -2632,7 +2632,7 @@
           <w:lang w:val="en-US"/>
         </w:rPr>
       </w:pPr>
-      <w:bookmarkStart w:id="2" w:name="_Toc350001872"/>
+      <w:bookmarkStart w:id="2" w:name="_Toc350002788"/>
       <w:r>
         <w:rPr>
           <w:rFonts w:eastAsiaTheme="minorHAnsi"/>
@@ -2709,7 +2709,7 @@
           <w:lang w:val="en-US"/>
         </w:rPr>
       </w:pPr>
-      <w:bookmarkStart w:id="3" w:name="_Toc350001873"/>
+      <w:bookmarkStart w:id="3" w:name="_Toc350002789"/>
       <w:r>
         <w:rPr>
           <w:lang w:val="en-US"/>
@@ -4535,7 +4535,7 @@
           <w:lang w:val="en-US"/>
         </w:rPr>
       </w:pPr>
-      <w:bookmarkStart w:id="5" w:name="_Toc350001874"/>
+      <w:bookmarkStart w:id="5" w:name="_Toc350002790"/>
       <w:r>
         <w:rPr>
           <w:rFonts w:eastAsiaTheme="minorHAnsi"/>
@@ -5980,19 +5980,11 @@
         </w:rPr>
       </w:pPr>
       <w:bookmarkStart w:id="6" w:name="_Toc350001888"/>
-      <w:proofErr w:type="spellStart"/>
       <w:r>
         <w:rPr>
           <w:lang w:val="en-US"/>
         </w:rPr>
-        <w:t>Table</w:t>
-      </w:r>
-      <w:proofErr w:type="spellEnd"/>
-      <w:r>
-        <w:rPr>
-          <w:lang w:val="en-US"/>
-        </w:rPr>
-        <w:t xml:space="preserve"> </w:t>
+        <w:t xml:space="preserve">Table </w:t>
       </w:r>
       <w:r>
         <w:rPr>
@@ -6215,7 +6207,7 @@
       <w:rPr>
         <w:noProof/>
       </w:rPr>
-      <w:t>2</w:t>
+      <w:t>i</w:t>
     </w:r>
     <w:r>
       <w:rPr>
@@ -6428,9 +6420,6 @@
       <w:sdtPr>
         <w:alias w:val="Comentários"/>
         <w:id w:val="773254"/>
-        <w:placeholder>
-          <w:docPart w:val="93A5F46CC8F24D2ABEB55B14922C6273"/>
-        </w:placeholder>
         <w:dataBinding w:prefixMappings="xmlns:ns0='http://purl.org/dc/elements/1.1/' xmlns:ns1='http://schemas.openxmlformats.org/package/2006/metadata/core-properties' " w:xpath="/ns1:coreProperties[1]/ns0:description[1]" w:storeItemID="{6C3C8BC8-F283-45AE-878A-BAB7291924A1}"/>
         <w:text w:multiLine="1"/>
       </w:sdtPr>
@@ -6569,9 +6558,6 @@
       <w:sdtPr>
         <w:alias w:val="Comentários"/>
         <w:id w:val="773251"/>
-        <w:placeholder>
-          <w:docPart w:val="B65567014940474CA2D83C8C9554341F"/>
-        </w:placeholder>
         <w:dataBinding w:prefixMappings="xmlns:ns0='http://purl.org/dc/elements/1.1/' xmlns:ns1='http://schemas.openxmlformats.org/package/2006/metadata/core-properties' " w:xpath="/ns1:coreProperties[1]/ns0:description[1]" w:storeItemID="{6C3C8BC8-F283-45AE-878A-BAB7291924A1}"/>
         <w:text w:multiLine="1"/>
       </w:sdtPr>
@@ -7449,35 +7435,6 @@
         </w:p>
       </w:docPartBody>
     </w:docPart>
-    <w:docPart>
-      <w:docPartPr>
-        <w:name w:val="746390107F6346F79182BCF833AE0928"/>
-        <w:category>
-          <w:name w:val="Geral"/>
-          <w:gallery w:val="placeholder"/>
-        </w:category>
-        <w:types>
-          <w:type w:val="bbPlcHdr"/>
-        </w:types>
-        <w:behaviors>
-          <w:behavior w:val="content"/>
-        </w:behaviors>
-        <w:guid w:val="{FFD81EB6-B888-48A2-B5C9-493FF175EAA6}"/>
-      </w:docPartPr>
-      <w:docPartBody>
-        <w:p>
-          <w:pPr>
-            <w:pStyle w:val="746390107F6346F79182BCF833AE0928"/>
-          </w:pPr>
-          <w:r>
-            <w:rPr>
-              <w:color w:val="4F81BD" w:themeColor="accent1"/>
-            </w:rPr>
-            <w:t>[Escolher a data]</w:t>
-          </w:r>
-        </w:p>
-      </w:docPartBody>
-    </w:docPart>
   </w:docParts>
 </w:glossaryDocument>
 </file>
@@ -7537,6 +7494,7 @@
     <w:rsid w:val="001C7050"/>
     <w:rsid w:val="004A59BB"/>
     <w:rsid w:val="005F7CAE"/>
+    <w:rsid w:val="006652CF"/>
     <w:rsid w:val="00693523"/>
     <w:rsid w:val="00710050"/>
     <w:rsid w:val="00761202"/>
@@ -8497,7 +8455,7 @@
 </file>
 
 <file path=customXml/itemProps2.xml><?xml version="1.0" encoding="utf-8"?>
-<ds:datastoreItem xmlns:ds="http://schemas.openxmlformats.org/officeDocument/2006/customXml" ds:itemID="{DF9CD357-764F-45B2-9328-074B2F12D4BD}">
+<ds:datastoreItem xmlns:ds="http://schemas.openxmlformats.org/officeDocument/2006/customXml" ds:itemID="{C793DD10-1B15-45BE-BC6C-8EC94545E136}">
   <ds:schemaRefs>
     <ds:schemaRef ds:uri="http://schemas.openxmlformats.org/officeDocument/2006/bibliography"/>
   </ds:schemaRefs>

</xml_diff>

<commit_message>
para revisão... inclui process map
</commit_message>
<xml_diff>
--- a/Docs/Processes/Processes List.docx
+++ b/Docs/Processes/Processes List.docx
@@ -1,6 +1,6 @@
 
 <file path=word/document.xml><?xml version="1.0" encoding="utf-8"?>
-<w:document xmlns:ve="http://schemas.openxmlformats.org/markup-compatibility/2006" xmlns:o="urn:schemas-microsoft-com:office:office" xmlns:r="http://schemas.openxmlformats.org/officeDocument/2006/relationships" xmlns:m="http://schemas.openxmlformats.org/officeDocument/2006/math" xmlns:v="urn:schemas-microsoft-com:vml" xmlns:wp="http://schemas.openxmlformats.org/drawingml/2006/wordprocessingDrawing" xmlns:w10="urn:schemas-microsoft-com:office:word" xmlns:w="http://schemas.openxmlformats.org/wordprocessingml/2006/main" xmlns:wne="http://schemas.microsoft.com/office/word/2006/wordml">
+<w:document xmlns:wpc="http://schemas.microsoft.com/office/word/2010/wordprocessingCanvas" xmlns:mc="http://schemas.openxmlformats.org/markup-compatibility/2006" xmlns:o="urn:schemas-microsoft-com:office:office" xmlns:r="http://schemas.openxmlformats.org/officeDocument/2006/relationships" xmlns:m="http://schemas.openxmlformats.org/officeDocument/2006/math" xmlns:v="urn:schemas-microsoft-com:vml" xmlns:wp14="http://schemas.microsoft.com/office/word/2010/wordprocessingDrawing" xmlns:wp="http://schemas.openxmlformats.org/drawingml/2006/wordprocessingDrawing" xmlns:w10="urn:schemas-microsoft-com:office:word" xmlns:w="http://schemas.openxmlformats.org/wordprocessingml/2006/main" xmlns:w14="http://schemas.microsoft.com/office/word/2010/wordml" xmlns:w15="http://schemas.microsoft.com/office/word/2012/wordml" xmlns:wpg="http://schemas.microsoft.com/office/word/2010/wordprocessingGroup" xmlns:wpi="http://schemas.microsoft.com/office/word/2010/wordprocessingInk" xmlns:wne="http://schemas.microsoft.com/office/word/2006/wordml" xmlns:wps="http://schemas.microsoft.com/office/word/2010/wordprocessingShape" mc:Ignorable="w14 w15 wp14">
   <w:body>
     <w:sdt>
       <w:sdtPr>
@@ -27,7 +27,7 @@
             <w:tblBorders>
               <w:left w:val="single" w:sz="18" w:space="0" w:color="4F81BD" w:themeColor="accent1"/>
             </w:tblBorders>
-            <w:tblLook w:val="04A0"/>
+            <w:tblLook w:val="04A0" w:firstRow="1" w:lastRow="0" w:firstColumn="1" w:lastColumn="0" w:noHBand="0" w:noVBand="1"/>
           </w:tblPr>
           <w:tblGrid>
             <w:gridCol w:w="6987"/>
@@ -46,6 +46,7 @@
                 <w:dataBinding w:prefixMappings="xmlns:ns0='http://schemas.openxmlformats.org/officeDocument/2006/extended-properties'" w:xpath="/ns0:Properties[1]/ns0:Company[1]" w:storeItemID="{6668398D-A668-4E3E-A5EB-62B293D839F1}"/>
                 <w:text/>
               </w:sdtPr>
+              <w:sdtEndPr/>
               <w:sdtContent>
                 <w:tc>
                   <w:tcPr>
@@ -97,6 +98,7 @@
                   <w:dataBinding w:prefixMappings="xmlns:ns0='http://schemas.openxmlformats.org/package/2006/metadata/core-properties' xmlns:ns1='http://purl.org/dc/elements/1.1/'" w:xpath="/ns0:coreProperties[1]/ns1:title[1]" w:storeItemID="{6C3C8BC8-F283-45AE-878A-BAB7291924A1}"/>
                   <w:text/>
                 </w:sdtPr>
+                <w:sdtEndPr/>
                 <w:sdtContent>
                   <w:p>
                     <w:pPr>
@@ -131,12 +133,10 @@
                 </w:rPr>
                 <w:alias w:val="Subtítulo"/>
                 <w:id w:val="13406923"/>
-                <w:placeholder>
-                  <w:docPart w:val="517BDC2B5B264D168C15831263047396"/>
-                </w:placeholder>
                 <w:dataBinding w:prefixMappings="xmlns:ns0='http://schemas.openxmlformats.org/package/2006/metadata/core-properties' xmlns:ns1='http://purl.org/dc/elements/1.1/'" w:xpath="/ns0:coreProperties[1]/ns1:subject[1]" w:storeItemID="{6C3C8BC8-F283-45AE-878A-BAB7291924A1}"/>
                 <w:text/>
               </w:sdtPr>
+              <w:sdtEndPr/>
               <w:sdtContent>
                 <w:tc>
                   <w:tcPr>
@@ -175,7 +175,7 @@
           <w:tblPr>
             <w:tblpPr w:leftFromText="187" w:rightFromText="187" w:horzAnchor="margin" w:tblpXSpec="center" w:tblpYSpec="bottom"/>
             <w:tblW w:w="4000" w:type="pct"/>
-            <w:tblLook w:val="04A0"/>
+            <w:tblLook w:val="04A0" w:firstRow="1" w:lastRow="0" w:firstColumn="1" w:lastColumn="0" w:noHBand="0" w:noVBand="1"/>
           </w:tblPr>
           <w:tblGrid>
             <w:gridCol w:w="6987"/>
@@ -201,6 +201,7 @@
                   <w:dataBinding w:prefixMappings="xmlns:ns0='http://schemas.openxmlformats.org/package/2006/metadata/core-properties' xmlns:ns1='http://purl.org/dc/elements/1.1/'" w:xpath="/ns0:coreProperties[1]/ns1:creator[1]" w:storeItemID="{6C3C8BC8-F283-45AE-878A-BAB7291924A1}"/>
                   <w:text/>
                 </w:sdtPr>
+                <w:sdtEndPr/>
                 <w:sdtContent>
                   <w:p>
                     <w:pPr>
@@ -233,6 +234,7 @@
                     <w:calendar w:val="gregorian"/>
                   </w:date>
                 </w:sdtPr>
+                <w:sdtEndPr/>
                 <w:sdtContent>
                   <w:p>
                     <w:pPr>
@@ -314,10 +316,11 @@
           <w:docPartUnique/>
         </w:docPartObj>
       </w:sdtPr>
+      <w:sdtEndPr/>
       <w:sdtContent>
         <w:p>
           <w:pPr>
-            <w:pStyle w:val="Ttulodondice"/>
+            <w:pStyle w:val="Cabealhodondice"/>
           </w:pPr>
           <w:proofErr w:type="spellStart"/>
           <w:r>
@@ -353,7 +356,7 @@
             </w:rPr>
             <w:fldChar w:fldCharType="separate"/>
           </w:r>
-          <w:hyperlink w:anchor="_Toc350002788" w:history="1">
+          <w:hyperlink w:anchor="_Toc354341219" w:history="1">
             <w:r>
               <w:rPr>
                 <w:rStyle w:val="Hiperligao"/>
@@ -397,7 +400,7 @@
                 <w:noProof/>
                 <w:webHidden/>
               </w:rPr>
-              <w:instrText xml:space="preserve"> PAGEREF _Toc350002788 \h </w:instrText>
+              <w:instrText xml:space="preserve"> PAGEREF _Toc354341219 \h </w:instrText>
             </w:r>
             <w:r>
               <w:rPr>
@@ -441,7 +444,7 @@
               <w:lang w:eastAsia="pt-PT"/>
             </w:rPr>
           </w:pPr>
-          <w:hyperlink w:anchor="_Toc350002789" w:history="1">
+          <w:hyperlink w:anchor="_Toc354341220" w:history="1">
             <w:r>
               <w:rPr>
                 <w:rStyle w:val="Hiperligao"/>
@@ -485,7 +488,7 @@
                 <w:noProof/>
                 <w:webHidden/>
               </w:rPr>
-              <w:instrText xml:space="preserve"> PAGEREF _Toc350002789 \h </w:instrText>
+              <w:instrText xml:space="preserve"> PAGEREF _Toc354341220 \h </w:instrText>
             </w:r>
             <w:r>
               <w:rPr>
@@ -529,7 +532,7 @@
               <w:lang w:eastAsia="pt-PT"/>
             </w:rPr>
           </w:pPr>
-          <w:hyperlink w:anchor="_Toc350002790" w:history="1">
+          <w:hyperlink w:anchor="_Toc354341221" w:history="1">
             <w:r>
               <w:rPr>
                 <w:rStyle w:val="Hiperligao"/>
@@ -573,7 +576,7 @@
                 <w:noProof/>
                 <w:webHidden/>
               </w:rPr>
-              <w:instrText xml:space="preserve"> PAGEREF _Toc350002790 \h </w:instrText>
+              <w:instrText xml:space="preserve"> PAGEREF _Toc354341221 \h </w:instrText>
             </w:r>
             <w:r>
               <w:rPr>
@@ -615,8 +618,7 @@
       </w:sdtContent>
     </w:sdt>
     <w:p>
-      <w:proofErr w:type="spellStart"/>
-      <w:r>
+      <w:pPr>
         <w:rPr>
           <w:rFonts w:asciiTheme="majorHAnsi" w:eastAsiaTheme="majorEastAsia" w:hAnsiTheme="majorHAnsi" w:cstheme="majorBidi"/>
           <w:b/>
@@ -625,42 +627,7 @@
           <w:sz w:val="28"/>
           <w:szCs w:val="28"/>
         </w:rPr>
-        <w:t>Images</w:t>
-      </w:r>
-      <w:proofErr w:type="spellEnd"/>
-    </w:p>
-    <w:p>
-      <w:r>
-        <w:rPr>
-          <w:lang w:val="en-US"/>
-        </w:rPr>
-        <w:fldChar w:fldCharType="begin"/>
-      </w:r>
-      <w:r>
-        <w:instrText xml:space="preserve"> TOC \h \z \c "Figure" </w:instrText>
-      </w:r>
-      <w:r>
-        <w:rPr>
-          <w:lang w:val="en-US"/>
-        </w:rPr>
-        <w:fldChar w:fldCharType="separate"/>
-      </w:r>
-      <w:r>
-        <w:rPr>
-          <w:b/>
-          <w:bCs/>
-          <w:noProof/>
-        </w:rPr>
-        <w:t>Não foi encontrada nenhuma entrada do índice de ilustrações.</w:t>
-      </w:r>
-      <w:r>
-        <w:rPr>
-          <w:lang w:val="en-US"/>
-        </w:rPr>
-        <w:fldChar w:fldCharType="end"/>
-      </w:r>
-    </w:p>
-    <w:p>
+      </w:pPr>
       <w:proofErr w:type="spellStart"/>
       <w:r>
         <w:rPr>
@@ -671,7 +638,7 @@
           <w:sz w:val="28"/>
           <w:szCs w:val="28"/>
         </w:rPr>
-        <w:t>Tables</w:t>
+        <w:t>Images</w:t>
       </w:r>
       <w:proofErr w:type="spellEnd"/>
     </w:p>
@@ -688,27 +655,21 @@
         </w:rPr>
       </w:pPr>
       <w:r>
-        <w:rPr>
-          <w:lang w:val="en-US"/>
-        </w:rPr>
         <w:fldChar w:fldCharType="begin"/>
       </w:r>
       <w:r>
-        <w:instrText xml:space="preserve"> TOC \h \z \c "Table" </w:instrText>
+        <w:instrText xml:space="preserve"> TOC \h \z \c "Figura" </w:instrText>
       </w:r>
       <w:r>
-        <w:rPr>
-          <w:lang w:val="en-US"/>
-        </w:rPr>
         <w:fldChar w:fldCharType="separate"/>
       </w:r>
-      <w:hyperlink w:anchor="_Toc350001885" w:history="1">
+      <w:hyperlink w:anchor="_Toc354341213" w:history="1">
         <w:r>
           <w:rPr>
             <w:rStyle w:val="Hiperligao"/>
             <w:noProof/>
           </w:rPr>
-          <w:t>Table 1: List of Contribuitors</w:t>
+          <w:t>Figura 1 Process Map</w:t>
         </w:r>
         <w:r>
           <w:rPr>
@@ -729,7 +690,113 @@
             <w:noProof/>
             <w:webHidden/>
           </w:rPr>
-          <w:instrText xml:space="preserve"> PAGEREF _Toc350001885 \h </w:instrText>
+          <w:instrText xml:space="preserve"> PAGEREF _Toc354341213 \h </w:instrText>
+        </w:r>
+        <w:r>
+          <w:rPr>
+            <w:noProof/>
+            <w:webHidden/>
+          </w:rPr>
+        </w:r>
+        <w:r>
+          <w:rPr>
+            <w:noProof/>
+            <w:webHidden/>
+          </w:rPr>
+          <w:fldChar w:fldCharType="separate"/>
+        </w:r>
+        <w:r>
+          <w:rPr>
+            <w:noProof/>
+            <w:webHidden/>
+          </w:rPr>
+          <w:t>3</w:t>
+        </w:r>
+        <w:r>
+          <w:rPr>
+            <w:noProof/>
+            <w:webHidden/>
+          </w:rPr>
+          <w:fldChar w:fldCharType="end"/>
+        </w:r>
+      </w:hyperlink>
+    </w:p>
+    <w:p>
+      <w:r>
+        <w:fldChar w:fldCharType="end"/>
+      </w:r>
+    </w:p>
+    <w:p>
+      <w:proofErr w:type="spellStart"/>
+      <w:r>
+        <w:rPr>
+          <w:rFonts w:asciiTheme="majorHAnsi" w:eastAsiaTheme="majorEastAsia" w:hAnsiTheme="majorHAnsi" w:cstheme="majorBidi"/>
+          <w:b/>
+          <w:bCs/>
+          <w:color w:val="365F91" w:themeColor="accent1" w:themeShade="BF"/>
+          <w:sz w:val="28"/>
+          <w:szCs w:val="28"/>
+        </w:rPr>
+        <w:t>Tables</w:t>
+      </w:r>
+      <w:proofErr w:type="spellEnd"/>
+    </w:p>
+    <w:p>
+      <w:pPr>
+        <w:pStyle w:val="ndicedeilustraes"/>
+        <w:tabs>
+          <w:tab w:val="right" w:leader="dot" w:pos="8494"/>
+        </w:tabs>
+        <w:rPr>
+          <w:rFonts w:eastAsiaTheme="minorEastAsia"/>
+          <w:noProof/>
+          <w:lang w:eastAsia="pt-PT"/>
+        </w:rPr>
+      </w:pPr>
+      <w:r>
+        <w:rPr>
+          <w:lang w:val="en-US"/>
+        </w:rPr>
+        <w:fldChar w:fldCharType="begin"/>
+      </w:r>
+      <w:r>
+        <w:instrText xml:space="preserve"> TOC \h \z \c "Table" </w:instrText>
+      </w:r>
+      <w:r>
+        <w:rPr>
+          <w:lang w:val="en-US"/>
+        </w:rPr>
+        <w:fldChar w:fldCharType="separate"/>
+      </w:r>
+      <w:hyperlink w:anchor="_Toc354341224" w:history="1">
+        <w:r>
+          <w:rPr>
+            <w:rStyle w:val="Hiperligao"/>
+            <w:noProof/>
+            <w:lang w:val="en-GB"/>
+          </w:rPr>
+          <w:t>Table 1: List of Contributors</w:t>
+        </w:r>
+        <w:r>
+          <w:rPr>
+            <w:noProof/>
+            <w:webHidden/>
+          </w:rPr>
+          <w:tab/>
+        </w:r>
+        <w:r>
+          <w:rPr>
+            <w:noProof/>
+            <w:webHidden/>
+          </w:rPr>
+          <w:fldChar w:fldCharType="begin"/>
+        </w:r>
+        <w:r>
+          <w:rPr>
+            <w:noProof/>
+            <w:webHidden/>
+          </w:rPr>
+          <w:instrText xml:space="preserve"> PAGEREF _Toc354341224 \h </w:instrText>
         </w:r>
         <w:r>
           <w:rPr>
@@ -772,7 +839,7 @@
           <w:lang w:eastAsia="pt-PT"/>
         </w:rPr>
       </w:pPr>
-      <w:hyperlink w:anchor="_Toc350001886" w:history="1">
+      <w:hyperlink w:anchor="_Toc354341225" w:history="1">
         <w:r>
           <w:rPr>
             <w:rStyle w:val="Hiperligao"/>
@@ -800,7 +867,7 @@
             <w:noProof/>
             <w:webHidden/>
           </w:rPr>
-          <w:instrText xml:space="preserve"> PAGEREF _Toc350001886 \h </w:instrText>
+          <w:instrText xml:space="preserve"> PAGEREF _Toc354341225 \h </w:instrText>
         </w:r>
         <w:r>
           <w:rPr>
@@ -843,7 +910,7 @@
           <w:lang w:eastAsia="pt-PT"/>
         </w:rPr>
       </w:pPr>
-      <w:hyperlink w:anchor="_Toc350001887" w:history="1">
+      <w:hyperlink w:anchor="_Toc354341226" w:history="1">
         <w:r>
           <w:rPr>
             <w:rStyle w:val="Hiperligao"/>
@@ -871,7 +938,7 @@
             <w:noProof/>
             <w:webHidden/>
           </w:rPr>
-          <w:instrText xml:space="preserve"> PAGEREF _Toc350001887 \h </w:instrText>
+          <w:instrText xml:space="preserve"> PAGEREF _Toc354341226 \h </w:instrText>
         </w:r>
         <w:r>
           <w:rPr>
@@ -914,7 +981,7 @@
           <w:lang w:eastAsia="pt-PT"/>
         </w:rPr>
       </w:pPr>
-      <w:hyperlink w:anchor="_Toc350001888" w:history="1">
+      <w:hyperlink w:anchor="_Toc354341227" w:history="1">
         <w:r>
           <w:rPr>
             <w:rStyle w:val="Hiperligao"/>
@@ -942,7 +1009,7 @@
             <w:noProof/>
             <w:webHidden/>
           </w:rPr>
-          <w:instrText xml:space="preserve"> PAGEREF _Toc350001888 \h </w:instrText>
+          <w:instrText xml:space="preserve"> PAGEREF _Toc354341227 \h </w:instrText>
         </w:r>
         <w:r>
           <w:rPr>
@@ -980,6 +1047,8 @@
         </w:rPr>
         <w:fldChar w:fldCharType="end"/>
       </w:r>
+      <w:bookmarkStart w:id="0" w:name="_GoBack"/>
+      <w:bookmarkEnd w:id="0"/>
     </w:p>
     <w:p>
       <w:r>
@@ -991,7 +1060,7 @@
       <w:tblPr>
         <w:tblStyle w:val="Tabelacomgrelha"/>
         <w:tblW w:w="9606" w:type="dxa"/>
-        <w:tblLook w:val="04A0"/>
+        <w:tblLook w:val="04A0" w:firstRow="1" w:lastRow="0" w:firstColumn="1" w:lastColumn="0" w:noHBand="0" w:noVBand="1"/>
       </w:tblPr>
       <w:tblGrid>
         <w:gridCol w:w="1668"/>
@@ -1175,28 +1244,12 @@
                 <w:lang w:val="en-US"/>
               </w:rPr>
             </w:pPr>
-            <w:proofErr w:type="spellStart"/>
-            <w:r>
-              <w:rPr>
-                <w:lang w:val="en-US"/>
-              </w:rPr>
-              <w:t>João</w:t>
-            </w:r>
-            <w:proofErr w:type="spellEnd"/>
-            <w:r>
-              <w:rPr>
-                <w:lang w:val="en-US"/>
-              </w:rPr>
-              <w:t xml:space="preserve"> </w:t>
-            </w:r>
-            <w:proofErr w:type="spellStart"/>
-            <w:r>
-              <w:rPr>
-                <w:lang w:val="en-US"/>
-              </w:rPr>
-              <w:t>Girão</w:t>
-            </w:r>
-            <w:proofErr w:type="spellEnd"/>
+            <w:r>
+              <w:rPr>
+                <w:lang w:val="en-US"/>
+              </w:rPr>
+              <w:t>João Girão</w:t>
+            </w:r>
           </w:p>
         </w:tc>
         <w:tc>
@@ -1463,7 +1516,7 @@
           <w:lang w:val="en-GB"/>
         </w:rPr>
       </w:pPr>
-      <w:bookmarkStart w:id="0" w:name="_Toc350001885"/>
+      <w:bookmarkStart w:id="1" w:name="_Toc354341224"/>
       <w:r>
         <w:rPr>
           <w:lang w:val="en-GB"/>
@@ -1508,13 +1561,13 @@
         </w:rPr>
         <w:t xml:space="preserve">: List of </w:t>
       </w:r>
-      <w:bookmarkEnd w:id="0"/>
       <w:r>
         <w:rPr>
           <w:lang w:val="en-GB"/>
         </w:rPr>
         <w:t>Contributors</w:t>
       </w:r>
+      <w:bookmarkEnd w:id="1"/>
     </w:p>
     <w:p>
       <w:pPr>
@@ -1527,15 +1580,15 @@
       <w:tblPr>
         <w:tblStyle w:val="Tabelacomgrelha"/>
         <w:tblW w:w="9607" w:type="dxa"/>
-        <w:tblLook w:val="04A0"/>
+        <w:tblLook w:val="04A0" w:firstRow="1" w:lastRow="0" w:firstColumn="1" w:lastColumn="0" w:noHBand="0" w:noVBand="1"/>
       </w:tblPr>
       <w:tblGrid>
         <w:gridCol w:w="1726"/>
-        <w:gridCol w:w="2200"/>
+        <w:gridCol w:w="2199"/>
         <w:gridCol w:w="1728"/>
         <w:gridCol w:w="977"/>
         <w:gridCol w:w="1249"/>
-        <w:gridCol w:w="1727"/>
+        <w:gridCol w:w="1728"/>
       </w:tblGrid>
       <w:tr>
         <w:tc>
@@ -1745,6 +1798,7 @@
                 <w:calendar w:val="gregorian"/>
               </w:date>
             </w:sdtPr>
+            <w:sdtEndPr/>
             <w:sdtContent>
               <w:p>
                 <w:pPr>
@@ -1795,28 +1849,12 @@
                 <w:lang w:val="en-US"/>
               </w:rPr>
             </w:pPr>
-            <w:proofErr w:type="spellStart"/>
-            <w:r>
-              <w:rPr>
-                <w:lang w:val="en-US"/>
-              </w:rPr>
-              <w:t>João</w:t>
-            </w:r>
-            <w:proofErr w:type="spellEnd"/>
-            <w:r>
-              <w:rPr>
-                <w:lang w:val="en-US"/>
-              </w:rPr>
-              <w:t xml:space="preserve"> </w:t>
-            </w:r>
-            <w:proofErr w:type="spellStart"/>
-            <w:r>
-              <w:rPr>
-                <w:lang w:val="en-US"/>
-              </w:rPr>
-              <w:t>Girão</w:t>
-            </w:r>
-            <w:proofErr w:type="spellEnd"/>
+            <w:r>
+              <w:rPr>
+                <w:lang w:val="en-US"/>
+              </w:rPr>
+              <w:t>João Girão</w:t>
+            </w:r>
           </w:p>
         </w:tc>
         <w:tc>
@@ -2056,28 +2094,12 @@
                 <w:lang w:val="en-US"/>
               </w:rPr>
             </w:pPr>
-            <w:proofErr w:type="spellStart"/>
-            <w:r>
-              <w:rPr>
-                <w:lang w:val="en-US"/>
-              </w:rPr>
-              <w:t>João</w:t>
-            </w:r>
-            <w:proofErr w:type="spellEnd"/>
-            <w:r>
-              <w:rPr>
-                <w:lang w:val="en-US"/>
-              </w:rPr>
-              <w:t xml:space="preserve"> </w:t>
-            </w:r>
-            <w:proofErr w:type="spellStart"/>
-            <w:r>
-              <w:rPr>
-                <w:lang w:val="en-US"/>
-              </w:rPr>
-              <w:t>Girão</w:t>
-            </w:r>
-            <w:proofErr w:type="spellEnd"/>
+            <w:r>
+              <w:rPr>
+                <w:lang w:val="en-US"/>
+              </w:rPr>
+              <w:t>João Girão</w:t>
+            </w:r>
           </w:p>
         </w:tc>
         <w:tc>
@@ -2269,6 +2291,13 @@
                 <w:lang w:val="en-US"/>
               </w:rPr>
             </w:pPr>
+            <w:r>
+              <w:rPr>
+                <w:rFonts w:eastAsiaTheme="minorHAnsi"/>
+                <w:lang w:val="en-US"/>
+              </w:rPr>
+              <w:t>21-04-2013</w:t>
+            </w:r>
           </w:p>
         </w:tc>
         <w:tc>
@@ -2283,6 +2312,12 @@
                 <w:lang w:val="en-US"/>
               </w:rPr>
             </w:pPr>
+            <w:r>
+              <w:rPr>
+                <w:lang w:val="en-US"/>
+              </w:rPr>
+              <w:t>Change document: estimation table</w:t>
+            </w:r>
           </w:p>
         </w:tc>
         <w:tc>
@@ -2297,6 +2332,12 @@
                 <w:lang w:val="en-US"/>
               </w:rPr>
             </w:pPr>
+            <w:r>
+              <w:rPr>
+                <w:lang w:val="en-US"/>
+              </w:rPr>
+              <w:t>João Girão</w:t>
+            </w:r>
           </w:p>
         </w:tc>
         <w:tc>
@@ -2311,6 +2352,12 @@
                 <w:lang w:val="en-US"/>
               </w:rPr>
             </w:pPr>
+            <w:r>
+              <w:rPr>
+                <w:lang w:val="en-US"/>
+              </w:rPr>
+              <w:t>0.5</w:t>
+            </w:r>
           </w:p>
         </w:tc>
         <w:tc>
@@ -2339,6 +2386,12 @@
                 <w:lang w:val="en-US"/>
               </w:rPr>
             </w:pPr>
+            <w:r>
+              <w:rPr>
+                <w:lang w:val="en-US"/>
+              </w:rPr>
+              <w:t>Ready for Revision</w:t>
+            </w:r>
           </w:p>
         </w:tc>
       </w:tr>
@@ -2615,7 +2668,7 @@
           <w:lang w:val="en-US"/>
         </w:rPr>
       </w:pPr>
-      <w:bookmarkStart w:id="1" w:name="_Toc350001886"/>
+      <w:bookmarkStart w:id="2" w:name="_Toc354341225"/>
       <w:r>
         <w:rPr>
           <w:lang w:val="en-US"/>
@@ -2653,7 +2706,7 @@
         </w:rPr>
         <w:t>: Version history</w:t>
       </w:r>
-      <w:bookmarkEnd w:id="1"/>
+      <w:bookmarkEnd w:id="2"/>
     </w:p>
     <w:p>
       <w:pPr>
@@ -2679,7 +2732,7 @@
     </w:p>
     <w:p>
       <w:pPr>
-        <w:pStyle w:val="Ttulo1"/>
+        <w:pStyle w:val="Cabealho1"/>
         <w:numPr>
           <w:ilvl w:val="0"/>
           <w:numId w:val="3"/>
@@ -2689,7 +2742,7 @@
           <w:lang w:val="en-US"/>
         </w:rPr>
       </w:pPr>
-      <w:bookmarkStart w:id="2" w:name="_Toc350002788"/>
+      <w:bookmarkStart w:id="3" w:name="_Toc354341219"/>
       <w:r>
         <w:rPr>
           <w:rFonts w:eastAsiaTheme="minorHAnsi"/>
@@ -2698,7 +2751,7 @@
         <w:lastRenderedPageBreak/>
         <w:t>Introduction</w:t>
       </w:r>
-      <w:bookmarkEnd w:id="2"/>
+      <w:bookmarkEnd w:id="3"/>
     </w:p>
     <w:p>
       <w:pPr>
@@ -2757,7 +2810,7 @@
     </w:p>
     <w:p>
       <w:pPr>
-        <w:pStyle w:val="Ttulo1"/>
+        <w:pStyle w:val="Cabealho1"/>
         <w:numPr>
           <w:ilvl w:val="0"/>
           <w:numId w:val="3"/>
@@ -2766,14 +2819,14 @@
           <w:lang w:val="en-US"/>
         </w:rPr>
       </w:pPr>
-      <w:bookmarkStart w:id="3" w:name="_Toc350002789"/>
+      <w:bookmarkStart w:id="4" w:name="_Toc354341220"/>
       <w:r>
         <w:rPr>
           <w:lang w:val="en-US"/>
         </w:rPr>
         <w:t>Processes List</w:t>
       </w:r>
-      <w:bookmarkEnd w:id="3"/>
+      <w:bookmarkEnd w:id="4"/>
     </w:p>
     <w:tbl>
       <w:tblPr>
@@ -2784,7 +2837,7 @@
           <w:bottom w:w="15" w:type="dxa"/>
           <w:right w:w="15" w:type="dxa"/>
         </w:tblCellMar>
-        <w:tblLook w:val="04A0"/>
+        <w:tblLook w:val="04A0" w:firstRow="1" w:lastRow="0" w:firstColumn="1" w:lastColumn="0" w:noHBand="0" w:noVBand="1"/>
       </w:tblPr>
       <w:tblGrid>
         <w:gridCol w:w="1016"/>
@@ -4358,7 +4411,7 @@
           <w:lang w:val="en-US"/>
         </w:rPr>
       </w:pPr>
-      <w:bookmarkStart w:id="4" w:name="_Toc350001887"/>
+      <w:bookmarkStart w:id="5" w:name="_Toc354341226"/>
       <w:r>
         <w:rPr>
           <w:lang w:val="en-US"/>
@@ -4402,7 +4455,7 @@
         </w:rPr>
         <w:t>: Process List with priorities</w:t>
       </w:r>
-      <w:bookmarkEnd w:id="4"/>
+      <w:bookmarkEnd w:id="5"/>
     </w:p>
     <w:p>
       <w:pPr>
@@ -4419,7 +4472,7 @@
     </w:p>
     <w:p>
       <w:pPr>
-        <w:pStyle w:val="Ttulo1"/>
+        <w:pStyle w:val="Cabealho1"/>
         <w:numPr>
           <w:ilvl w:val="0"/>
           <w:numId w:val="3"/>
@@ -4429,7 +4482,7 @@
           <w:lang w:val="en-US"/>
         </w:rPr>
       </w:pPr>
-      <w:bookmarkStart w:id="5" w:name="_Toc350002790"/>
+      <w:bookmarkStart w:id="6" w:name="_Toc354341221"/>
       <w:r>
         <w:rPr>
           <w:rFonts w:eastAsiaTheme="minorHAnsi"/>
@@ -4438,7 +4491,7 @@
         <w:lastRenderedPageBreak/>
         <w:t>Estimates</w:t>
       </w:r>
-      <w:bookmarkEnd w:id="5"/>
+      <w:bookmarkEnd w:id="6"/>
     </w:p>
     <w:p>
       <w:pPr>
@@ -4528,8 +4581,6 @@
         </w:rPr>
         <w:t xml:space="preserve">Finally an average of the estimates of the various members that analyzed the same process was made. </w:t>
       </w:r>
-      <w:bookmarkStart w:id="6" w:name="_GoBack"/>
-      <w:bookmarkEnd w:id="6"/>
     </w:p>
     <w:tbl>
       <w:tblPr>
@@ -4537,14 +4588,13 @@
         <w:tblW w:w="0" w:type="auto"/>
         <w:jc w:val="center"/>
         <w:tblLayout w:type="fixed"/>
-        <w:tblLook w:val="04A0"/>
+        <w:tblLook w:val="04A0" w:firstRow="1" w:lastRow="0" w:firstColumn="1" w:lastColumn="0" w:noHBand="0" w:noVBand="1"/>
       </w:tblPr>
       <w:tblGrid>
         <w:gridCol w:w="1157"/>
         <w:gridCol w:w="2146"/>
         <w:gridCol w:w="2019"/>
         <w:gridCol w:w="1666"/>
-        <w:gridCol w:w="1666"/>
       </w:tblGrid>
       <w:tr>
         <w:trPr>
@@ -4695,40 +4745,6 @@
             </w:r>
           </w:p>
         </w:tc>
-        <w:tc>
-          <w:tcPr>
-            <w:tcW w:w="1666" w:type="dxa"/>
-            <w:vAlign w:val="center"/>
-          </w:tcPr>
-          <w:p>
-            <w:pPr>
-              <w:jc w:val="center"/>
-              <w:rPr>
-                <w:rFonts w:ascii="Arial" w:eastAsia="Times New Roman" w:hAnsi="Arial" w:cs="Arial"/>
-                <w:b/>
-                <w:bCs/>
-                <w:color w:val="000000"/>
-                <w:sz w:val="23"/>
-                <w:szCs w:val="23"/>
-                <w:shd w:val="clear" w:color="auto" w:fill="FFFFFF"/>
-                <w:lang w:val="en-US" w:eastAsia="pt-PT"/>
-              </w:rPr>
-            </w:pPr>
-            <w:r>
-              <w:rPr>
-                <w:rFonts w:ascii="Arial" w:eastAsia="Times New Roman" w:hAnsi="Arial" w:cs="Arial"/>
-                <w:b/>
-                <w:bCs/>
-                <w:color w:val="000000"/>
-                <w:sz w:val="23"/>
-                <w:szCs w:val="23"/>
-                <w:shd w:val="clear" w:color="auto" w:fill="FFFFFF"/>
-                <w:lang w:val="en-US" w:eastAsia="pt-PT"/>
-              </w:rPr>
-              <w:t>Status</w:t>
-            </w:r>
-          </w:p>
-        </w:tc>
       </w:tr>
       <w:tr>
         <w:trPr>
@@ -4834,19 +4850,11 @@
                 <w:lang w:val="en-US"/>
               </w:rPr>
             </w:pPr>
-            <w:proofErr w:type="spellStart"/>
-            <w:r>
-              <w:rPr>
-                <w:lang w:val="en-US"/>
-              </w:rPr>
-              <w:t>Mário</w:t>
-            </w:r>
-            <w:proofErr w:type="spellEnd"/>
-            <w:r>
-              <w:rPr>
-                <w:lang w:val="en-US"/>
-              </w:rPr>
-              <w:t xml:space="preserve"> Oliveira</w:t>
+            <w:r>
+              <w:rPr>
+                <w:lang w:val="en-US"/>
+              </w:rPr>
+              <w:t>Mário Oliveira</w:t>
             </w:r>
           </w:p>
         </w:tc>
@@ -4867,26 +4875,6 @@
                 <w:lang w:val="en-US"/>
               </w:rPr>
               <w:t>0 (Remaining)</w:t>
-            </w:r>
-          </w:p>
-        </w:tc>
-        <w:tc>
-          <w:tcPr>
-            <w:tcW w:w="1666" w:type="dxa"/>
-            <w:vAlign w:val="center"/>
-          </w:tcPr>
-          <w:p>
-            <w:pPr>
-              <w:jc w:val="center"/>
-              <w:rPr>
-                <w:lang w:val="en-US"/>
-              </w:rPr>
-            </w:pPr>
-            <w:r>
-              <w:rPr>
-                <w:lang w:val="en-US"/>
-              </w:rPr>
-              <w:t>Done</w:t>
             </w:r>
           </w:p>
         </w:tc>
@@ -4999,25 +4987,6 @@
             </w:r>
           </w:p>
         </w:tc>
-        <w:tc>
-          <w:tcPr>
-            <w:tcW w:w="1666" w:type="dxa"/>
-            <w:vAlign w:val="center"/>
-          </w:tcPr>
-          <w:p>
-            <w:pPr>
-              <w:jc w:val="center"/>
-            </w:pPr>
-            <w:r>
-              <w:t xml:space="preserve">For </w:t>
-            </w:r>
-            <w:proofErr w:type="spellStart"/>
-            <w:r>
-              <w:t>Approval</w:t>
-            </w:r>
-            <w:proofErr w:type="spellEnd"/>
-          </w:p>
-        </w:tc>
       </w:tr>
       <w:tr>
         <w:trPr>
@@ -5123,28 +5092,12 @@
                 <w:lang w:val="en-US"/>
               </w:rPr>
             </w:pPr>
-            <w:proofErr w:type="spellStart"/>
-            <w:r>
-              <w:rPr>
-                <w:lang w:val="en-US"/>
-              </w:rPr>
-              <w:t>João</w:t>
-            </w:r>
-            <w:proofErr w:type="spellEnd"/>
-            <w:r>
-              <w:rPr>
-                <w:lang w:val="en-US"/>
-              </w:rPr>
-              <w:t xml:space="preserve"> </w:t>
-            </w:r>
-            <w:proofErr w:type="spellStart"/>
-            <w:r>
-              <w:rPr>
-                <w:lang w:val="en-US"/>
-              </w:rPr>
-              <w:t>Girão</w:t>
-            </w:r>
-            <w:proofErr w:type="spellEnd"/>
+            <w:r>
+              <w:rPr>
+                <w:lang w:val="en-US"/>
+              </w:rPr>
+              <w:t>João Girão</w:t>
+            </w:r>
           </w:p>
         </w:tc>
         <w:tc>
@@ -5173,26 +5126,6 @@
                 <w:lang w:val="en-US"/>
               </w:rPr>
             </w:pPr>
-          </w:p>
-        </w:tc>
-        <w:tc>
-          <w:tcPr>
-            <w:tcW w:w="1666" w:type="dxa"/>
-            <w:vAlign w:val="center"/>
-          </w:tcPr>
-          <w:p>
-            <w:pPr>
-              <w:jc w:val="center"/>
-              <w:rPr>
-                <w:lang w:val="en-US"/>
-              </w:rPr>
-            </w:pPr>
-            <w:r>
-              <w:rPr>
-                <w:lang w:val="en-US"/>
-              </w:rPr>
-              <w:t>For Revision</w:t>
-            </w:r>
           </w:p>
         </w:tc>
       </w:tr>
@@ -5356,28 +5289,6 @@
             </w:r>
           </w:p>
         </w:tc>
-        <w:tc>
-          <w:tcPr>
-            <w:tcW w:w="1666" w:type="dxa"/>
-            <w:vAlign w:val="center"/>
-          </w:tcPr>
-          <w:p>
-            <w:pPr>
-              <w:jc w:val="center"/>
-              <w:rPr>
-                <w:lang w:val="en-US"/>
-              </w:rPr>
-            </w:pPr>
-            <w:r>
-              <w:t xml:space="preserve">In </w:t>
-            </w:r>
-            <w:proofErr w:type="spellStart"/>
-            <w:r>
-              <w:t>progress</w:t>
-            </w:r>
-            <w:proofErr w:type="spellEnd"/>
-          </w:p>
-        </w:tc>
       </w:tr>
       <w:tr>
         <w:trPr>
@@ -5486,25 +5397,6 @@
             </w:r>
           </w:p>
         </w:tc>
-        <w:tc>
-          <w:tcPr>
-            <w:tcW w:w="1666" w:type="dxa"/>
-            <w:vAlign w:val="center"/>
-          </w:tcPr>
-          <w:p>
-            <w:pPr>
-              <w:jc w:val="center"/>
-            </w:pPr>
-            <w:r>
-              <w:t xml:space="preserve">In </w:t>
-            </w:r>
-            <w:proofErr w:type="spellStart"/>
-            <w:r>
-              <w:t>progress</w:t>
-            </w:r>
-            <w:proofErr w:type="spellEnd"/>
-          </w:p>
-        </w:tc>
       </w:tr>
       <w:tr>
         <w:trPr>
@@ -5622,19 +5514,11 @@
                 <w:lang w:val="en-US"/>
               </w:rPr>
             </w:pPr>
-            <w:proofErr w:type="spellStart"/>
-            <w:r>
-              <w:rPr>
-                <w:lang w:val="en-US"/>
-              </w:rPr>
-              <w:t>João</w:t>
-            </w:r>
-            <w:proofErr w:type="spellEnd"/>
-            <w:r>
-              <w:rPr>
-                <w:lang w:val="en-US"/>
-              </w:rPr>
-              <w:t xml:space="preserve"> Martins</w:t>
+            <w:r>
+              <w:rPr>
+                <w:lang w:val="en-US"/>
+              </w:rPr>
+              <w:t>João Martins</w:t>
             </w:r>
           </w:p>
           <w:p>
@@ -5658,28 +5542,12 @@
                 <w:lang w:val="en-US"/>
               </w:rPr>
             </w:pPr>
-            <w:proofErr w:type="spellStart"/>
-            <w:r>
-              <w:rPr>
-                <w:lang w:val="en-US"/>
-              </w:rPr>
-              <w:t>João</w:t>
-            </w:r>
-            <w:proofErr w:type="spellEnd"/>
-            <w:r>
-              <w:rPr>
-                <w:lang w:val="en-US"/>
-              </w:rPr>
-              <w:t xml:space="preserve"> </w:t>
-            </w:r>
-            <w:proofErr w:type="spellStart"/>
-            <w:r>
-              <w:rPr>
-                <w:lang w:val="en-US"/>
-              </w:rPr>
-              <w:t>Girão</w:t>
-            </w:r>
-            <w:proofErr w:type="spellEnd"/>
+            <w:r>
+              <w:rPr>
+                <w:lang w:val="en-US"/>
+              </w:rPr>
+              <w:t>João Girão</w:t>
+            </w:r>
           </w:p>
         </w:tc>
         <w:tc>
@@ -5699,26 +5567,6 @@
                 <w:lang w:val="en-US"/>
               </w:rPr>
               <w:t>13.5</w:t>
-            </w:r>
-          </w:p>
-        </w:tc>
-        <w:tc>
-          <w:tcPr>
-            <w:tcW w:w="1666" w:type="dxa"/>
-            <w:vAlign w:val="center"/>
-          </w:tcPr>
-          <w:p>
-            <w:pPr>
-              <w:jc w:val="center"/>
-              <w:rPr>
-                <w:lang w:val="en-US"/>
-              </w:rPr>
-            </w:pPr>
-            <w:r>
-              <w:rPr>
-                <w:lang w:val="en-US"/>
-              </w:rPr>
-              <w:t>TBD</w:t>
             </w:r>
           </w:p>
         </w:tc>
@@ -5732,7 +5580,7 @@
           <w:lang w:val="en-US"/>
         </w:rPr>
       </w:pPr>
-      <w:bookmarkStart w:id="7" w:name="_Toc350001888"/>
+      <w:bookmarkStart w:id="7" w:name="_Toc354341227"/>
       <w:r>
         <w:rPr>
           <w:lang w:val="en-US"/>
@@ -5778,8 +5626,180 @@
       </w:r>
       <w:bookmarkEnd w:id="7"/>
     </w:p>
+    <w:p>
+      <w:pPr>
+        <w:rPr>
+          <w:lang w:val="en-US"/>
+        </w:rPr>
+      </w:pPr>
+    </w:p>
+    <w:p>
+      <w:pPr>
+        <w:rPr>
+          <w:lang w:val="en-US"/>
+        </w:rPr>
+      </w:pPr>
+    </w:p>
+    <w:p>
+      <w:pPr>
+        <w:rPr>
+          <w:lang w:val="en-US"/>
+        </w:rPr>
+      </w:pPr>
+    </w:p>
+    <w:p>
+      <w:pPr>
+        <w:rPr>
+          <w:lang w:val="en-US"/>
+        </w:rPr>
+      </w:pPr>
+    </w:p>
+    <w:p>
+      <w:pPr>
+        <w:rPr>
+          <w:lang w:val="en-US"/>
+        </w:rPr>
+      </w:pPr>
+    </w:p>
+    <w:p>
+      <w:pPr>
+        <w:rPr>
+          <w:lang w:val="en-US"/>
+        </w:rPr>
+      </w:pPr>
+    </w:p>
+    <w:p>
+      <w:pPr>
+        <w:pStyle w:val="PargrafodaLista"/>
+        <w:numPr>
+          <w:ilvl w:val="0"/>
+          <w:numId w:val="3"/>
+        </w:numPr>
+        <w:rPr>
+          <w:rFonts w:asciiTheme="majorHAnsi" w:hAnsiTheme="majorHAnsi" w:cstheme="majorBidi"/>
+          <w:b/>
+          <w:bCs/>
+          <w:color w:val="365F91" w:themeColor="accent1" w:themeShade="BF"/>
+          <w:sz w:val="28"/>
+          <w:szCs w:val="28"/>
+          <w:lang w:val="en-US"/>
+        </w:rPr>
+      </w:pPr>
+      <w:r>
+        <w:rPr>
+          <w:rFonts w:asciiTheme="majorHAnsi" w:hAnsiTheme="majorHAnsi" w:cstheme="majorBidi"/>
+          <w:b/>
+          <w:bCs/>
+          <w:color w:val="365F91" w:themeColor="accent1" w:themeShade="BF"/>
+          <w:sz w:val="28"/>
+          <w:szCs w:val="28"/>
+          <w:lang w:val="en-US"/>
+        </w:rPr>
+        <w:lastRenderedPageBreak/>
+        <w:t>Process Map</w:t>
+      </w:r>
+    </w:p>
+    <w:p>
+      <w:pPr>
+        <w:keepNext/>
+      </w:pPr>
+      <w:r>
+        <w:rPr>
+          <w:rFonts w:asciiTheme="majorHAnsi" w:hAnsiTheme="majorHAnsi" w:cstheme="majorBidi"/>
+          <w:b/>
+          <w:bCs/>
+          <w:noProof/>
+          <w:color w:val="365F91" w:themeColor="accent1" w:themeShade="BF"/>
+          <w:sz w:val="28"/>
+          <w:szCs w:val="28"/>
+          <w:lang w:eastAsia="pt-PT"/>
+        </w:rPr>
+        <w:drawing>
+          <wp:inline distT="0" distB="0" distL="0" distR="0" wp14:anchorId="6070D576" wp14:editId="63B9FE62">
+            <wp:extent cx="5400040" cy="3722370"/>
+            <wp:effectExtent l="0" t="0" r="0" b="0"/>
+            <wp:docPr id="1" name="Imagem 1"/>
+            <wp:cNvGraphicFramePr>
+              <a:graphicFrameLocks xmlns:a="http://schemas.openxmlformats.org/drawingml/2006/main" noChangeAspect="1"/>
+            </wp:cNvGraphicFramePr>
+            <a:graphic xmlns:a="http://schemas.openxmlformats.org/drawingml/2006/main">
+              <a:graphicData uri="http://schemas.openxmlformats.org/drawingml/2006/picture">
+                <pic:pic xmlns:pic="http://schemas.openxmlformats.org/drawingml/2006/picture">
+                  <pic:nvPicPr>
+                    <pic:cNvPr id="1" name="Process Map.jpg"/>
+                    <pic:cNvPicPr/>
+                  </pic:nvPicPr>
+                  <pic:blipFill>
+                    <a:blip r:embed="rId14">
+                      <a:extLst>
+                        <a:ext uri="{28A0092B-C50C-407E-A947-70E740481C1C}">
+                          <a14:useLocalDpi xmlns:a14="http://schemas.microsoft.com/office/drawing/2010/main" val="0"/>
+                        </a:ext>
+                      </a:extLst>
+                    </a:blip>
+                    <a:stretch>
+                      <a:fillRect/>
+                    </a:stretch>
+                  </pic:blipFill>
+                  <pic:spPr>
+                    <a:xfrm>
+                      <a:off x="0" y="0"/>
+                      <a:ext cx="5400040" cy="3722370"/>
+                    </a:xfrm>
+                    <a:prstGeom prst="rect">
+                      <a:avLst/>
+                    </a:prstGeom>
+                  </pic:spPr>
+                </pic:pic>
+              </a:graphicData>
+            </a:graphic>
+          </wp:inline>
+        </w:drawing>
+      </w:r>
+    </w:p>
+    <w:p>
+      <w:pPr>
+        <w:pStyle w:val="Legenda"/>
+        <w:rPr>
+          <w:rFonts w:asciiTheme="majorHAnsi" w:hAnsiTheme="majorHAnsi" w:cstheme="majorBidi"/>
+          <w:color w:val="365F91" w:themeColor="accent1" w:themeShade="BF"/>
+          <w:sz w:val="28"/>
+          <w:szCs w:val="28"/>
+          <w:lang w:val="en-US"/>
+        </w:rPr>
+      </w:pPr>
+      <w:bookmarkStart w:id="8" w:name="_Toc354341213"/>
+      <w:r>
+        <w:t xml:space="preserve">Figura </w:t>
+      </w:r>
+      <w:fldSimple w:instr=" SEQ Figura \* ARABIC ">
+        <w:r>
+          <w:rPr>
+            <w:noProof/>
+          </w:rPr>
+          <w:t>1</w:t>
+        </w:r>
+      </w:fldSimple>
+      <w:r>
+        <w:t xml:space="preserve"> </w:t>
+      </w:r>
+      <w:proofErr w:type="spellStart"/>
+      <w:r>
+        <w:t>Process</w:t>
+      </w:r>
+      <w:proofErr w:type="spellEnd"/>
+      <w:r>
+        <w:t xml:space="preserve"> </w:t>
+      </w:r>
+      <w:proofErr w:type="spellStart"/>
+      <w:r>
+        <w:t>Map</w:t>
+      </w:r>
+      <w:bookmarkEnd w:id="8"/>
+      <w:proofErr w:type="spellEnd"/>
+    </w:p>
     <w:sectPr>
-      <w:footerReference w:type="first" r:id="rId14"/>
+      <w:footerReference w:type="first" r:id="rId15"/>
       <w:pgSz w:w="11906" w:h="16838"/>
       <w:pgMar w:top="1417" w:right="1701" w:bottom="1417" w:left="1701" w:header="708" w:footer="708" w:gutter="0"/>
       <w:pgNumType w:start="1"/>
@@ -5792,7 +5812,7 @@
 </file>
 
 <file path=word/endnotes.xml><?xml version="1.0" encoding="utf-8"?>
-<w:endnotes xmlns:ve="http://schemas.openxmlformats.org/markup-compatibility/2006" xmlns:o="urn:schemas-microsoft-com:office:office" xmlns:r="http://schemas.openxmlformats.org/officeDocument/2006/relationships" xmlns:m="http://schemas.openxmlformats.org/officeDocument/2006/math" xmlns:v="urn:schemas-microsoft-com:vml" xmlns:wp="http://schemas.openxmlformats.org/drawingml/2006/wordprocessingDrawing" xmlns:w10="urn:schemas-microsoft-com:office:word" xmlns:w="http://schemas.openxmlformats.org/wordprocessingml/2006/main" xmlns:wne="http://schemas.microsoft.com/office/word/2006/wordml">
+<w:endnotes xmlns:wpc="http://schemas.microsoft.com/office/word/2010/wordprocessingCanvas" xmlns:mc="http://schemas.openxmlformats.org/markup-compatibility/2006" xmlns:o="urn:schemas-microsoft-com:office:office" xmlns:r="http://schemas.openxmlformats.org/officeDocument/2006/relationships" xmlns:m="http://schemas.openxmlformats.org/officeDocument/2006/math" xmlns:v="urn:schemas-microsoft-com:vml" xmlns:wp14="http://schemas.microsoft.com/office/word/2010/wordprocessingDrawing" xmlns:wp="http://schemas.openxmlformats.org/drawingml/2006/wordprocessingDrawing" xmlns:w10="urn:schemas-microsoft-com:office:word" xmlns:w="http://schemas.openxmlformats.org/wordprocessingml/2006/main" xmlns:w14="http://schemas.microsoft.com/office/word/2010/wordml" xmlns:w15="http://schemas.microsoft.com/office/word/2012/wordml" xmlns:wpg="http://schemas.microsoft.com/office/word/2010/wordprocessingGroup" xmlns:wpi="http://schemas.microsoft.com/office/word/2010/wordprocessingInk" xmlns:wne="http://schemas.microsoft.com/office/word/2006/wordml" xmlns:wps="http://schemas.microsoft.com/office/word/2010/wordprocessingShape" mc:Ignorable="w14 w15 wp14">
   <w:endnote w:type="separator" w:id="-1">
     <w:p>
       <w:pPr>
@@ -5817,7 +5837,7 @@
 </file>
 
 <file path=word/footer1.xml><?xml version="1.0" encoding="utf-8"?>
-<w:ftr xmlns:ve="http://schemas.openxmlformats.org/markup-compatibility/2006" xmlns:o="urn:schemas-microsoft-com:office:office" xmlns:r="http://schemas.openxmlformats.org/officeDocument/2006/relationships" xmlns:m="http://schemas.openxmlformats.org/officeDocument/2006/math" xmlns:v="urn:schemas-microsoft-com:vml" xmlns:wp="http://schemas.openxmlformats.org/drawingml/2006/wordprocessingDrawing" xmlns:w10="urn:schemas-microsoft-com:office:word" xmlns:w="http://schemas.openxmlformats.org/wordprocessingml/2006/main" xmlns:wne="http://schemas.microsoft.com/office/word/2006/wordml">
+<w:ftr xmlns:wpc="http://schemas.microsoft.com/office/word/2010/wordprocessingCanvas" xmlns:mc="http://schemas.openxmlformats.org/markup-compatibility/2006" xmlns:o="urn:schemas-microsoft-com:office:office" xmlns:r="http://schemas.openxmlformats.org/officeDocument/2006/relationships" xmlns:m="http://schemas.openxmlformats.org/officeDocument/2006/math" xmlns:v="urn:schemas-microsoft-com:vml" xmlns:wp14="http://schemas.microsoft.com/office/word/2010/wordprocessingDrawing" xmlns:wp="http://schemas.openxmlformats.org/drawingml/2006/wordprocessingDrawing" xmlns:w10="urn:schemas-microsoft-com:office:word" xmlns:w="http://schemas.openxmlformats.org/wordprocessingml/2006/main" xmlns:w14="http://schemas.microsoft.com/office/word/2010/wordml" xmlns:w15="http://schemas.microsoft.com/office/word/2012/wordml" xmlns:wpg="http://schemas.microsoft.com/office/word/2010/wordprocessingGroup" xmlns:wpi="http://schemas.microsoft.com/office/word/2010/wordprocessingInk" xmlns:wne="http://schemas.microsoft.com/office/word/2006/wordml" xmlns:wps="http://schemas.microsoft.com/office/word/2010/wordprocessingShape" mc:Ignorable="w14 w15 wp14">
   <w:p>
     <w:pPr>
       <w:pStyle w:val="Rodap"/>
@@ -5840,6 +5860,7 @@
         <w:dataBinding w:prefixMappings="xmlns:ns0='http://purl.org/dc/elements/1.1/' xmlns:ns1='http://schemas.openxmlformats.org/package/2006/metadata/core-properties' " w:xpath="/ns1:coreProperties[1]/ns0:title[1]" w:storeItemID="{6C3C8BC8-F283-45AE-878A-BAB7291924A1}"/>
         <w:text/>
       </w:sdtPr>
+      <w:sdtEndPr/>
       <w:sdtContent>
         <w:r>
           <w:t xml:space="preserve">Define Processes </w:t>
@@ -5862,7 +5883,7 @@
 </file>
 
 <file path=word/footer2.xml><?xml version="1.0" encoding="utf-8"?>
-<w:ftr xmlns:ve="http://schemas.openxmlformats.org/markup-compatibility/2006" xmlns:o="urn:schemas-microsoft-com:office:office" xmlns:r="http://schemas.openxmlformats.org/officeDocument/2006/relationships" xmlns:m="http://schemas.openxmlformats.org/officeDocument/2006/math" xmlns:v="urn:schemas-microsoft-com:vml" xmlns:wp="http://schemas.openxmlformats.org/drawingml/2006/wordprocessingDrawing" xmlns:w10="urn:schemas-microsoft-com:office:word" xmlns:w="http://schemas.openxmlformats.org/wordprocessingml/2006/main" xmlns:wne="http://schemas.microsoft.com/office/word/2006/wordml">
+<w:ftr xmlns:wpc="http://schemas.microsoft.com/office/word/2010/wordprocessingCanvas" xmlns:mc="http://schemas.openxmlformats.org/markup-compatibility/2006" xmlns:o="urn:schemas-microsoft-com:office:office" xmlns:r="http://schemas.openxmlformats.org/officeDocument/2006/relationships" xmlns:m="http://schemas.openxmlformats.org/officeDocument/2006/math" xmlns:v="urn:schemas-microsoft-com:vml" xmlns:wp14="http://schemas.microsoft.com/office/word/2010/wordprocessingDrawing" xmlns:wp="http://schemas.openxmlformats.org/drawingml/2006/wordprocessingDrawing" xmlns:w10="urn:schemas-microsoft-com:office:word" xmlns:w="http://schemas.openxmlformats.org/wordprocessingml/2006/main" xmlns:w14="http://schemas.microsoft.com/office/word/2010/wordml" xmlns:w15="http://schemas.microsoft.com/office/word/2012/wordml" xmlns:wpg="http://schemas.microsoft.com/office/word/2010/wordprocessingGroup" xmlns:wpi="http://schemas.microsoft.com/office/word/2010/wordprocessingInk" xmlns:wne="http://schemas.microsoft.com/office/word/2006/wordml" xmlns:wps="http://schemas.microsoft.com/office/word/2010/wordprocessingShape" mc:Ignorable="w14 w15 wp14">
   <w:p>
     <w:pPr>
       <w:pStyle w:val="Rodap"/>
@@ -5891,6 +5912,7 @@
         <w:dataBinding w:prefixMappings="xmlns:ns0='http://purl.org/dc/elements/1.1/' xmlns:ns1='http://schemas.openxmlformats.org/package/2006/metadata/core-properties' " w:xpath="/ns1:coreProperties[1]/ns0:title[1]" w:storeItemID="{6C3C8BC8-F283-45AE-878A-BAB7291924A1}"/>
         <w:text/>
       </w:sdtPr>
+      <w:sdtEndPr/>
       <w:sdtContent>
         <w:r>
           <w:t xml:space="preserve">Define Processes </w:t>
@@ -5910,7 +5932,7 @@
 </file>
 
 <file path=word/footer3.xml><?xml version="1.0" encoding="utf-8"?>
-<w:ftr xmlns:ve="http://schemas.openxmlformats.org/markup-compatibility/2006" xmlns:o="urn:schemas-microsoft-com:office:office" xmlns:r="http://schemas.openxmlformats.org/officeDocument/2006/relationships" xmlns:m="http://schemas.openxmlformats.org/officeDocument/2006/math" xmlns:v="urn:schemas-microsoft-com:vml" xmlns:wp="http://schemas.openxmlformats.org/drawingml/2006/wordprocessingDrawing" xmlns:w10="urn:schemas-microsoft-com:office:word" xmlns:w="http://schemas.openxmlformats.org/wordprocessingml/2006/main" xmlns:wne="http://schemas.microsoft.com/office/word/2006/wordml">
+<w:ftr xmlns:wpc="http://schemas.microsoft.com/office/word/2010/wordprocessingCanvas" xmlns:mc="http://schemas.openxmlformats.org/markup-compatibility/2006" xmlns:o="urn:schemas-microsoft-com:office:office" xmlns:r="http://schemas.openxmlformats.org/officeDocument/2006/relationships" xmlns:m="http://schemas.openxmlformats.org/officeDocument/2006/math" xmlns:v="urn:schemas-microsoft-com:vml" xmlns:wp14="http://schemas.microsoft.com/office/word/2010/wordprocessingDrawing" xmlns:wp="http://schemas.openxmlformats.org/drawingml/2006/wordprocessingDrawing" xmlns:w10="urn:schemas-microsoft-com:office:word" xmlns:w="http://schemas.openxmlformats.org/wordprocessingml/2006/main" xmlns:w14="http://schemas.microsoft.com/office/word/2010/wordml" xmlns:w15="http://schemas.microsoft.com/office/word/2012/wordml" xmlns:wpg="http://schemas.microsoft.com/office/word/2010/wordprocessingGroup" xmlns:wpi="http://schemas.microsoft.com/office/word/2010/wordprocessingInk" xmlns:wne="http://schemas.microsoft.com/office/word/2006/wordml" xmlns:wps="http://schemas.microsoft.com/office/word/2010/wordprocessingShape" mc:Ignorable="w14 w15 wp14">
   <w:p>
     <w:pPr>
       <w:pStyle w:val="Rodap"/>
@@ -5930,6 +5952,7 @@
         <w:dataBinding w:prefixMappings="xmlns:ns0='http://purl.org/dc/elements/1.1/' xmlns:ns1='http://schemas.openxmlformats.org/package/2006/metadata/core-properties' " w:xpath="/ns1:coreProperties[1]/ns0:title[1]" w:storeItemID="{6C3C8BC8-F283-45AE-878A-BAB7291924A1}"/>
         <w:text/>
       </w:sdtPr>
+      <w:sdtEndPr/>
       <w:sdtContent>
         <w:r>
           <w:t xml:space="preserve">Define Processes </w:t>
@@ -5960,7 +5983,7 @@
       <w:rPr>
         <w:noProof/>
       </w:rPr>
-      <w:t>2</w:t>
+      <w:t>i</w:t>
     </w:r>
     <w:r>
       <w:rPr>
@@ -5973,7 +5996,7 @@
 </file>
 
 <file path=word/footer4.xml><?xml version="1.0" encoding="utf-8"?>
-<w:ftr xmlns:ve="http://schemas.openxmlformats.org/markup-compatibility/2006" xmlns:o="urn:schemas-microsoft-com:office:office" xmlns:r="http://schemas.openxmlformats.org/officeDocument/2006/relationships" xmlns:m="http://schemas.openxmlformats.org/officeDocument/2006/math" xmlns:v="urn:schemas-microsoft-com:vml" xmlns:wp="http://schemas.openxmlformats.org/drawingml/2006/wordprocessingDrawing" xmlns:w10="urn:schemas-microsoft-com:office:word" xmlns:w="http://schemas.openxmlformats.org/wordprocessingml/2006/main" xmlns:wne="http://schemas.microsoft.com/office/word/2006/wordml">
+<w:ftr xmlns:wpc="http://schemas.microsoft.com/office/word/2010/wordprocessingCanvas" xmlns:mc="http://schemas.openxmlformats.org/markup-compatibility/2006" xmlns:o="urn:schemas-microsoft-com:office:office" xmlns:r="http://schemas.openxmlformats.org/officeDocument/2006/relationships" xmlns:m="http://schemas.openxmlformats.org/officeDocument/2006/math" xmlns:v="urn:schemas-microsoft-com:vml" xmlns:wp14="http://schemas.microsoft.com/office/word/2010/wordprocessingDrawing" xmlns:wp="http://schemas.openxmlformats.org/drawingml/2006/wordprocessingDrawing" xmlns:w10="urn:schemas-microsoft-com:office:word" xmlns:w="http://schemas.openxmlformats.org/wordprocessingml/2006/main" xmlns:w14="http://schemas.microsoft.com/office/word/2010/wordml" xmlns:w15="http://schemas.microsoft.com/office/word/2012/wordml" xmlns:wpg="http://schemas.microsoft.com/office/word/2010/wordprocessingGroup" xmlns:wpi="http://schemas.microsoft.com/office/word/2010/wordprocessingInk" xmlns:wne="http://schemas.microsoft.com/office/word/2006/wordml" xmlns:wps="http://schemas.microsoft.com/office/word/2010/wordprocessingShape" mc:Ignorable="w14 w15 wp14">
   <w:p>
     <w:pPr>
       <w:pStyle w:val="Rodap"/>
@@ -6002,6 +6025,7 @@
         <w:dataBinding w:prefixMappings="xmlns:ns0='http://purl.org/dc/elements/1.1/' xmlns:ns1='http://schemas.openxmlformats.org/package/2006/metadata/core-properties' " w:xpath="/ns1:coreProperties[1]/ns0:title[1]" w:storeItemID="{6C3C8BC8-F283-45AE-878A-BAB7291924A1}"/>
         <w:text/>
       </w:sdtPr>
+      <w:sdtEndPr/>
       <w:sdtContent>
         <w:r>
           <w:t xml:space="preserve">Define Processes </w:t>
@@ -6042,7 +6066,7 @@
 </file>
 
 <file path=word/footnotes.xml><?xml version="1.0" encoding="utf-8"?>
-<w:footnotes xmlns:ve="http://schemas.openxmlformats.org/markup-compatibility/2006" xmlns:o="urn:schemas-microsoft-com:office:office" xmlns:r="http://schemas.openxmlformats.org/officeDocument/2006/relationships" xmlns:m="http://schemas.openxmlformats.org/officeDocument/2006/math" xmlns:v="urn:schemas-microsoft-com:vml" xmlns:wp="http://schemas.openxmlformats.org/drawingml/2006/wordprocessingDrawing" xmlns:w10="urn:schemas-microsoft-com:office:word" xmlns:w="http://schemas.openxmlformats.org/wordprocessingml/2006/main" xmlns:wne="http://schemas.microsoft.com/office/word/2006/wordml">
+<w:footnotes xmlns:wpc="http://schemas.microsoft.com/office/word/2010/wordprocessingCanvas" xmlns:mc="http://schemas.openxmlformats.org/markup-compatibility/2006" xmlns:o="urn:schemas-microsoft-com:office:office" xmlns:r="http://schemas.openxmlformats.org/officeDocument/2006/relationships" xmlns:m="http://schemas.openxmlformats.org/officeDocument/2006/math" xmlns:v="urn:schemas-microsoft-com:vml" xmlns:wp14="http://schemas.microsoft.com/office/word/2010/wordprocessingDrawing" xmlns:wp="http://schemas.openxmlformats.org/drawingml/2006/wordprocessingDrawing" xmlns:w10="urn:schemas-microsoft-com:office:word" xmlns:w="http://schemas.openxmlformats.org/wordprocessingml/2006/main" xmlns:w14="http://schemas.microsoft.com/office/word/2010/wordml" xmlns:w15="http://schemas.microsoft.com/office/word/2012/wordml" xmlns:wpg="http://schemas.microsoft.com/office/word/2010/wordprocessingGroup" xmlns:wpi="http://schemas.microsoft.com/office/word/2010/wordprocessingInk" xmlns:wne="http://schemas.microsoft.com/office/word/2006/wordml" xmlns:wps="http://schemas.microsoft.com/office/word/2010/wordprocessingShape" mc:Ignorable="w14 w15 wp14">
   <w:footnote w:type="separator" w:id="-1">
     <w:p>
       <w:pPr>
@@ -6067,10 +6091,13 @@
 </file>
 
 <file path=word/header1.xml><?xml version="1.0" encoding="utf-8"?>
-<w:hdr xmlns:ve="http://schemas.openxmlformats.org/markup-compatibility/2006" xmlns:o="urn:schemas-microsoft-com:office:office" xmlns:r="http://schemas.openxmlformats.org/officeDocument/2006/relationships" xmlns:m="http://schemas.openxmlformats.org/officeDocument/2006/math" xmlns:v="urn:schemas-microsoft-com:vml" xmlns:wp="http://schemas.openxmlformats.org/drawingml/2006/wordprocessingDrawing" xmlns:w10="urn:schemas-microsoft-com:office:word" xmlns:w="http://schemas.openxmlformats.org/wordprocessingml/2006/main" xmlns:wne="http://schemas.microsoft.com/office/word/2006/wordml">
+<w:hdr xmlns:wpc="http://schemas.microsoft.com/office/word/2010/wordprocessingCanvas" xmlns:mc="http://schemas.openxmlformats.org/markup-compatibility/2006" xmlns:o="urn:schemas-microsoft-com:office:office" xmlns:r="http://schemas.openxmlformats.org/officeDocument/2006/relationships" xmlns:m="http://schemas.openxmlformats.org/officeDocument/2006/math" xmlns:v="urn:schemas-microsoft-com:vml" xmlns:wp14="http://schemas.microsoft.com/office/word/2010/wordprocessingDrawing" xmlns:wp="http://schemas.openxmlformats.org/drawingml/2006/wordprocessingDrawing" xmlns:w10="urn:schemas-microsoft-com:office:word" xmlns:w="http://schemas.openxmlformats.org/wordprocessingml/2006/main" xmlns:w14="http://schemas.microsoft.com/office/word/2010/wordml" xmlns:w15="http://schemas.microsoft.com/office/word/2012/wordml" xmlns:wpg="http://schemas.microsoft.com/office/word/2010/wordprocessingGroup" xmlns:wpi="http://schemas.microsoft.com/office/word/2010/wordprocessingInk" xmlns:wne="http://schemas.microsoft.com/office/word/2006/wordml" xmlns:wps="http://schemas.microsoft.com/office/word/2010/wordprocessingShape" mc:Ignorable="w14 w15 wp14">
   <w:p>
     <w:pPr>
       <w:pStyle w:val="Cabealho"/>
+      <w:rPr>
+        <w:lang w:val="en-GB"/>
+      </w:rPr>
     </w:pPr>
     <w:r>
       <w:rPr>
@@ -6078,7 +6105,7 @@
         <w:lang w:eastAsia="pt-PT"/>
       </w:rPr>
       <w:drawing>
-        <wp:anchor distT="0" distB="0" distL="114300" distR="114300" simplePos="0" relativeHeight="251657216" behindDoc="0" locked="0" layoutInCell="1" allowOverlap="1">
+        <wp:anchor distT="0" distB="0" distL="114300" distR="114300" simplePos="0" relativeHeight="251656192" behindDoc="0" locked="0" layoutInCell="1" allowOverlap="1" wp14:anchorId="029FF1F7" wp14:editId="4D1233F2">
           <wp:simplePos x="0" y="0"/>
           <wp:positionH relativeFrom="column">
             <wp:posOffset>15239</wp:posOffset>
@@ -6132,28 +6159,45 @@
       </w:drawing>
     </w:r>
     <w:r>
+      <w:rPr>
+        <w:lang w:val="en-GB"/>
+      </w:rPr>
       <w:tab/>
     </w:r>
     <w:r>
+      <w:rPr>
+        <w:lang w:val="en-GB"/>
+      </w:rPr>
       <w:tab/>
     </w:r>
-    <w:proofErr w:type="spellStart"/>
     <w:r>
+      <w:rPr>
+        <w:lang w:val="en-GB"/>
+      </w:rPr>
       <w:t>Owner</w:t>
     </w:r>
-    <w:proofErr w:type="spellEnd"/>
     <w:r>
+      <w:rPr>
+        <w:lang w:val="en-GB"/>
+      </w:rPr>
       <w:t xml:space="preserve">: </w:t>
     </w:r>
     <w:sdt>
       <w:sdtPr>
+        <w:rPr>
+          <w:lang w:val="en-GB"/>
+        </w:rPr>
         <w:alias w:val="Autor"/>
         <w:id w:val="1818630"/>
         <w:dataBinding w:prefixMappings="xmlns:ns0='http://purl.org/dc/elements/1.1/' xmlns:ns1='http://schemas.openxmlformats.org/package/2006/metadata/core-properties' " w:xpath="/ns1:coreProperties[1]/ns0:creator[1]" w:storeItemID="{6C3C8BC8-F283-45AE-878A-BAB7291924A1}"/>
         <w:text/>
       </w:sdtPr>
+      <w:sdtEndPr/>
       <w:sdtContent>
         <w:r>
+          <w:rPr>
+            <w:lang w:val="en-GB"/>
+          </w:rPr>
           <w:t>João Girão</w:t>
         </w:r>
       </w:sdtContent>
@@ -6162,42 +6206,66 @@
   <w:p>
     <w:pPr>
       <w:pStyle w:val="Cabealho"/>
+      <w:rPr>
+        <w:lang w:val="en-GB"/>
+      </w:rPr>
     </w:pPr>
     <w:r>
+      <w:rPr>
+        <w:lang w:val="en-GB"/>
+      </w:rPr>
       <w:tab/>
     </w:r>
     <w:r>
+      <w:rPr>
+        <w:lang w:val="en-GB"/>
+      </w:rPr>
       <w:tab/>
     </w:r>
     <w:sdt>
       <w:sdtPr>
+        <w:rPr>
+          <w:lang w:val="en-GB"/>
+        </w:rPr>
         <w:alias w:val="Comentários"/>
         <w:id w:val="773254"/>
         <w:dataBinding w:prefixMappings="xmlns:ns0='http://purl.org/dc/elements/1.1/' xmlns:ns1='http://schemas.openxmlformats.org/package/2006/metadata/core-properties' " w:xpath="/ns1:coreProperties[1]/ns0:description[1]" w:storeItemID="{6C3C8BC8-F283-45AE-878A-BAB7291924A1}"/>
         <w:text w:multiLine="1"/>
       </w:sdtPr>
+      <w:sdtEndPr/>
       <w:sdtContent>
         <w:r>
-          <w:t>V0.4</w:t>
+          <w:rPr>
+            <w:lang w:val="en-GB"/>
+          </w:rPr>
+          <w:t>V0.5</w:t>
         </w:r>
       </w:sdtContent>
     </w:sdt>
     <w:r>
+      <w:rPr>
+        <w:lang w:val="en-GB"/>
+      </w:rPr>
       <w:t xml:space="preserve"> </w:t>
     </w:r>
     <w:sdt>
       <w:sdtPr>
+        <w:rPr>
+          <w:lang w:val="en-GB"/>
+        </w:rPr>
         <w:alias w:val="Estado"/>
         <w:id w:val="1818631"/>
         <w:dataBinding w:prefixMappings="xmlns:ns0='http://purl.org/dc/elements/1.1/' xmlns:ns1='http://schemas.openxmlformats.org/package/2006/metadata/core-properties' " w:xpath="/ns1:coreProperties[1]/ns1:contentStatus[1]" w:storeItemID="{6C3C8BC8-F283-45AE-878A-BAB7291924A1}"/>
         <w:text/>
       </w:sdtPr>
+      <w:sdtEndPr/>
       <w:sdtContent>
-        <w:proofErr w:type="spellStart"/>
         <w:r>
-          <w:t>Draft</w:t>
+          <w:rPr>
+            <w:lang w:val="en-GB"/>
+          </w:rPr>
+          <w:t>Ready for Revision</w:t>
         </w:r>
-        <w:proofErr w:type="spellEnd"/>
       </w:sdtContent>
     </w:sdt>
   </w:p>
@@ -6205,10 +6273,13 @@
 </file>
 
 <file path=word/header2.xml><?xml version="1.0" encoding="utf-8"?>
-<w:hdr xmlns:ve="http://schemas.openxmlformats.org/markup-compatibility/2006" xmlns:o="urn:schemas-microsoft-com:office:office" xmlns:r="http://schemas.openxmlformats.org/officeDocument/2006/relationships" xmlns:m="http://schemas.openxmlformats.org/officeDocument/2006/math" xmlns:v="urn:schemas-microsoft-com:vml" xmlns:wp="http://schemas.openxmlformats.org/drawingml/2006/wordprocessingDrawing" xmlns:w10="urn:schemas-microsoft-com:office:word" xmlns:w="http://schemas.openxmlformats.org/wordprocessingml/2006/main" xmlns:wne="http://schemas.microsoft.com/office/word/2006/wordml">
+<w:hdr xmlns:wpc="http://schemas.microsoft.com/office/word/2010/wordprocessingCanvas" xmlns:mc="http://schemas.openxmlformats.org/markup-compatibility/2006" xmlns:o="urn:schemas-microsoft-com:office:office" xmlns:r="http://schemas.openxmlformats.org/officeDocument/2006/relationships" xmlns:m="http://schemas.openxmlformats.org/officeDocument/2006/math" xmlns:v="urn:schemas-microsoft-com:vml" xmlns:wp14="http://schemas.microsoft.com/office/word/2010/wordprocessingDrawing" xmlns:wp="http://schemas.openxmlformats.org/drawingml/2006/wordprocessingDrawing" xmlns:w10="urn:schemas-microsoft-com:office:word" xmlns:w="http://schemas.openxmlformats.org/wordprocessingml/2006/main" xmlns:w14="http://schemas.microsoft.com/office/word/2010/wordml" xmlns:w15="http://schemas.microsoft.com/office/word/2012/wordml" xmlns:wpg="http://schemas.microsoft.com/office/word/2010/wordprocessingGroup" xmlns:wpi="http://schemas.microsoft.com/office/word/2010/wordprocessingInk" xmlns:wne="http://schemas.microsoft.com/office/word/2006/wordml" xmlns:wps="http://schemas.microsoft.com/office/word/2010/wordprocessingShape" mc:Ignorable="w14 w15 wp14">
   <w:p>
     <w:pPr>
       <w:pStyle w:val="Cabealho"/>
+      <w:rPr>
+        <w:lang w:val="en-GB"/>
+      </w:rPr>
     </w:pPr>
     <w:r>
       <w:rPr>
@@ -6216,7 +6287,7 @@
         <w:lang w:eastAsia="pt-PT"/>
       </w:rPr>
       <w:drawing>
-        <wp:anchor distT="0" distB="0" distL="114300" distR="114300" simplePos="0" relativeHeight="251659264" behindDoc="0" locked="0" layoutInCell="1" allowOverlap="1">
+        <wp:anchor distT="0" distB="0" distL="114300" distR="114300" simplePos="0" relativeHeight="251658240" behindDoc="0" locked="0" layoutInCell="1" allowOverlap="1" wp14:anchorId="1C8B5F22" wp14:editId="29CD5DE4">
           <wp:simplePos x="0" y="0"/>
           <wp:positionH relativeFrom="column">
             <wp:posOffset>81915</wp:posOffset>
@@ -6270,28 +6341,45 @@
       </w:drawing>
     </w:r>
     <w:r>
+      <w:rPr>
+        <w:lang w:val="en-GB"/>
+      </w:rPr>
       <w:tab/>
     </w:r>
     <w:r>
+      <w:rPr>
+        <w:lang w:val="en-GB"/>
+      </w:rPr>
       <w:tab/>
     </w:r>
-    <w:proofErr w:type="spellStart"/>
     <w:r>
+      <w:rPr>
+        <w:lang w:val="en-GB"/>
+      </w:rPr>
       <w:t>Owner</w:t>
     </w:r>
-    <w:proofErr w:type="spellEnd"/>
     <w:r>
+      <w:rPr>
+        <w:lang w:val="en-GB"/>
+      </w:rPr>
       <w:t xml:space="preserve">: </w:t>
     </w:r>
     <w:sdt>
       <w:sdtPr>
+        <w:rPr>
+          <w:lang w:val="en-GB"/>
+        </w:rPr>
         <w:alias w:val="Autor"/>
         <w:id w:val="1818633"/>
         <w:dataBinding w:prefixMappings="xmlns:ns0='http://purl.org/dc/elements/1.1/' xmlns:ns1='http://schemas.openxmlformats.org/package/2006/metadata/core-properties' " w:xpath="/ns1:coreProperties[1]/ns0:creator[1]" w:storeItemID="{6C3C8BC8-F283-45AE-878A-BAB7291924A1}"/>
         <w:text/>
       </w:sdtPr>
+      <w:sdtEndPr/>
       <w:sdtContent>
         <w:r>
+          <w:rPr>
+            <w:lang w:val="en-GB"/>
+          </w:rPr>
           <w:t>João Girão</w:t>
         </w:r>
       </w:sdtContent>
@@ -6300,45 +6388,72 @@
   <w:p>
     <w:pPr>
       <w:pStyle w:val="Cabealho"/>
+      <w:rPr>
+        <w:lang w:val="en-GB"/>
+      </w:rPr>
     </w:pPr>
     <w:r>
+      <w:rPr>
+        <w:lang w:val="en-GB"/>
+      </w:rPr>
       <w:tab/>
     </w:r>
     <w:r>
+      <w:rPr>
+        <w:lang w:val="en-GB"/>
+      </w:rPr>
       <w:tab/>
     </w:r>
     <w:sdt>
       <w:sdtPr>
+        <w:rPr>
+          <w:lang w:val="en-GB"/>
+        </w:rPr>
         <w:alias w:val="Comentários"/>
         <w:id w:val="773251"/>
         <w:dataBinding w:prefixMappings="xmlns:ns0='http://purl.org/dc/elements/1.1/' xmlns:ns1='http://schemas.openxmlformats.org/package/2006/metadata/core-properties' " w:xpath="/ns1:coreProperties[1]/ns0:description[1]" w:storeItemID="{6C3C8BC8-F283-45AE-878A-BAB7291924A1}"/>
         <w:text w:multiLine="1"/>
       </w:sdtPr>
+      <w:sdtEndPr/>
       <w:sdtContent>
         <w:r>
-          <w:t>V0.4</w:t>
+          <w:rPr>
+            <w:lang w:val="en-GB"/>
+          </w:rPr>
+          <w:t>V0.5</w:t>
         </w:r>
       </w:sdtContent>
     </w:sdt>
     <w:r>
+      <w:rPr>
+        <w:lang w:val="en-GB"/>
+      </w:rPr>
       <w:t xml:space="preserve"> </w:t>
     </w:r>
     <w:sdt>
       <w:sdtPr>
+        <w:rPr>
+          <w:lang w:val="en-GB"/>
+        </w:rPr>
         <w:alias w:val="Estado"/>
         <w:id w:val="1818634"/>
         <w:dataBinding w:prefixMappings="xmlns:ns0='http://purl.org/dc/elements/1.1/' xmlns:ns1='http://schemas.openxmlformats.org/package/2006/metadata/core-properties' " w:xpath="/ns1:coreProperties[1]/ns1:contentStatus[1]" w:storeItemID="{6C3C8BC8-F283-45AE-878A-BAB7291924A1}"/>
         <w:text/>
       </w:sdtPr>
+      <w:sdtEndPr/>
       <w:sdtContent>
-        <w:proofErr w:type="spellStart"/>
         <w:r>
-          <w:t>Draft</w:t>
+          <w:rPr>
+            <w:lang w:val="en-GB"/>
+          </w:rPr>
+          <w:t>Ready for Revision</w:t>
         </w:r>
-        <w:proofErr w:type="spellEnd"/>
       </w:sdtContent>
     </w:sdt>
     <w:r>
+      <w:rPr>
+        <w:lang w:val="en-GB"/>
+      </w:rPr>
       <w:t xml:space="preserve"> </w:t>
     </w:r>
   </w:p>
@@ -6346,7 +6461,7 @@
 </file>
 
 <file path=word/numbering.xml><?xml version="1.0" encoding="utf-8"?>
-<w:numbering xmlns:ve="http://schemas.openxmlformats.org/markup-compatibility/2006" xmlns:o="urn:schemas-microsoft-com:office:office" xmlns:r="http://schemas.openxmlformats.org/officeDocument/2006/relationships" xmlns:m="http://schemas.openxmlformats.org/officeDocument/2006/math" xmlns:v="urn:schemas-microsoft-com:vml" xmlns:wp="http://schemas.openxmlformats.org/drawingml/2006/wordprocessingDrawing" xmlns:w10="urn:schemas-microsoft-com:office:word" xmlns:w="http://schemas.openxmlformats.org/wordprocessingml/2006/main" xmlns:wne="http://schemas.microsoft.com/office/word/2006/wordml">
+<w:numbering xmlns:wpc="http://schemas.microsoft.com/office/word/2010/wordprocessingCanvas" xmlns:mc="http://schemas.openxmlformats.org/markup-compatibility/2006" xmlns:o="urn:schemas-microsoft-com:office:office" xmlns:r="http://schemas.openxmlformats.org/officeDocument/2006/relationships" xmlns:m="http://schemas.openxmlformats.org/officeDocument/2006/math" xmlns:v="urn:schemas-microsoft-com:vml" xmlns:wp14="http://schemas.microsoft.com/office/word/2010/wordprocessingDrawing" xmlns:wp="http://schemas.openxmlformats.org/drawingml/2006/wordprocessingDrawing" xmlns:w10="urn:schemas-microsoft-com:office:word" xmlns:w="http://schemas.openxmlformats.org/wordprocessingml/2006/main" xmlns:w14="http://schemas.microsoft.com/office/word/2010/wordml" xmlns:w15="http://schemas.microsoft.com/office/word/2012/wordml" xmlns:wpg="http://schemas.microsoft.com/office/word/2010/wordprocessingGroup" xmlns:wpi="http://schemas.microsoft.com/office/word/2010/wordprocessingInk" xmlns:wne="http://schemas.microsoft.com/office/word/2006/wordml" xmlns:wps="http://schemas.microsoft.com/office/word/2010/wordprocessingShape" mc:Ignorable="w14 w15 wp14">
   <w:abstractNum w:abstractNumId="0">
     <w:nsid w:val="0C5F5403"/>
     <w:multiLevelType w:val="hybridMultilevel"/>
@@ -6627,7 +6742,7 @@
 </file>
 
 <file path=word/styles.xml><?xml version="1.0" encoding="utf-8"?>
-<w:styles xmlns:r="http://schemas.openxmlformats.org/officeDocument/2006/relationships" xmlns:w="http://schemas.openxmlformats.org/wordprocessingml/2006/main">
+<w:styles xmlns:mc="http://schemas.openxmlformats.org/markup-compatibility/2006" xmlns:r="http://schemas.openxmlformats.org/officeDocument/2006/relationships" xmlns:w="http://schemas.openxmlformats.org/wordprocessingml/2006/main" xmlns:w14="http://schemas.microsoft.com/office/word/2010/wordml" xmlns:w15="http://schemas.microsoft.com/office/word/2012/wordml" mc:Ignorable="w14 w15">
   <w:docDefaults>
     <w:rPrDefault>
       <w:rPr>
@@ -6643,155 +6758,389 @@
       </w:pPr>
     </w:pPrDefault>
   </w:docDefaults>
-  <w:latentStyles w:defLockedState="0" w:defUIPriority="99" w:defSemiHidden="1" w:defUnhideWhenUsed="1" w:defQFormat="0" w:count="267">
-    <w:lsdException w:name="Normal" w:semiHidden="0" w:uiPriority="0" w:unhideWhenUsed="0" w:qFormat="1"/>
-    <w:lsdException w:name="heading 1" w:semiHidden="0" w:uiPriority="9" w:unhideWhenUsed="0" w:qFormat="1"/>
-    <w:lsdException w:name="heading 2" w:uiPriority="9" w:qFormat="1"/>
-    <w:lsdException w:name="heading 3" w:uiPriority="9" w:qFormat="1"/>
-    <w:lsdException w:name="heading 4" w:uiPriority="9" w:qFormat="1"/>
-    <w:lsdException w:name="heading 5" w:uiPriority="9" w:qFormat="1"/>
-    <w:lsdException w:name="heading 6" w:uiPriority="9" w:qFormat="1"/>
-    <w:lsdException w:name="heading 7" w:uiPriority="9" w:qFormat="1"/>
-    <w:lsdException w:name="heading 8" w:uiPriority="9" w:qFormat="1"/>
-    <w:lsdException w:name="heading 9" w:uiPriority="9" w:qFormat="1"/>
-    <w:lsdException w:name="toc 1" w:uiPriority="39"/>
-    <w:lsdException w:name="toc 2" w:uiPriority="39"/>
-    <w:lsdException w:name="toc 3" w:uiPriority="39"/>
-    <w:lsdException w:name="toc 4" w:uiPriority="39"/>
-    <w:lsdException w:name="toc 5" w:uiPriority="39"/>
-    <w:lsdException w:name="toc 6" w:uiPriority="39"/>
-    <w:lsdException w:name="toc 7" w:uiPriority="39"/>
-    <w:lsdException w:name="toc 8" w:uiPriority="39"/>
-    <w:lsdException w:name="toc 9" w:uiPriority="39"/>
-    <w:lsdException w:name="caption" w:uiPriority="35" w:qFormat="1"/>
-    <w:lsdException w:name="Title" w:semiHidden="0" w:uiPriority="10" w:unhideWhenUsed="0" w:qFormat="1"/>
-    <w:lsdException w:name="Default Paragraph Font" w:uiPriority="1"/>
-    <w:lsdException w:name="Subtitle" w:semiHidden="0" w:uiPriority="11" w:unhideWhenUsed="0" w:qFormat="1"/>
-    <w:lsdException w:name="Strong" w:semiHidden="0" w:uiPriority="22" w:unhideWhenUsed="0" w:qFormat="1"/>
-    <w:lsdException w:name="Emphasis" w:semiHidden="0" w:uiPriority="20" w:unhideWhenUsed="0" w:qFormat="1"/>
-    <w:lsdException w:name="Table Grid" w:semiHidden="0" w:uiPriority="59" w:unhideWhenUsed="0"/>
-    <w:lsdException w:name="Placeholder Text" w:unhideWhenUsed="0"/>
-    <w:lsdException w:name="No Spacing" w:semiHidden="0" w:uiPriority="1" w:unhideWhenUsed="0" w:qFormat="1"/>
-    <w:lsdException w:name="Light Shading" w:semiHidden="0" w:uiPriority="60" w:unhideWhenUsed="0"/>
-    <w:lsdException w:name="Light List" w:semiHidden="0" w:uiPriority="61" w:unhideWhenUsed="0"/>
-    <w:lsdException w:name="Light Grid" w:semiHidden="0" w:uiPriority="62" w:unhideWhenUsed="0"/>
-    <w:lsdException w:name="Medium Shading 1" w:semiHidden="0" w:uiPriority="63" w:unhideWhenUsed="0"/>
-    <w:lsdException w:name="Medium Shading 2" w:semiHidden="0" w:uiPriority="64" w:unhideWhenUsed="0"/>
-    <w:lsdException w:name="Medium List 1" w:semiHidden="0" w:uiPriority="65" w:unhideWhenUsed="0"/>
-    <w:lsdException w:name="Medium List 2" w:semiHidden="0" w:uiPriority="66" w:unhideWhenUsed="0"/>
-    <w:lsdException w:name="Medium Grid 1" w:semiHidden="0" w:uiPriority="67" w:unhideWhenUsed="0"/>
-    <w:lsdException w:name="Medium Grid 2" w:semiHidden="0" w:uiPriority="68" w:unhideWhenUsed="0"/>
-    <w:lsdException w:name="Medium Grid 3" w:semiHidden="0" w:uiPriority="69" w:unhideWhenUsed="0"/>
-    <w:lsdException w:name="Dark List" w:semiHidden="0" w:uiPriority="70" w:unhideWhenUsed="0"/>
-    <w:lsdException w:name="Colorful Shading" w:semiHidden="0" w:uiPriority="71" w:unhideWhenUsed="0"/>
-    <w:lsdException w:name="Colorful List" w:semiHidden="0" w:uiPriority="72" w:unhideWhenUsed="0"/>
-    <w:lsdException w:name="Colorful Grid" w:semiHidden="0" w:uiPriority="73" w:unhideWhenUsed="0"/>
-    <w:lsdException w:name="Light Shading Accent 1" w:semiHidden="0" w:uiPriority="60" w:unhideWhenUsed="0"/>
-    <w:lsdException w:name="Light List Accent 1" w:semiHidden="0" w:uiPriority="61" w:unhideWhenUsed="0"/>
-    <w:lsdException w:name="Light Grid Accent 1" w:semiHidden="0" w:uiPriority="62" w:unhideWhenUsed="0"/>
-    <w:lsdException w:name="Medium Shading 1 Accent 1" w:semiHidden="0" w:uiPriority="63" w:unhideWhenUsed="0"/>
-    <w:lsdException w:name="Medium Shading 2 Accent 1" w:semiHidden="0" w:uiPriority="64" w:unhideWhenUsed="0"/>
-    <w:lsdException w:name="Medium List 1 Accent 1" w:semiHidden="0" w:uiPriority="65" w:unhideWhenUsed="0"/>
-    <w:lsdException w:name="Revision" w:unhideWhenUsed="0"/>
-    <w:lsdException w:name="List Paragraph" w:semiHidden="0" w:uiPriority="34" w:unhideWhenUsed="0" w:qFormat="1"/>
-    <w:lsdException w:name="Quote" w:semiHidden="0" w:uiPriority="29" w:unhideWhenUsed="0" w:qFormat="1"/>
-    <w:lsdException w:name="Intense Quote" w:semiHidden="0" w:uiPriority="30" w:unhideWhenUsed="0" w:qFormat="1"/>
-    <w:lsdException w:name="Medium List 2 Accent 1" w:semiHidden="0" w:uiPriority="66" w:unhideWhenUsed="0"/>
-    <w:lsdException w:name="Medium Grid 1 Accent 1" w:semiHidden="0" w:uiPriority="67" w:unhideWhenUsed="0"/>
-    <w:lsdException w:name="Medium Grid 2 Accent 1" w:semiHidden="0" w:uiPriority="68" w:unhideWhenUsed="0"/>
-    <w:lsdException w:name="Medium Grid 3 Accent 1" w:semiHidden="0" w:uiPriority="69" w:unhideWhenUsed="0"/>
-    <w:lsdException w:name="Dark List Accent 1" w:semiHidden="0" w:uiPriority="70" w:unhideWhenUsed="0"/>
-    <w:lsdException w:name="Colorful Shading Accent 1" w:semiHidden="0" w:uiPriority="71" w:unhideWhenUsed="0"/>
-    <w:lsdException w:name="Colorful List Accent 1" w:semiHidden="0" w:uiPriority="72" w:unhideWhenUsed="0"/>
-    <w:lsdException w:name="Colorful Grid Accent 1" w:semiHidden="0" w:uiPriority="73" w:unhideWhenUsed="0"/>
-    <w:lsdException w:name="Light Shading Accent 2" w:semiHidden="0" w:uiPriority="60" w:unhideWhenUsed="0"/>
-    <w:lsdException w:name="Light List Accent 2" w:semiHidden="0" w:uiPriority="61" w:unhideWhenUsed="0"/>
-    <w:lsdException w:name="Light Grid Accent 2" w:semiHidden="0" w:uiPriority="62" w:unhideWhenUsed="0"/>
-    <w:lsdException w:name="Medium Shading 1 Accent 2" w:semiHidden="0" w:uiPriority="63" w:unhideWhenUsed="0"/>
-    <w:lsdException w:name="Medium Shading 2 Accent 2" w:semiHidden="0" w:uiPriority="64" w:unhideWhenUsed="0"/>
-    <w:lsdException w:name="Medium List 1 Accent 2" w:semiHidden="0" w:uiPriority="65" w:unhideWhenUsed="0"/>
-    <w:lsdException w:name="Medium List 2 Accent 2" w:semiHidden="0" w:uiPriority="66" w:unhideWhenUsed="0"/>
-    <w:lsdException w:name="Medium Grid 1 Accent 2" w:semiHidden="0" w:uiPriority="67" w:unhideWhenUsed="0"/>
-    <w:lsdException w:name="Medium Grid 2 Accent 2" w:semiHidden="0" w:uiPriority="68" w:unhideWhenUsed="0"/>
-    <w:lsdException w:name="Medium Grid 3 Accent 2" w:semiHidden="0" w:uiPriority="69" w:unhideWhenUsed="0"/>
-    <w:lsdException w:name="Dark List Accent 2" w:semiHidden="0" w:uiPriority="70" w:unhideWhenUsed="0"/>
-    <w:lsdException w:name="Colorful Shading Accent 2" w:semiHidden="0" w:uiPriority="71" w:unhideWhenUsed="0"/>
-    <w:lsdException w:name="Colorful List Accent 2" w:semiHidden="0" w:uiPriority="72" w:unhideWhenUsed="0"/>
-    <w:lsdException w:name="Colorful Grid Accent 2" w:semiHidden="0" w:uiPriority="73" w:unhideWhenUsed="0"/>
-    <w:lsdException w:name="Light Shading Accent 3" w:semiHidden="0" w:uiPriority="60" w:unhideWhenUsed="0"/>
-    <w:lsdException w:name="Light List Accent 3" w:semiHidden="0" w:uiPriority="61" w:unhideWhenUsed="0"/>
-    <w:lsdException w:name="Light Grid Accent 3" w:semiHidden="0" w:uiPriority="62" w:unhideWhenUsed="0"/>
-    <w:lsdException w:name="Medium Shading 1 Accent 3" w:semiHidden="0" w:uiPriority="63" w:unhideWhenUsed="0"/>
-    <w:lsdException w:name="Medium Shading 2 Accent 3" w:semiHidden="0" w:uiPriority="64" w:unhideWhenUsed="0"/>
-    <w:lsdException w:name="Medium List 1 Accent 3" w:semiHidden="0" w:uiPriority="65" w:unhideWhenUsed="0"/>
-    <w:lsdException w:name="Medium List 2 Accent 3" w:semiHidden="0" w:uiPriority="66" w:unhideWhenUsed="0"/>
-    <w:lsdException w:name="Medium Grid 1 Accent 3" w:semiHidden="0" w:uiPriority="67" w:unhideWhenUsed="0"/>
-    <w:lsdException w:name="Medium Grid 2 Accent 3" w:semiHidden="0" w:uiPriority="68" w:unhideWhenUsed="0"/>
-    <w:lsdException w:name="Medium Grid 3 Accent 3" w:semiHidden="0" w:uiPriority="69" w:unhideWhenUsed="0"/>
-    <w:lsdException w:name="Dark List Accent 3" w:semiHidden="0" w:uiPriority="70" w:unhideWhenUsed="0"/>
-    <w:lsdException w:name="Colorful Shading Accent 3" w:semiHidden="0" w:uiPriority="71" w:unhideWhenUsed="0"/>
-    <w:lsdException w:name="Colorful List Accent 3" w:semiHidden="0" w:uiPriority="72" w:unhideWhenUsed="0"/>
-    <w:lsdException w:name="Colorful Grid Accent 3" w:semiHidden="0" w:uiPriority="73" w:unhideWhenUsed="0"/>
-    <w:lsdException w:name="Light Shading Accent 4" w:semiHidden="0" w:uiPriority="60" w:unhideWhenUsed="0"/>
-    <w:lsdException w:name="Light List Accent 4" w:semiHidden="0" w:uiPriority="61" w:unhideWhenUsed="0"/>
-    <w:lsdException w:name="Light Grid Accent 4" w:semiHidden="0" w:uiPriority="62" w:unhideWhenUsed="0"/>
-    <w:lsdException w:name="Medium Shading 1 Accent 4" w:semiHidden="0" w:uiPriority="63" w:unhideWhenUsed="0"/>
-    <w:lsdException w:name="Medium Shading 2 Accent 4" w:semiHidden="0" w:uiPriority="64" w:unhideWhenUsed="0"/>
-    <w:lsdException w:name="Medium List 1 Accent 4" w:semiHidden="0" w:uiPriority="65" w:unhideWhenUsed="0"/>
-    <w:lsdException w:name="Medium List 2 Accent 4" w:semiHidden="0" w:uiPriority="66" w:unhideWhenUsed="0"/>
-    <w:lsdException w:name="Medium Grid 1 Accent 4" w:semiHidden="0" w:uiPriority="67" w:unhideWhenUsed="0"/>
-    <w:lsdException w:name="Medium Grid 2 Accent 4" w:semiHidden="0" w:uiPriority="68" w:unhideWhenUsed="0"/>
-    <w:lsdException w:name="Medium Grid 3 Accent 4" w:semiHidden="0" w:uiPriority="69" w:unhideWhenUsed="0"/>
-    <w:lsdException w:name="Dark List Accent 4" w:semiHidden="0" w:uiPriority="70" w:unhideWhenUsed="0"/>
-    <w:lsdException w:name="Colorful Shading Accent 4" w:semiHidden="0" w:uiPriority="71" w:unhideWhenUsed="0"/>
-    <w:lsdException w:name="Colorful List Accent 4" w:semiHidden="0" w:uiPriority="72" w:unhideWhenUsed="0"/>
-    <w:lsdException w:name="Colorful Grid Accent 4" w:semiHidden="0" w:uiPriority="73" w:unhideWhenUsed="0"/>
-    <w:lsdException w:name="Light Shading Accent 5" w:semiHidden="0" w:uiPriority="60" w:unhideWhenUsed="0"/>
-    <w:lsdException w:name="Light List Accent 5" w:semiHidden="0" w:uiPriority="61" w:unhideWhenUsed="0"/>
-    <w:lsdException w:name="Light Grid Accent 5" w:semiHidden="0" w:uiPriority="62" w:unhideWhenUsed="0"/>
-    <w:lsdException w:name="Medium Shading 1 Accent 5" w:semiHidden="0" w:uiPriority="63" w:unhideWhenUsed="0"/>
-    <w:lsdException w:name="Medium Shading 2 Accent 5" w:semiHidden="0" w:uiPriority="64" w:unhideWhenUsed="0"/>
-    <w:lsdException w:name="Medium List 1 Accent 5" w:semiHidden="0" w:uiPriority="65" w:unhideWhenUsed="0"/>
-    <w:lsdException w:name="Medium List 2 Accent 5" w:semiHidden="0" w:uiPriority="66" w:unhideWhenUsed="0"/>
-    <w:lsdException w:name="Medium Grid 1 Accent 5" w:semiHidden="0" w:uiPriority="67" w:unhideWhenUsed="0"/>
-    <w:lsdException w:name="Medium Grid 2 Accent 5" w:semiHidden="0" w:uiPriority="68" w:unhideWhenUsed="0"/>
-    <w:lsdException w:name="Medium Grid 3 Accent 5" w:semiHidden="0" w:uiPriority="69" w:unhideWhenUsed="0"/>
-    <w:lsdException w:name="Dark List Accent 5" w:semiHidden="0" w:uiPriority="70" w:unhideWhenUsed="0"/>
-    <w:lsdException w:name="Colorful Shading Accent 5" w:semiHidden="0" w:uiPriority="71" w:unhideWhenUsed="0"/>
-    <w:lsdException w:name="Colorful List Accent 5" w:semiHidden="0" w:uiPriority="72" w:unhideWhenUsed="0"/>
-    <w:lsdException w:name="Colorful Grid Accent 5" w:semiHidden="0" w:uiPriority="73" w:unhideWhenUsed="0"/>
-    <w:lsdException w:name="Light Shading Accent 6" w:semiHidden="0" w:uiPriority="60" w:unhideWhenUsed="0"/>
-    <w:lsdException w:name="Light List Accent 6" w:semiHidden="0" w:uiPriority="61" w:unhideWhenUsed="0"/>
-    <w:lsdException w:name="Light Grid Accent 6" w:semiHidden="0" w:uiPriority="62" w:unhideWhenUsed="0"/>
-    <w:lsdException w:name="Medium Shading 1 Accent 6" w:semiHidden="0" w:uiPriority="63" w:unhideWhenUsed="0"/>
-    <w:lsdException w:name="Medium Shading 2 Accent 6" w:semiHidden="0" w:uiPriority="64" w:unhideWhenUsed="0"/>
-    <w:lsdException w:name="Medium List 1 Accent 6" w:semiHidden="0" w:uiPriority="65" w:unhideWhenUsed="0"/>
-    <w:lsdException w:name="Medium List 2 Accent 6" w:semiHidden="0" w:uiPriority="66" w:unhideWhenUsed="0"/>
-    <w:lsdException w:name="Medium Grid 1 Accent 6" w:semiHidden="0" w:uiPriority="67" w:unhideWhenUsed="0"/>
-    <w:lsdException w:name="Medium Grid 2 Accent 6" w:semiHidden="0" w:uiPriority="68" w:unhideWhenUsed="0"/>
-    <w:lsdException w:name="Medium Grid 3 Accent 6" w:semiHidden="0" w:uiPriority="69" w:unhideWhenUsed="0"/>
-    <w:lsdException w:name="Dark List Accent 6" w:semiHidden="0" w:uiPriority="70" w:unhideWhenUsed="0"/>
-    <w:lsdException w:name="Colorful Shading Accent 6" w:semiHidden="0" w:uiPriority="71" w:unhideWhenUsed="0"/>
-    <w:lsdException w:name="Colorful List Accent 6" w:semiHidden="0" w:uiPriority="72" w:unhideWhenUsed="0"/>
-    <w:lsdException w:name="Colorful Grid Accent 6" w:semiHidden="0" w:uiPriority="73" w:unhideWhenUsed="0"/>
-    <w:lsdException w:name="Subtle Emphasis" w:semiHidden="0" w:uiPriority="19" w:unhideWhenUsed="0" w:qFormat="1"/>
-    <w:lsdException w:name="Intense Emphasis" w:semiHidden="0" w:uiPriority="21" w:unhideWhenUsed="0" w:qFormat="1"/>
-    <w:lsdException w:name="Subtle Reference" w:semiHidden="0" w:uiPriority="31" w:unhideWhenUsed="0" w:qFormat="1"/>
-    <w:lsdException w:name="Intense Reference" w:semiHidden="0" w:uiPriority="32" w:unhideWhenUsed="0" w:qFormat="1"/>
-    <w:lsdException w:name="Book Title" w:semiHidden="0" w:uiPriority="33" w:unhideWhenUsed="0" w:qFormat="1"/>
-    <w:lsdException w:name="Bibliography" w:uiPriority="37"/>
-    <w:lsdException w:name="TOC Heading" w:uiPriority="39" w:qFormat="1"/>
+  <w:latentStyles w:defLockedState="0" w:defUIPriority="99" w:defSemiHidden="0" w:defUnhideWhenUsed="0" w:defQFormat="0" w:count="371">
+    <w:lsdException w:name="Normal" w:uiPriority="0" w:qFormat="1"/>
+    <w:lsdException w:name="heading 1" w:uiPriority="9" w:qFormat="1"/>
+    <w:lsdException w:name="heading 2" w:semiHidden="1" w:uiPriority="9" w:unhideWhenUsed="1" w:qFormat="1"/>
+    <w:lsdException w:name="heading 3" w:semiHidden="1" w:uiPriority="9" w:unhideWhenUsed="1" w:qFormat="1"/>
+    <w:lsdException w:name="heading 4" w:semiHidden="1" w:uiPriority="9" w:unhideWhenUsed="1" w:qFormat="1"/>
+    <w:lsdException w:name="heading 5" w:semiHidden="1" w:uiPriority="9" w:unhideWhenUsed="1" w:qFormat="1"/>
+    <w:lsdException w:name="heading 6" w:semiHidden="1" w:uiPriority="9" w:unhideWhenUsed="1" w:qFormat="1"/>
+    <w:lsdException w:name="heading 7" w:semiHidden="1" w:uiPriority="9" w:unhideWhenUsed="1" w:qFormat="1"/>
+    <w:lsdException w:name="heading 8" w:semiHidden="1" w:uiPriority="9" w:unhideWhenUsed="1" w:qFormat="1"/>
+    <w:lsdException w:name="heading 9" w:semiHidden="1" w:uiPriority="9" w:unhideWhenUsed="1" w:qFormat="1"/>
+    <w:lsdException w:name="index 1" w:semiHidden="1" w:unhideWhenUsed="1"/>
+    <w:lsdException w:name="index 2" w:semiHidden="1" w:unhideWhenUsed="1"/>
+    <w:lsdException w:name="index 3" w:semiHidden="1" w:unhideWhenUsed="1"/>
+    <w:lsdException w:name="index 4" w:semiHidden="1" w:unhideWhenUsed="1"/>
+    <w:lsdException w:name="index 5" w:semiHidden="1" w:unhideWhenUsed="1"/>
+    <w:lsdException w:name="index 6" w:semiHidden="1" w:unhideWhenUsed="1"/>
+    <w:lsdException w:name="index 7" w:semiHidden="1" w:unhideWhenUsed="1"/>
+    <w:lsdException w:name="index 8" w:semiHidden="1" w:unhideWhenUsed="1"/>
+    <w:lsdException w:name="index 9" w:semiHidden="1" w:unhideWhenUsed="1"/>
+    <w:lsdException w:name="toc 1" w:semiHidden="1" w:uiPriority="39" w:unhideWhenUsed="1"/>
+    <w:lsdException w:name="toc 2" w:semiHidden="1" w:uiPriority="39" w:unhideWhenUsed="1"/>
+    <w:lsdException w:name="toc 3" w:semiHidden="1" w:uiPriority="39" w:unhideWhenUsed="1"/>
+    <w:lsdException w:name="toc 4" w:semiHidden="1" w:uiPriority="39" w:unhideWhenUsed="1"/>
+    <w:lsdException w:name="toc 5" w:semiHidden="1" w:uiPriority="39" w:unhideWhenUsed="1"/>
+    <w:lsdException w:name="toc 6" w:semiHidden="1" w:uiPriority="39" w:unhideWhenUsed="1"/>
+    <w:lsdException w:name="toc 7" w:semiHidden="1" w:uiPriority="39" w:unhideWhenUsed="1"/>
+    <w:lsdException w:name="toc 8" w:semiHidden="1" w:uiPriority="39" w:unhideWhenUsed="1"/>
+    <w:lsdException w:name="toc 9" w:semiHidden="1" w:uiPriority="39" w:unhideWhenUsed="1"/>
+    <w:lsdException w:name="Normal Indent" w:semiHidden="1" w:unhideWhenUsed="1"/>
+    <w:lsdException w:name="footnote text" w:semiHidden="1" w:unhideWhenUsed="1"/>
+    <w:lsdException w:name="annotation text" w:semiHidden="1" w:unhideWhenUsed="1"/>
+    <w:lsdException w:name="header" w:semiHidden="1" w:unhideWhenUsed="1"/>
+    <w:lsdException w:name="footer" w:semiHidden="1" w:unhideWhenUsed="1"/>
+    <w:lsdException w:name="index heading" w:semiHidden="1" w:unhideWhenUsed="1"/>
+    <w:lsdException w:name="caption" w:semiHidden="1" w:uiPriority="35" w:unhideWhenUsed="1" w:qFormat="1"/>
+    <w:lsdException w:name="table of figures" w:semiHidden="1" w:unhideWhenUsed="1"/>
+    <w:lsdException w:name="envelope address" w:semiHidden="1" w:unhideWhenUsed="1"/>
+    <w:lsdException w:name="envelope return" w:semiHidden="1" w:unhideWhenUsed="1"/>
+    <w:lsdException w:name="footnote reference" w:semiHidden="1" w:unhideWhenUsed="1"/>
+    <w:lsdException w:name="annotation reference" w:semiHidden="1" w:unhideWhenUsed="1"/>
+    <w:lsdException w:name="line number" w:semiHidden="1" w:unhideWhenUsed="1"/>
+    <w:lsdException w:name="page number" w:semiHidden="1" w:unhideWhenUsed="1"/>
+    <w:lsdException w:name="endnote reference" w:semiHidden="1" w:unhideWhenUsed="1"/>
+    <w:lsdException w:name="endnote text" w:semiHidden="1" w:unhideWhenUsed="1"/>
+    <w:lsdException w:name="table of authorities" w:semiHidden="1" w:unhideWhenUsed="1"/>
+    <w:lsdException w:name="macro" w:semiHidden="1" w:unhideWhenUsed="1"/>
+    <w:lsdException w:name="toa heading" w:semiHidden="1" w:unhideWhenUsed="1"/>
+    <w:lsdException w:name="List" w:semiHidden="1" w:unhideWhenUsed="1"/>
+    <w:lsdException w:name="List Bullet" w:semiHidden="1" w:unhideWhenUsed="1"/>
+    <w:lsdException w:name="List Number" w:semiHidden="1" w:unhideWhenUsed="1"/>
+    <w:lsdException w:name="List 2" w:semiHidden="1" w:unhideWhenUsed="1"/>
+    <w:lsdException w:name="List 3" w:semiHidden="1" w:unhideWhenUsed="1"/>
+    <w:lsdException w:name="List 4" w:semiHidden="1" w:unhideWhenUsed="1"/>
+    <w:lsdException w:name="List 5" w:semiHidden="1" w:unhideWhenUsed="1"/>
+    <w:lsdException w:name="List Bullet 2" w:semiHidden="1" w:unhideWhenUsed="1"/>
+    <w:lsdException w:name="List Bullet 3" w:semiHidden="1" w:unhideWhenUsed="1"/>
+    <w:lsdException w:name="List Bullet 4" w:semiHidden="1" w:unhideWhenUsed="1"/>
+    <w:lsdException w:name="List Bullet 5" w:semiHidden="1" w:unhideWhenUsed="1"/>
+    <w:lsdException w:name="List Number 2" w:semiHidden="1" w:unhideWhenUsed="1"/>
+    <w:lsdException w:name="List Number 3" w:semiHidden="1" w:unhideWhenUsed="1"/>
+    <w:lsdException w:name="List Number 4" w:semiHidden="1" w:unhideWhenUsed="1"/>
+    <w:lsdException w:name="List Number 5" w:semiHidden="1" w:unhideWhenUsed="1"/>
+    <w:lsdException w:name="Title" w:uiPriority="10" w:qFormat="1"/>
+    <w:lsdException w:name="Closing" w:semiHidden="1" w:unhideWhenUsed="1"/>
+    <w:lsdException w:name="Signature" w:semiHidden="1" w:unhideWhenUsed="1"/>
+    <w:lsdException w:name="Default Paragraph Font" w:semiHidden="1" w:uiPriority="1" w:unhideWhenUsed="1"/>
+    <w:lsdException w:name="Body Text" w:semiHidden="1" w:unhideWhenUsed="1"/>
+    <w:lsdException w:name="Body Text Indent" w:semiHidden="1" w:unhideWhenUsed="1"/>
+    <w:lsdException w:name="List Continue" w:semiHidden="1" w:unhideWhenUsed="1"/>
+    <w:lsdException w:name="List Continue 2" w:semiHidden="1" w:unhideWhenUsed="1"/>
+    <w:lsdException w:name="List Continue 3" w:semiHidden="1" w:unhideWhenUsed="1"/>
+    <w:lsdException w:name="List Continue 4" w:semiHidden="1" w:unhideWhenUsed="1"/>
+    <w:lsdException w:name="List Continue 5" w:semiHidden="1" w:unhideWhenUsed="1"/>
+    <w:lsdException w:name="Message Header" w:semiHidden="1" w:unhideWhenUsed="1"/>
+    <w:lsdException w:name="Subtitle" w:uiPriority="11" w:qFormat="1"/>
+    <w:lsdException w:name="Salutation" w:semiHidden="1" w:unhideWhenUsed="1"/>
+    <w:lsdException w:name="Date" w:semiHidden="1" w:unhideWhenUsed="1"/>
+    <w:lsdException w:name="Body Text First Indent" w:semiHidden="1" w:unhideWhenUsed="1"/>
+    <w:lsdException w:name="Body Text First Indent 2" w:semiHidden="1" w:unhideWhenUsed="1"/>
+    <w:lsdException w:name="Note Heading" w:semiHidden="1" w:unhideWhenUsed="1"/>
+    <w:lsdException w:name="Body Text 2" w:semiHidden="1" w:unhideWhenUsed="1"/>
+    <w:lsdException w:name="Body Text 3" w:semiHidden="1" w:unhideWhenUsed="1"/>
+    <w:lsdException w:name="Body Text Indent 2" w:semiHidden="1" w:unhideWhenUsed="1"/>
+    <w:lsdException w:name="Body Text Indent 3" w:semiHidden="1" w:unhideWhenUsed="1"/>
+    <w:lsdException w:name="Block Text" w:semiHidden="1" w:unhideWhenUsed="1"/>
+    <w:lsdException w:name="Hyperlink" w:semiHidden="1" w:unhideWhenUsed="1"/>
+    <w:lsdException w:name="FollowedHyperlink" w:semiHidden="1" w:unhideWhenUsed="1"/>
+    <w:lsdException w:name="Strong" w:uiPriority="22" w:qFormat="1"/>
+    <w:lsdException w:name="Emphasis" w:uiPriority="20" w:qFormat="1"/>
+    <w:lsdException w:name="Document Map" w:semiHidden="1" w:unhideWhenUsed="1"/>
+    <w:lsdException w:name="Plain Text" w:semiHidden="1" w:unhideWhenUsed="1"/>
+    <w:lsdException w:name="E-mail Signature" w:semiHidden="1" w:unhideWhenUsed="1"/>
+    <w:lsdException w:name="HTML Top of Form" w:semiHidden="1" w:unhideWhenUsed="1"/>
+    <w:lsdException w:name="HTML Bottom of Form" w:semiHidden="1" w:unhideWhenUsed="1"/>
+    <w:lsdException w:name="Normal (Web)" w:semiHidden="1" w:unhideWhenUsed="1"/>
+    <w:lsdException w:name="HTML Acronym" w:semiHidden="1" w:unhideWhenUsed="1"/>
+    <w:lsdException w:name="HTML Address" w:semiHidden="1" w:unhideWhenUsed="1"/>
+    <w:lsdException w:name="HTML Cite" w:semiHidden="1" w:unhideWhenUsed="1"/>
+    <w:lsdException w:name="HTML Code" w:semiHidden="1" w:unhideWhenUsed="1"/>
+    <w:lsdException w:name="HTML Definition" w:semiHidden="1" w:unhideWhenUsed="1"/>
+    <w:lsdException w:name="HTML Keyboard" w:semiHidden="1" w:unhideWhenUsed="1"/>
+    <w:lsdException w:name="HTML Preformatted" w:semiHidden="1" w:unhideWhenUsed="1"/>
+    <w:lsdException w:name="HTML Sample" w:semiHidden="1" w:unhideWhenUsed="1"/>
+    <w:lsdException w:name="HTML Typewriter" w:semiHidden="1" w:unhideWhenUsed="1"/>
+    <w:lsdException w:name="HTML Variable" w:semiHidden="1" w:unhideWhenUsed="1"/>
+    <w:lsdException w:name="Normal Table" w:semiHidden="1" w:unhideWhenUsed="1"/>
+    <w:lsdException w:name="annotation subject" w:semiHidden="1" w:unhideWhenUsed="1"/>
+    <w:lsdException w:name="No List" w:semiHidden="1" w:unhideWhenUsed="1"/>
+    <w:lsdException w:name="Outline List 1" w:semiHidden="1" w:unhideWhenUsed="1"/>
+    <w:lsdException w:name="Outline List 2" w:semiHidden="1" w:unhideWhenUsed="1"/>
+    <w:lsdException w:name="Outline List 3" w:semiHidden="1" w:unhideWhenUsed="1"/>
+    <w:lsdException w:name="Table Simple 1" w:semiHidden="1" w:unhideWhenUsed="1"/>
+    <w:lsdException w:name="Table Simple 2" w:semiHidden="1" w:unhideWhenUsed="1"/>
+    <w:lsdException w:name="Table Simple 3" w:semiHidden="1" w:unhideWhenUsed="1"/>
+    <w:lsdException w:name="Table Classic 1" w:semiHidden="1" w:unhideWhenUsed="1"/>
+    <w:lsdException w:name="Table Classic 2" w:semiHidden="1" w:unhideWhenUsed="1"/>
+    <w:lsdException w:name="Table Classic 3" w:semiHidden="1" w:unhideWhenUsed="1"/>
+    <w:lsdException w:name="Table Classic 4" w:semiHidden="1" w:unhideWhenUsed="1"/>
+    <w:lsdException w:name="Table Colorful 1" w:semiHidden="1" w:unhideWhenUsed="1"/>
+    <w:lsdException w:name="Table Colorful 2" w:semiHidden="1" w:unhideWhenUsed="1"/>
+    <w:lsdException w:name="Table Colorful 3" w:semiHidden="1" w:unhideWhenUsed="1"/>
+    <w:lsdException w:name="Table Columns 1" w:semiHidden="1" w:unhideWhenUsed="1"/>
+    <w:lsdException w:name="Table Columns 2" w:semiHidden="1" w:unhideWhenUsed="1"/>
+    <w:lsdException w:name="Table Columns 3" w:semiHidden="1" w:unhideWhenUsed="1"/>
+    <w:lsdException w:name="Table Columns 4" w:semiHidden="1" w:unhideWhenUsed="1"/>
+    <w:lsdException w:name="Table Columns 5" w:semiHidden="1" w:unhideWhenUsed="1"/>
+    <w:lsdException w:name="Table Grid 1" w:semiHidden="1" w:unhideWhenUsed="1"/>
+    <w:lsdException w:name="Table Grid 2" w:semiHidden="1" w:unhideWhenUsed="1"/>
+    <w:lsdException w:name="Table Grid 3" w:semiHidden="1" w:unhideWhenUsed="1"/>
+    <w:lsdException w:name="Table Grid 4" w:semiHidden="1" w:unhideWhenUsed="1"/>
+    <w:lsdException w:name="Table Grid 5" w:semiHidden="1" w:unhideWhenUsed="1"/>
+    <w:lsdException w:name="Table Grid 6" w:semiHidden="1" w:unhideWhenUsed="1"/>
+    <w:lsdException w:name="Table Grid 7" w:semiHidden="1" w:unhideWhenUsed="1"/>
+    <w:lsdException w:name="Table Grid 8" w:semiHidden="1" w:unhideWhenUsed="1"/>
+    <w:lsdException w:name="Table List 1" w:semiHidden="1" w:unhideWhenUsed="1"/>
+    <w:lsdException w:name="Table List 2" w:semiHidden="1" w:unhideWhenUsed="1"/>
+    <w:lsdException w:name="Table List 3" w:semiHidden="1" w:unhideWhenUsed="1"/>
+    <w:lsdException w:name="Table List 4" w:semiHidden="1" w:unhideWhenUsed="1"/>
+    <w:lsdException w:name="Table List 5" w:semiHidden="1" w:unhideWhenUsed="1"/>
+    <w:lsdException w:name="Table List 6" w:semiHidden="1" w:unhideWhenUsed="1"/>
+    <w:lsdException w:name="Table List 7" w:semiHidden="1" w:unhideWhenUsed="1"/>
+    <w:lsdException w:name="Table List 8" w:semiHidden="1" w:unhideWhenUsed="1"/>
+    <w:lsdException w:name="Table 3D effects 1" w:semiHidden="1" w:unhideWhenUsed="1"/>
+    <w:lsdException w:name="Table 3D effects 2" w:semiHidden="1" w:unhideWhenUsed="1"/>
+    <w:lsdException w:name="Table 3D effects 3" w:semiHidden="1" w:unhideWhenUsed="1"/>
+    <w:lsdException w:name="Table Contemporary" w:semiHidden="1" w:unhideWhenUsed="1"/>
+    <w:lsdException w:name="Table Elegant" w:semiHidden="1" w:unhideWhenUsed="1"/>
+    <w:lsdException w:name="Table Professional" w:semiHidden="1" w:unhideWhenUsed="1"/>
+    <w:lsdException w:name="Table Subtle 1" w:semiHidden="1" w:unhideWhenUsed="1"/>
+    <w:lsdException w:name="Table Subtle 2" w:semiHidden="1" w:unhideWhenUsed="1"/>
+    <w:lsdException w:name="Table Web 1" w:semiHidden="1" w:unhideWhenUsed="1"/>
+    <w:lsdException w:name="Table Web 2" w:semiHidden="1" w:unhideWhenUsed="1"/>
+    <w:lsdException w:name="Table Web 3" w:semiHidden="1" w:unhideWhenUsed="1"/>
+    <w:lsdException w:name="Balloon Text" w:semiHidden="1" w:unhideWhenUsed="1"/>
+    <w:lsdException w:name="Table Grid" w:uiPriority="59"/>
+    <w:lsdException w:name="Table Theme" w:semiHidden="1" w:unhideWhenUsed="1"/>
+    <w:lsdException w:name="Placeholder Text" w:semiHidden="1"/>
+    <w:lsdException w:name="No Spacing" w:uiPriority="1" w:qFormat="1"/>
+    <w:lsdException w:name="Light Shading" w:uiPriority="60"/>
+    <w:lsdException w:name="Light List" w:uiPriority="61"/>
+    <w:lsdException w:name="Light Grid" w:uiPriority="62"/>
+    <w:lsdException w:name="Medium Shading 1" w:uiPriority="63"/>
+    <w:lsdException w:name="Medium Shading 2" w:uiPriority="64"/>
+    <w:lsdException w:name="Medium List 1" w:uiPriority="65"/>
+    <w:lsdException w:name="Medium List 2" w:uiPriority="66"/>
+    <w:lsdException w:name="Medium Grid 1" w:uiPriority="67"/>
+    <w:lsdException w:name="Medium Grid 2" w:uiPriority="68"/>
+    <w:lsdException w:name="Medium Grid 3" w:uiPriority="69"/>
+    <w:lsdException w:name="Dark List" w:uiPriority="70"/>
+    <w:lsdException w:name="Colorful Shading" w:uiPriority="71"/>
+    <w:lsdException w:name="Colorful List" w:uiPriority="72"/>
+    <w:lsdException w:name="Colorful Grid" w:uiPriority="73"/>
+    <w:lsdException w:name="Light Shading Accent 1" w:uiPriority="60"/>
+    <w:lsdException w:name="Light List Accent 1" w:uiPriority="61"/>
+    <w:lsdException w:name="Light Grid Accent 1" w:uiPriority="62"/>
+    <w:lsdException w:name="Medium Shading 1 Accent 1" w:uiPriority="63"/>
+    <w:lsdException w:name="Medium Shading 2 Accent 1" w:uiPriority="64"/>
+    <w:lsdException w:name="Medium List 1 Accent 1" w:uiPriority="65"/>
+    <w:lsdException w:name="Revision" w:semiHidden="1"/>
+    <w:lsdException w:name="List Paragraph" w:uiPriority="34" w:qFormat="1"/>
+    <w:lsdException w:name="Quote" w:uiPriority="29" w:qFormat="1"/>
+    <w:lsdException w:name="Intense Quote" w:uiPriority="30" w:qFormat="1"/>
+    <w:lsdException w:name="Medium List 2 Accent 1" w:uiPriority="66"/>
+    <w:lsdException w:name="Medium Grid 1 Accent 1" w:uiPriority="67"/>
+    <w:lsdException w:name="Medium Grid 2 Accent 1" w:uiPriority="68"/>
+    <w:lsdException w:name="Medium Grid 3 Accent 1" w:uiPriority="69"/>
+    <w:lsdException w:name="Dark List Accent 1" w:uiPriority="70"/>
+    <w:lsdException w:name="Colorful Shading Accent 1" w:uiPriority="71"/>
+    <w:lsdException w:name="Colorful List Accent 1" w:uiPriority="72"/>
+    <w:lsdException w:name="Colorful Grid Accent 1" w:uiPriority="73"/>
+    <w:lsdException w:name="Light Shading Accent 2" w:uiPriority="60"/>
+    <w:lsdException w:name="Light List Accent 2" w:uiPriority="61"/>
+    <w:lsdException w:name="Light Grid Accent 2" w:uiPriority="62"/>
+    <w:lsdException w:name="Medium Shading 1 Accent 2" w:uiPriority="63"/>
+    <w:lsdException w:name="Medium Shading 2 Accent 2" w:uiPriority="64"/>
+    <w:lsdException w:name="Medium List 1 Accent 2" w:uiPriority="65"/>
+    <w:lsdException w:name="Medium List 2 Accent 2" w:uiPriority="66"/>
+    <w:lsdException w:name="Medium Grid 1 Accent 2" w:uiPriority="67"/>
+    <w:lsdException w:name="Medium Grid 2 Accent 2" w:uiPriority="68"/>
+    <w:lsdException w:name="Medium Grid 3 Accent 2" w:uiPriority="69"/>
+    <w:lsdException w:name="Dark List Accent 2" w:uiPriority="70"/>
+    <w:lsdException w:name="Colorful Shading Accent 2" w:uiPriority="71"/>
+    <w:lsdException w:name="Colorful List Accent 2" w:uiPriority="72"/>
+    <w:lsdException w:name="Colorful Grid Accent 2" w:uiPriority="73"/>
+    <w:lsdException w:name="Light Shading Accent 3" w:uiPriority="60"/>
+    <w:lsdException w:name="Light List Accent 3" w:uiPriority="61"/>
+    <w:lsdException w:name="Light Grid Accent 3" w:uiPriority="62"/>
+    <w:lsdException w:name="Medium Shading 1 Accent 3" w:uiPriority="63"/>
+    <w:lsdException w:name="Medium Shading 2 Accent 3" w:uiPriority="64"/>
+    <w:lsdException w:name="Medium List 1 Accent 3" w:uiPriority="65"/>
+    <w:lsdException w:name="Medium List 2 Accent 3" w:uiPriority="66"/>
+    <w:lsdException w:name="Medium Grid 1 Accent 3" w:uiPriority="67"/>
+    <w:lsdException w:name="Medium Grid 2 Accent 3" w:uiPriority="68"/>
+    <w:lsdException w:name="Medium Grid 3 Accent 3" w:uiPriority="69"/>
+    <w:lsdException w:name="Dark List Accent 3" w:uiPriority="70"/>
+    <w:lsdException w:name="Colorful Shading Accent 3" w:uiPriority="71"/>
+    <w:lsdException w:name="Colorful List Accent 3" w:uiPriority="72"/>
+    <w:lsdException w:name="Colorful Grid Accent 3" w:uiPriority="73"/>
+    <w:lsdException w:name="Light Shading Accent 4" w:uiPriority="60"/>
+    <w:lsdException w:name="Light List Accent 4" w:uiPriority="61"/>
+    <w:lsdException w:name="Light Grid Accent 4" w:uiPriority="62"/>
+    <w:lsdException w:name="Medium Shading 1 Accent 4" w:uiPriority="63"/>
+    <w:lsdException w:name="Medium Shading 2 Accent 4" w:uiPriority="64"/>
+    <w:lsdException w:name="Medium List 1 Accent 4" w:uiPriority="65"/>
+    <w:lsdException w:name="Medium List 2 Accent 4" w:uiPriority="66"/>
+    <w:lsdException w:name="Medium Grid 1 Accent 4" w:uiPriority="67"/>
+    <w:lsdException w:name="Medium Grid 2 Accent 4" w:uiPriority="68"/>
+    <w:lsdException w:name="Medium Grid 3 Accent 4" w:uiPriority="69"/>
+    <w:lsdException w:name="Dark List Accent 4" w:uiPriority="70"/>
+    <w:lsdException w:name="Colorful Shading Accent 4" w:uiPriority="71"/>
+    <w:lsdException w:name="Colorful List Accent 4" w:uiPriority="72"/>
+    <w:lsdException w:name="Colorful Grid Accent 4" w:uiPriority="73"/>
+    <w:lsdException w:name="Light Shading Accent 5" w:uiPriority="60"/>
+    <w:lsdException w:name="Light List Accent 5" w:uiPriority="61"/>
+    <w:lsdException w:name="Light Grid Accent 5" w:uiPriority="62"/>
+    <w:lsdException w:name="Medium Shading 1 Accent 5" w:uiPriority="63"/>
+    <w:lsdException w:name="Medium Shading 2 Accent 5" w:uiPriority="64"/>
+    <w:lsdException w:name="Medium List 1 Accent 5" w:uiPriority="65"/>
+    <w:lsdException w:name="Medium List 2 Accent 5" w:uiPriority="66"/>
+    <w:lsdException w:name="Medium Grid 1 Accent 5" w:uiPriority="67"/>
+    <w:lsdException w:name="Medium Grid 2 Accent 5" w:uiPriority="68"/>
+    <w:lsdException w:name="Medium Grid 3 Accent 5" w:uiPriority="69"/>
+    <w:lsdException w:name="Dark List Accent 5" w:uiPriority="70"/>
+    <w:lsdException w:name="Colorful Shading Accent 5" w:uiPriority="71"/>
+    <w:lsdException w:name="Colorful List Accent 5" w:uiPriority="72"/>
+    <w:lsdException w:name="Colorful Grid Accent 5" w:uiPriority="73"/>
+    <w:lsdException w:name="Light Shading Accent 6" w:uiPriority="60"/>
+    <w:lsdException w:name="Light List Accent 6" w:uiPriority="61"/>
+    <w:lsdException w:name="Light Grid Accent 6" w:uiPriority="62"/>
+    <w:lsdException w:name="Medium Shading 1 Accent 6" w:uiPriority="63"/>
+    <w:lsdException w:name="Medium Shading 2 Accent 6" w:uiPriority="64"/>
+    <w:lsdException w:name="Medium List 1 Accent 6" w:uiPriority="65"/>
+    <w:lsdException w:name="Medium List 2 Accent 6" w:uiPriority="66"/>
+    <w:lsdException w:name="Medium Grid 1 Accent 6" w:uiPriority="67"/>
+    <w:lsdException w:name="Medium Grid 2 Accent 6" w:uiPriority="68"/>
+    <w:lsdException w:name="Medium Grid 3 Accent 6" w:uiPriority="69"/>
+    <w:lsdException w:name="Dark List Accent 6" w:uiPriority="70"/>
+    <w:lsdException w:name="Colorful Shading Accent 6" w:uiPriority="71"/>
+    <w:lsdException w:name="Colorful List Accent 6" w:uiPriority="72"/>
+    <w:lsdException w:name="Colorful Grid Accent 6" w:uiPriority="73"/>
+    <w:lsdException w:name="Subtle Emphasis" w:uiPriority="19" w:qFormat="1"/>
+    <w:lsdException w:name="Intense Emphasis" w:uiPriority="21" w:qFormat="1"/>
+    <w:lsdException w:name="Subtle Reference" w:uiPriority="31" w:qFormat="1"/>
+    <w:lsdException w:name="Intense Reference" w:uiPriority="32" w:qFormat="1"/>
+    <w:lsdException w:name="Book Title" w:uiPriority="33" w:qFormat="1"/>
+    <w:lsdException w:name="Bibliography" w:semiHidden="1" w:uiPriority="37" w:unhideWhenUsed="1"/>
+    <w:lsdException w:name="TOC Heading" w:semiHidden="1" w:uiPriority="39" w:unhideWhenUsed="1" w:qFormat="1"/>
+    <w:lsdException w:name="Plain Table 1" w:uiPriority="41"/>
+    <w:lsdException w:name="Plain Table 2" w:uiPriority="42"/>
+    <w:lsdException w:name="Plain Table 3" w:uiPriority="43"/>
+    <w:lsdException w:name="Plain Table 4" w:uiPriority="44"/>
+    <w:lsdException w:name="Plain Table 5" w:uiPriority="45"/>
+    <w:lsdException w:name="Grid Table Light" w:uiPriority="40"/>
+    <w:lsdException w:name="Grid Table 1 Light" w:uiPriority="46"/>
+    <w:lsdException w:name="Grid Table 2" w:uiPriority="47"/>
+    <w:lsdException w:name="Grid Table 3" w:uiPriority="48"/>
+    <w:lsdException w:name="Grid Table 4" w:uiPriority="49"/>
+    <w:lsdException w:name="Grid Table 5 Dark" w:uiPriority="50"/>
+    <w:lsdException w:name="Grid Table 6 Colorful" w:uiPriority="51"/>
+    <w:lsdException w:name="Grid Table 7 Colorful" w:uiPriority="52"/>
+    <w:lsdException w:name="Grid Table 1 Light Accent 1" w:uiPriority="46"/>
+    <w:lsdException w:name="Grid Table 2 Accent 1" w:uiPriority="47"/>
+    <w:lsdException w:name="Grid Table 3 Accent 1" w:uiPriority="48"/>
+    <w:lsdException w:name="Grid Table 4 Accent 1" w:uiPriority="49"/>
+    <w:lsdException w:name="Grid Table 5 Dark Accent 1" w:uiPriority="50"/>
+    <w:lsdException w:name="Grid Table 6 Colorful Accent 1" w:uiPriority="51"/>
+    <w:lsdException w:name="Grid Table 7 Colorful Accent 1" w:uiPriority="52"/>
+    <w:lsdException w:name="Grid Table 1 Light Accent 2" w:uiPriority="46"/>
+    <w:lsdException w:name="Grid Table 2 Accent 2" w:uiPriority="47"/>
+    <w:lsdException w:name="Grid Table 3 Accent 2" w:uiPriority="48"/>
+    <w:lsdException w:name="Grid Table 4 Accent 2" w:uiPriority="49"/>
+    <w:lsdException w:name="Grid Table 5 Dark Accent 2" w:uiPriority="50"/>
+    <w:lsdException w:name="Grid Table 6 Colorful Accent 2" w:uiPriority="51"/>
+    <w:lsdException w:name="Grid Table 7 Colorful Accent 2" w:uiPriority="52"/>
+    <w:lsdException w:name="Grid Table 1 Light Accent 3" w:uiPriority="46"/>
+    <w:lsdException w:name="Grid Table 2 Accent 3" w:uiPriority="47"/>
+    <w:lsdException w:name="Grid Table 3 Accent 3" w:uiPriority="48"/>
+    <w:lsdException w:name="Grid Table 4 Accent 3" w:uiPriority="49"/>
+    <w:lsdException w:name="Grid Table 5 Dark Accent 3" w:uiPriority="50"/>
+    <w:lsdException w:name="Grid Table 6 Colorful Accent 3" w:uiPriority="51"/>
+    <w:lsdException w:name="Grid Table 7 Colorful Accent 3" w:uiPriority="52"/>
+    <w:lsdException w:name="Grid Table 1 Light Accent 4" w:uiPriority="46"/>
+    <w:lsdException w:name="Grid Table 2 Accent 4" w:uiPriority="47"/>
+    <w:lsdException w:name="Grid Table 3 Accent 4" w:uiPriority="48"/>
+    <w:lsdException w:name="Grid Table 4 Accent 4" w:uiPriority="49"/>
+    <w:lsdException w:name="Grid Table 5 Dark Accent 4" w:uiPriority="50"/>
+    <w:lsdException w:name="Grid Table 6 Colorful Accent 4" w:uiPriority="51"/>
+    <w:lsdException w:name="Grid Table 7 Colorful Accent 4" w:uiPriority="52"/>
+    <w:lsdException w:name="Grid Table 1 Light Accent 5" w:uiPriority="46"/>
+    <w:lsdException w:name="Grid Table 2 Accent 5" w:uiPriority="47"/>
+    <w:lsdException w:name="Grid Table 3 Accent 5" w:uiPriority="48"/>
+    <w:lsdException w:name="Grid Table 4 Accent 5" w:uiPriority="49"/>
+    <w:lsdException w:name="Grid Table 5 Dark Accent 5" w:uiPriority="50"/>
+    <w:lsdException w:name="Grid Table 6 Colorful Accent 5" w:uiPriority="51"/>
+    <w:lsdException w:name="Grid Table 7 Colorful Accent 5" w:uiPriority="52"/>
+    <w:lsdException w:name="Grid Table 1 Light Accent 6" w:uiPriority="46"/>
+    <w:lsdException w:name="Grid Table 2 Accent 6" w:uiPriority="47"/>
+    <w:lsdException w:name="Grid Table 3 Accent 6" w:uiPriority="48"/>
+    <w:lsdException w:name="Grid Table 4 Accent 6" w:uiPriority="49"/>
+    <w:lsdException w:name="Grid Table 5 Dark Accent 6" w:uiPriority="50"/>
+    <w:lsdException w:name="Grid Table 6 Colorful Accent 6" w:uiPriority="51"/>
+    <w:lsdException w:name="Grid Table 7 Colorful Accent 6" w:uiPriority="52"/>
+    <w:lsdException w:name="List Table 1 Light" w:uiPriority="46"/>
+    <w:lsdException w:name="List Table 2" w:uiPriority="47"/>
+    <w:lsdException w:name="List Table 3" w:uiPriority="48"/>
+    <w:lsdException w:name="List Table 4" w:uiPriority="49"/>
+    <w:lsdException w:name="List Table 5 Dark" w:uiPriority="50"/>
+    <w:lsdException w:name="List Table 6 Colorful" w:uiPriority="51"/>
+    <w:lsdException w:name="List Table 7 Colorful" w:uiPriority="52"/>
+    <w:lsdException w:name="List Table 1 Light Accent 1" w:uiPriority="46"/>
+    <w:lsdException w:name="List Table 2 Accent 1" w:uiPriority="47"/>
+    <w:lsdException w:name="List Table 3 Accent 1" w:uiPriority="48"/>
+    <w:lsdException w:name="List Table 4 Accent 1" w:uiPriority="49"/>
+    <w:lsdException w:name="List Table 5 Dark Accent 1" w:uiPriority="50"/>
+    <w:lsdException w:name="List Table 6 Colorful Accent 1" w:uiPriority="51"/>
+    <w:lsdException w:name="List Table 7 Colorful Accent 1" w:uiPriority="52"/>
+    <w:lsdException w:name="List Table 1 Light Accent 2" w:uiPriority="46"/>
+    <w:lsdException w:name="List Table 2 Accent 2" w:uiPriority="47"/>
+    <w:lsdException w:name="List Table 3 Accent 2" w:uiPriority="48"/>
+    <w:lsdException w:name="List Table 4 Accent 2" w:uiPriority="49"/>
+    <w:lsdException w:name="List Table 5 Dark Accent 2" w:uiPriority="50"/>
+    <w:lsdException w:name="List Table 6 Colorful Accent 2" w:uiPriority="51"/>
+    <w:lsdException w:name="List Table 7 Colorful Accent 2" w:uiPriority="52"/>
+    <w:lsdException w:name="List Table 1 Light Accent 3" w:uiPriority="46"/>
+    <w:lsdException w:name="List Table 2 Accent 3" w:uiPriority="47"/>
+    <w:lsdException w:name="List Table 3 Accent 3" w:uiPriority="48"/>
+    <w:lsdException w:name="List Table 4 Accent 3" w:uiPriority="49"/>
+    <w:lsdException w:name="List Table 5 Dark Accent 3" w:uiPriority="50"/>
+    <w:lsdException w:name="List Table 6 Colorful Accent 3" w:uiPriority="51"/>
+    <w:lsdException w:name="List Table 7 Colorful Accent 3" w:uiPriority="52"/>
+    <w:lsdException w:name="List Table 1 Light Accent 4" w:uiPriority="46"/>
+    <w:lsdException w:name="List Table 2 Accent 4" w:uiPriority="47"/>
+    <w:lsdException w:name="List Table 3 Accent 4" w:uiPriority="48"/>
+    <w:lsdException w:name="List Table 4 Accent 4" w:uiPriority="49"/>
+    <w:lsdException w:name="List Table 5 Dark Accent 4" w:uiPriority="50"/>
+    <w:lsdException w:name="List Table 6 Colorful Accent 4" w:uiPriority="51"/>
+    <w:lsdException w:name="List Table 7 Colorful Accent 4" w:uiPriority="52"/>
+    <w:lsdException w:name="List Table 1 Light Accent 5" w:uiPriority="46"/>
+    <w:lsdException w:name="List Table 2 Accent 5" w:uiPriority="47"/>
+    <w:lsdException w:name="List Table 3 Accent 5" w:uiPriority="48"/>
+    <w:lsdException w:name="List Table 4 Accent 5" w:uiPriority="49"/>
+    <w:lsdException w:name="List Table 5 Dark Accent 5" w:uiPriority="50"/>
+    <w:lsdException w:name="List Table 6 Colorful Accent 5" w:uiPriority="51"/>
+    <w:lsdException w:name="List Table 7 Colorful Accent 5" w:uiPriority="52"/>
+    <w:lsdException w:name="List Table 1 Light Accent 6" w:uiPriority="46"/>
+    <w:lsdException w:name="List Table 2 Accent 6" w:uiPriority="47"/>
+    <w:lsdException w:name="List Table 3 Accent 6" w:uiPriority="48"/>
+    <w:lsdException w:name="List Table 4 Accent 6" w:uiPriority="49"/>
+    <w:lsdException w:name="List Table 5 Dark Accent 6" w:uiPriority="50"/>
+    <w:lsdException w:name="List Table 6 Colorful Accent 6" w:uiPriority="51"/>
+    <w:lsdException w:name="List Table 7 Colorful Accent 6" w:uiPriority="52"/>
   </w:latentStyles>
   <w:style w:type="paragraph" w:default="1" w:styleId="Normal">
     <w:name w:val="Normal"/>
     <w:qFormat/>
     <w:rsid w:val="00345E81"/>
   </w:style>
-  <w:style w:type="paragraph" w:styleId="Ttulo1">
+  <w:style w:type="paragraph" w:styleId="Cabealho1">
     <w:name w:val="heading 1"/>
     <w:basedOn w:val="Normal"/>
     <w:next w:val="Normal"/>
-    <w:link w:val="Ttulo1Carcter"/>
+    <w:link w:val="Cabealho1Carter"/>
     <w:uiPriority w:val="9"/>
     <w:qFormat/>
     <w:rsid w:val="00906D0A"/>
@@ -6821,7 +7170,6 @@
     <w:uiPriority w:val="99"/>
     <w:semiHidden/>
     <w:unhideWhenUsed/>
-    <w:qFormat/>
     <w:tblPr>
       <w:tblInd w:w="0" w:type="dxa"/>
       <w:tblCellMar>
@@ -6841,7 +7189,7 @@
   <w:style w:type="paragraph" w:styleId="Cabealho">
     <w:name w:val="header"/>
     <w:basedOn w:val="Normal"/>
-    <w:link w:val="CabealhoCarcter"/>
+    <w:link w:val="CabealhoCarter"/>
     <w:uiPriority w:val="99"/>
     <w:unhideWhenUsed/>
     <w:rsid w:val="00042081"/>
@@ -6853,8 +7201,8 @@
       <w:spacing w:after="0" w:line="240" w:lineRule="auto"/>
     </w:pPr>
   </w:style>
-  <w:style w:type="character" w:customStyle="1" w:styleId="CabealhoCarcter">
-    <w:name w:val="Cabeçalho Carácter"/>
+  <w:style w:type="character" w:customStyle="1" w:styleId="CabealhoCarter">
+    <w:name w:val="Cabeçalho Caráter"/>
     <w:basedOn w:val="Tipodeletrapredefinidodopargrafo"/>
     <w:link w:val="Cabealho"/>
     <w:uiPriority w:val="99"/>
@@ -6863,7 +7211,7 @@
   <w:style w:type="paragraph" w:styleId="Rodap">
     <w:name w:val="footer"/>
     <w:basedOn w:val="Normal"/>
-    <w:link w:val="RodapCarcter"/>
+    <w:link w:val="RodapCarter"/>
     <w:uiPriority w:val="99"/>
     <w:unhideWhenUsed/>
     <w:rsid w:val="00042081"/>
@@ -6875,8 +7223,8 @@
       <w:spacing w:after="0" w:line="240" w:lineRule="auto"/>
     </w:pPr>
   </w:style>
-  <w:style w:type="character" w:customStyle="1" w:styleId="RodapCarcter">
-    <w:name w:val="Rodapé Carácter"/>
+  <w:style w:type="character" w:customStyle="1" w:styleId="RodapCarter">
+    <w:name w:val="Rodapé Caráter"/>
     <w:basedOn w:val="Tipodeletrapredefinidodopargrafo"/>
     <w:link w:val="Rodap"/>
     <w:uiPriority w:val="99"/>
@@ -6895,7 +7243,7 @@
   <w:style w:type="paragraph" w:styleId="Textodebalo">
     <w:name w:val="Balloon Text"/>
     <w:basedOn w:val="Normal"/>
-    <w:link w:val="TextodebaloCarcter"/>
+    <w:link w:val="TextodebaloCarter"/>
     <w:uiPriority w:val="99"/>
     <w:semiHidden/>
     <w:unhideWhenUsed/>
@@ -6909,8 +7257,8 @@
       <w:szCs w:val="16"/>
     </w:rPr>
   </w:style>
-  <w:style w:type="character" w:customStyle="1" w:styleId="TextodebaloCarcter">
-    <w:name w:val="Texto de balão Carácter"/>
+  <w:style w:type="character" w:customStyle="1" w:styleId="TextodebaloCarter">
+    <w:name w:val="Texto de balão Caráter"/>
     <w:basedOn w:val="Tipodeletrapredefinidodopargrafo"/>
     <w:link w:val="Textodebalo"/>
     <w:uiPriority w:val="99"/>
@@ -6924,7 +7272,7 @@
   </w:style>
   <w:style w:type="paragraph" w:styleId="SemEspaamento">
     <w:name w:val="No Spacing"/>
-    <w:link w:val="SemEspaamentoCarcter"/>
+    <w:link w:val="SemEspaamentoCarter"/>
     <w:uiPriority w:val="1"/>
     <w:qFormat/>
     <w:rsid w:val="00906D0A"/>
@@ -6935,8 +7283,8 @@
       <w:rFonts w:eastAsiaTheme="minorEastAsia"/>
     </w:rPr>
   </w:style>
-  <w:style w:type="character" w:customStyle="1" w:styleId="SemEspaamentoCarcter">
-    <w:name w:val="Sem Espaçamento Carácter"/>
+  <w:style w:type="character" w:customStyle="1" w:styleId="SemEspaamentoCarter">
+    <w:name w:val="Sem Espaçamento Caráter"/>
     <w:basedOn w:val="Tipodeletrapredefinidodopargrafo"/>
     <w:link w:val="SemEspaamento"/>
     <w:uiPriority w:val="1"/>
@@ -6971,10 +7319,10 @@
       </w:tblCellMar>
     </w:tblPr>
   </w:style>
-  <w:style w:type="character" w:customStyle="1" w:styleId="Ttulo1Carcter">
-    <w:name w:val="Título 1 Carácter"/>
+  <w:style w:type="character" w:customStyle="1" w:styleId="Cabealho1Carter">
+    <w:name w:val="Cabeçalho 1 Caráter"/>
     <w:basedOn w:val="Tipodeletrapredefinidodopargrafo"/>
-    <w:link w:val="Ttulo1"/>
+    <w:link w:val="Cabealho1"/>
     <w:uiPriority w:val="9"/>
     <w:rsid w:val="00906D0A"/>
     <w:rPr>
@@ -6986,9 +7334,9 @@
       <w:szCs w:val="28"/>
     </w:rPr>
   </w:style>
-  <w:style w:type="paragraph" w:styleId="Ttulodondice">
+  <w:style w:type="paragraph" w:styleId="Cabealhodondice">
     <w:name w:val="TOC Heading"/>
-    <w:basedOn w:val="Ttulo1"/>
+    <w:basedOn w:val="Cabealho1"/>
     <w:next w:val="Normal"/>
     <w:uiPriority w:val="39"/>
     <w:semiHidden/>
@@ -7067,7 +7415,7 @@
 </file>
 
 <file path=word/glossary/document.xml><?xml version="1.0" encoding="utf-8"?>
-<w:glossaryDocument xmlns:ve="http://schemas.openxmlformats.org/markup-compatibility/2006" xmlns:o="urn:schemas-microsoft-com:office:office" xmlns:r="http://schemas.openxmlformats.org/officeDocument/2006/relationships" xmlns:m="http://schemas.openxmlformats.org/officeDocument/2006/math" xmlns:v="urn:schemas-microsoft-com:vml" xmlns:wp="http://schemas.openxmlformats.org/drawingml/2006/wordprocessingDrawing" xmlns:w10="urn:schemas-microsoft-com:office:word" xmlns:w="http://schemas.openxmlformats.org/wordprocessingml/2006/main" xmlns:wne="http://schemas.microsoft.com/office/word/2006/wordml">
+<w:glossaryDocument xmlns:wpc="http://schemas.microsoft.com/office/word/2010/wordprocessingCanvas" xmlns:mc="http://schemas.openxmlformats.org/markup-compatibility/2006" xmlns:o="urn:schemas-microsoft-com:office:office" xmlns:r="http://schemas.openxmlformats.org/officeDocument/2006/relationships" xmlns:m="http://schemas.openxmlformats.org/officeDocument/2006/math" xmlns:v="urn:schemas-microsoft-com:vml" xmlns:wp14="http://schemas.microsoft.com/office/word/2010/wordprocessingDrawing" xmlns:wp="http://schemas.openxmlformats.org/drawingml/2006/wordprocessingDrawing" xmlns:w10="urn:schemas-microsoft-com:office:word" xmlns:w="http://schemas.openxmlformats.org/wordprocessingml/2006/main" xmlns:w14="http://schemas.microsoft.com/office/word/2010/wordml" xmlns:w15="http://schemas.microsoft.com/office/word/2012/wordml" xmlns:wpg="http://schemas.microsoft.com/office/word/2010/wordprocessingGroup" xmlns:wpi="http://schemas.microsoft.com/office/word/2010/wordprocessingInk" xmlns:wne="http://schemas.microsoft.com/office/word/2006/wordml" xmlns:wps="http://schemas.microsoft.com/office/word/2010/wordprocessingShape" mc:Ignorable="w14 w15 wp14">
   <w:docParts>
     <w:docPart>
       <w:docPartPr>
@@ -7121,7 +7469,7 @@
           <w:r>
             <w:rPr>
               <w:rFonts w:asciiTheme="majorHAnsi" w:eastAsiaTheme="majorEastAsia" w:hAnsiTheme="majorHAnsi" w:cstheme="majorBidi"/>
-              <w:color w:val="4F81BD" w:themeColor="accent1"/>
+              <w:color w:val="5B9BD5" w:themeColor="accent1"/>
               <w:sz w:val="80"/>
               <w:szCs w:val="80"/>
             </w:rPr>
@@ -7135,13 +7483,13 @@
 </file>
 
 <file path=word/glossary/fontTable.xml><?xml version="1.0" encoding="utf-8"?>
-<w:fonts xmlns:r="http://schemas.openxmlformats.org/officeDocument/2006/relationships" xmlns:w="http://schemas.openxmlformats.org/wordprocessingml/2006/main">
+<w:fonts xmlns:mc="http://schemas.openxmlformats.org/markup-compatibility/2006" xmlns:r="http://schemas.openxmlformats.org/officeDocument/2006/relationships" xmlns:w="http://schemas.openxmlformats.org/wordprocessingml/2006/main" xmlns:w14="http://schemas.microsoft.com/office/word/2010/wordml" xmlns:w15="http://schemas.microsoft.com/office/word/2012/wordml" mc:Ignorable="w14 w15">
   <w:font w:name="Times New Roman">
     <w:panose1 w:val="02020603050405020304"/>
     <w:charset w:val="00"/>
     <w:family w:val="roman"/>
     <w:pitch w:val="variable"/>
-    <w:sig w:usb0="E0002AFF" w:usb1="C0007841" w:usb2="00000009" w:usb3="00000000" w:csb0="000001FF" w:csb1="00000000"/>
+    <w:sig w:usb0="E0002AFF" w:usb1="C0007843" w:usb2="00000009" w:usb3="00000000" w:csb0="000001FF" w:csb1="00000000"/>
   </w:font>
   <w:font w:name="Calibri">
     <w:panose1 w:val="020F0502020204030204"/>
@@ -7155,7 +7503,7 @@
     <w:charset w:val="00"/>
     <w:family w:val="roman"/>
     <w:pitch w:val="variable"/>
-    <w:sig w:usb0="A00002EF" w:usb1="4000004B" w:usb2="00000000" w:usb3="00000000" w:csb0="0000019F" w:csb1="00000000"/>
+    <w:sig w:usb0="E00002FF" w:usb1="400004FF" w:usb2="00000000" w:usb3="00000000" w:csb0="0000019F" w:csb1="00000000"/>
   </w:font>
   <w:font w:name="Tahoma">
     <w:panose1 w:val="020B0604030504040204"/>
@@ -7172,17 +7520,25 @@
     <w:pitch w:val="variable"/>
     <w:sig w:usb0="E0002AFF" w:usb1="C0007843" w:usb2="00000009" w:usb3="00000000" w:csb0="000001FF" w:csb1="00000000"/>
   </w:font>
+  <w:font w:name="Calibri Light">
+    <w:panose1 w:val="020F0302020204030204"/>
+    <w:charset w:val="00"/>
+    <w:family w:val="swiss"/>
+    <w:pitch w:val="variable"/>
+    <w:sig w:usb0="A00002EF" w:usb1="4000207B" w:usb2="00000000" w:usb3="00000000" w:csb0="0000019F" w:csb1="00000000"/>
+  </w:font>
 </w:fonts>
 </file>
 
 <file path=word/glossary/settings.xml><?xml version="1.0" encoding="utf-8"?>
-<w:settings xmlns:o="urn:schemas-microsoft-com:office:office" xmlns:r="http://schemas.openxmlformats.org/officeDocument/2006/relationships" xmlns:m="http://schemas.openxmlformats.org/officeDocument/2006/math" xmlns:v="urn:schemas-microsoft-com:vml" xmlns:w10="urn:schemas-microsoft-com:office:word" xmlns:w="http://schemas.openxmlformats.org/wordprocessingml/2006/main" xmlns:sl="http://schemas.openxmlformats.org/schemaLibrary/2006/main">
+<w:settings xmlns:mc="http://schemas.openxmlformats.org/markup-compatibility/2006" xmlns:o="urn:schemas-microsoft-com:office:office" xmlns:r="http://schemas.openxmlformats.org/officeDocument/2006/relationships" xmlns:m="http://schemas.openxmlformats.org/officeDocument/2006/math" xmlns:v="urn:schemas-microsoft-com:vml" xmlns:w10="urn:schemas-microsoft-com:office:word" xmlns:w="http://schemas.openxmlformats.org/wordprocessingml/2006/main" xmlns:w14="http://schemas.microsoft.com/office/word/2010/wordml" xmlns:w15="http://schemas.microsoft.com/office/word/2012/wordml" xmlns:sl="http://schemas.openxmlformats.org/schemaLibrary/2006/main" mc:Ignorable="w14 w15">
   <w:view w:val="normal"/>
   <w:defaultTabStop w:val="708"/>
   <w:hyphenationZone w:val="425"/>
   <w:characterSpacingControl w:val="doNotCompress"/>
   <w:compat>
     <w:useFELayout/>
+    <w:compatSetting w:name="compatibilityMode" w:uri="http://schemas.microsoft.com/office/word" w:val="12"/>
   </w:compat>
   <w:rsids>
     <w:rsidRoot w:val="00761202"/>
@@ -7198,6 +7554,7 @@
     <w:rsid w:val="006B56B0"/>
     <w:rsid w:val="00710050"/>
     <w:rsid w:val="00761202"/>
+    <w:rsid w:val="008044FF"/>
     <w:rsid w:val="00967BD6"/>
     <w:rsid w:val="00BD1BE8"/>
     <w:rsid w:val="00CC4E05"/>
@@ -7208,7 +7565,7 @@
     <m:mathFont m:val="Cambria Math"/>
     <m:brkBin m:val="before"/>
     <m:brkBinSub m:val="--"/>
-    <m:smallFrac m:val="off"/>
+    <m:smallFrac m:val="0"/>
     <m:dispDef/>
     <m:lMargin m:val="0"/>
     <m:rMargin m:val="0"/>
@@ -7225,7 +7582,7 @@
 </file>
 
 <file path=word/glossary/styles.xml><?xml version="1.0" encoding="utf-8"?>
-<w:styles xmlns:r="http://schemas.openxmlformats.org/officeDocument/2006/relationships" xmlns:w="http://schemas.openxmlformats.org/wordprocessingml/2006/main">
+<w:styles xmlns:mc="http://schemas.openxmlformats.org/markup-compatibility/2006" xmlns:r="http://schemas.openxmlformats.org/officeDocument/2006/relationships" xmlns:w="http://schemas.openxmlformats.org/wordprocessingml/2006/main" xmlns:w14="http://schemas.microsoft.com/office/word/2010/wordml" xmlns:w15="http://schemas.microsoft.com/office/word/2012/wordml" mc:Ignorable="w14 w15">
   <w:docDefaults>
     <w:rPrDefault>
       <w:rPr>
@@ -7241,144 +7598,378 @@
       </w:pPr>
     </w:pPrDefault>
   </w:docDefaults>
-  <w:latentStyles w:defLockedState="0" w:defUIPriority="99" w:defSemiHidden="1" w:defUnhideWhenUsed="1" w:defQFormat="0" w:count="267">
-    <w:lsdException w:name="Normal" w:semiHidden="0" w:uiPriority="0" w:unhideWhenUsed="0" w:qFormat="1"/>
-    <w:lsdException w:name="heading 1" w:semiHidden="0" w:uiPriority="9" w:unhideWhenUsed="0" w:qFormat="1"/>
-    <w:lsdException w:name="heading 2" w:uiPriority="9" w:qFormat="1"/>
-    <w:lsdException w:name="heading 3" w:uiPriority="9" w:qFormat="1"/>
-    <w:lsdException w:name="heading 4" w:uiPriority="9" w:qFormat="1"/>
-    <w:lsdException w:name="heading 5" w:uiPriority="9" w:qFormat="1"/>
-    <w:lsdException w:name="heading 6" w:uiPriority="9" w:qFormat="1"/>
-    <w:lsdException w:name="heading 7" w:uiPriority="9" w:qFormat="1"/>
-    <w:lsdException w:name="heading 8" w:uiPriority="9" w:qFormat="1"/>
-    <w:lsdException w:name="heading 9" w:uiPriority="9" w:qFormat="1"/>
-    <w:lsdException w:name="toc 1" w:uiPriority="39"/>
-    <w:lsdException w:name="toc 2" w:uiPriority="39"/>
-    <w:lsdException w:name="toc 3" w:uiPriority="39"/>
-    <w:lsdException w:name="toc 4" w:uiPriority="39"/>
-    <w:lsdException w:name="toc 5" w:uiPriority="39"/>
-    <w:lsdException w:name="toc 6" w:uiPriority="39"/>
-    <w:lsdException w:name="toc 7" w:uiPriority="39"/>
-    <w:lsdException w:name="toc 8" w:uiPriority="39"/>
-    <w:lsdException w:name="toc 9" w:uiPriority="39"/>
-    <w:lsdException w:name="caption" w:uiPriority="35" w:qFormat="1"/>
-    <w:lsdException w:name="Title" w:semiHidden="0" w:uiPriority="10" w:unhideWhenUsed="0" w:qFormat="1"/>
-    <w:lsdException w:name="Default Paragraph Font" w:uiPriority="1"/>
-    <w:lsdException w:name="Subtitle" w:semiHidden="0" w:uiPriority="11" w:unhideWhenUsed="0" w:qFormat="1"/>
-    <w:lsdException w:name="Strong" w:semiHidden="0" w:uiPriority="22" w:unhideWhenUsed="0" w:qFormat="1"/>
-    <w:lsdException w:name="Emphasis" w:semiHidden="0" w:uiPriority="20" w:unhideWhenUsed="0" w:qFormat="1"/>
-    <w:lsdException w:name="Table Grid" w:semiHidden="0" w:uiPriority="59" w:unhideWhenUsed="0"/>
-    <w:lsdException w:name="Placeholder Text" w:unhideWhenUsed="0"/>
-    <w:lsdException w:name="No Spacing" w:semiHidden="0" w:uiPriority="1" w:unhideWhenUsed="0" w:qFormat="1"/>
-    <w:lsdException w:name="Light Shading" w:semiHidden="0" w:uiPriority="60" w:unhideWhenUsed="0"/>
-    <w:lsdException w:name="Light List" w:semiHidden="0" w:uiPriority="61" w:unhideWhenUsed="0"/>
-    <w:lsdException w:name="Light Grid" w:semiHidden="0" w:uiPriority="62" w:unhideWhenUsed="0"/>
-    <w:lsdException w:name="Medium Shading 1" w:semiHidden="0" w:uiPriority="63" w:unhideWhenUsed="0"/>
-    <w:lsdException w:name="Medium Shading 2" w:semiHidden="0" w:uiPriority="64" w:unhideWhenUsed="0"/>
-    <w:lsdException w:name="Medium List 1" w:semiHidden="0" w:uiPriority="65" w:unhideWhenUsed="0"/>
-    <w:lsdException w:name="Medium List 2" w:semiHidden="0" w:uiPriority="66" w:unhideWhenUsed="0"/>
-    <w:lsdException w:name="Medium Grid 1" w:semiHidden="0" w:uiPriority="67" w:unhideWhenUsed="0"/>
-    <w:lsdException w:name="Medium Grid 2" w:semiHidden="0" w:uiPriority="68" w:unhideWhenUsed="0"/>
-    <w:lsdException w:name="Medium Grid 3" w:semiHidden="0" w:uiPriority="69" w:unhideWhenUsed="0"/>
-    <w:lsdException w:name="Dark List" w:semiHidden="0" w:uiPriority="70" w:unhideWhenUsed="0"/>
-    <w:lsdException w:name="Colorful Shading" w:semiHidden="0" w:uiPriority="71" w:unhideWhenUsed="0"/>
-    <w:lsdException w:name="Colorful List" w:semiHidden="0" w:uiPriority="72" w:unhideWhenUsed="0"/>
-    <w:lsdException w:name="Colorful Grid" w:semiHidden="0" w:uiPriority="73" w:unhideWhenUsed="0"/>
-    <w:lsdException w:name="Light Shading Accent 1" w:semiHidden="0" w:uiPriority="60" w:unhideWhenUsed="0"/>
-    <w:lsdException w:name="Light List Accent 1" w:semiHidden="0" w:uiPriority="61" w:unhideWhenUsed="0"/>
-    <w:lsdException w:name="Light Grid Accent 1" w:semiHidden="0" w:uiPriority="62" w:unhideWhenUsed="0"/>
-    <w:lsdException w:name="Medium Shading 1 Accent 1" w:semiHidden="0" w:uiPriority="63" w:unhideWhenUsed="0"/>
-    <w:lsdException w:name="Medium Shading 2 Accent 1" w:semiHidden="0" w:uiPriority="64" w:unhideWhenUsed="0"/>
-    <w:lsdException w:name="Medium List 1 Accent 1" w:semiHidden="0" w:uiPriority="65" w:unhideWhenUsed="0"/>
-    <w:lsdException w:name="Revision" w:unhideWhenUsed="0"/>
-    <w:lsdException w:name="List Paragraph" w:semiHidden="0" w:uiPriority="34" w:unhideWhenUsed="0" w:qFormat="1"/>
-    <w:lsdException w:name="Quote" w:semiHidden="0" w:uiPriority="29" w:unhideWhenUsed="0" w:qFormat="1"/>
-    <w:lsdException w:name="Intense Quote" w:semiHidden="0" w:uiPriority="30" w:unhideWhenUsed="0" w:qFormat="1"/>
-    <w:lsdException w:name="Medium List 2 Accent 1" w:semiHidden="0" w:uiPriority="66" w:unhideWhenUsed="0"/>
-    <w:lsdException w:name="Medium Grid 1 Accent 1" w:semiHidden="0" w:uiPriority="67" w:unhideWhenUsed="0"/>
-    <w:lsdException w:name="Medium Grid 2 Accent 1" w:semiHidden="0" w:uiPriority="68" w:unhideWhenUsed="0"/>
-    <w:lsdException w:name="Medium Grid 3 Accent 1" w:semiHidden="0" w:uiPriority="69" w:unhideWhenUsed="0"/>
-    <w:lsdException w:name="Dark List Accent 1" w:semiHidden="0" w:uiPriority="70" w:unhideWhenUsed="0"/>
-    <w:lsdException w:name="Colorful Shading Accent 1" w:semiHidden="0" w:uiPriority="71" w:unhideWhenUsed="0"/>
-    <w:lsdException w:name="Colorful List Accent 1" w:semiHidden="0" w:uiPriority="72" w:unhideWhenUsed="0"/>
-    <w:lsdException w:name="Colorful Grid Accent 1" w:semiHidden="0" w:uiPriority="73" w:unhideWhenUsed="0"/>
-    <w:lsdException w:name="Light Shading Accent 2" w:semiHidden="0" w:uiPriority="60" w:unhideWhenUsed="0"/>
-    <w:lsdException w:name="Light List Accent 2" w:semiHidden="0" w:uiPriority="61" w:unhideWhenUsed="0"/>
-    <w:lsdException w:name="Light Grid Accent 2" w:semiHidden="0" w:uiPriority="62" w:unhideWhenUsed="0"/>
-    <w:lsdException w:name="Medium Shading 1 Accent 2" w:semiHidden="0" w:uiPriority="63" w:unhideWhenUsed="0"/>
-    <w:lsdException w:name="Medium Shading 2 Accent 2" w:semiHidden="0" w:uiPriority="64" w:unhideWhenUsed="0"/>
-    <w:lsdException w:name="Medium List 1 Accent 2" w:semiHidden="0" w:uiPriority="65" w:unhideWhenUsed="0"/>
-    <w:lsdException w:name="Medium List 2 Accent 2" w:semiHidden="0" w:uiPriority="66" w:unhideWhenUsed="0"/>
-    <w:lsdException w:name="Medium Grid 1 Accent 2" w:semiHidden="0" w:uiPriority="67" w:unhideWhenUsed="0"/>
-    <w:lsdException w:name="Medium Grid 2 Accent 2" w:semiHidden="0" w:uiPriority="68" w:unhideWhenUsed="0"/>
-    <w:lsdException w:name="Medium Grid 3 Accent 2" w:semiHidden="0" w:uiPriority="69" w:unhideWhenUsed="0"/>
-    <w:lsdException w:name="Dark List Accent 2" w:semiHidden="0" w:uiPriority="70" w:unhideWhenUsed="0"/>
-    <w:lsdException w:name="Colorful Shading Accent 2" w:semiHidden="0" w:uiPriority="71" w:unhideWhenUsed="0"/>
-    <w:lsdException w:name="Colorful List Accent 2" w:semiHidden="0" w:uiPriority="72" w:unhideWhenUsed="0"/>
-    <w:lsdException w:name="Colorful Grid Accent 2" w:semiHidden="0" w:uiPriority="73" w:unhideWhenUsed="0"/>
-    <w:lsdException w:name="Light Shading Accent 3" w:semiHidden="0" w:uiPriority="60" w:unhideWhenUsed="0"/>
-    <w:lsdException w:name="Light List Accent 3" w:semiHidden="0" w:uiPriority="61" w:unhideWhenUsed="0"/>
-    <w:lsdException w:name="Light Grid Accent 3" w:semiHidden="0" w:uiPriority="62" w:unhideWhenUsed="0"/>
-    <w:lsdException w:name="Medium Shading 1 Accent 3" w:semiHidden="0" w:uiPriority="63" w:unhideWhenUsed="0"/>
-    <w:lsdException w:name="Medium Shading 2 Accent 3" w:semiHidden="0" w:uiPriority="64" w:unhideWhenUsed="0"/>
-    <w:lsdException w:name="Medium List 1 Accent 3" w:semiHidden="0" w:uiPriority="65" w:unhideWhenUsed="0"/>
-    <w:lsdException w:name="Medium List 2 Accent 3" w:semiHidden="0" w:uiPriority="66" w:unhideWhenUsed="0"/>
-    <w:lsdException w:name="Medium Grid 1 Accent 3" w:semiHidden="0" w:uiPriority="67" w:unhideWhenUsed="0"/>
-    <w:lsdException w:name="Medium Grid 2 Accent 3" w:semiHidden="0" w:uiPriority="68" w:unhideWhenUsed="0"/>
-    <w:lsdException w:name="Medium Grid 3 Accent 3" w:semiHidden="0" w:uiPriority="69" w:unhideWhenUsed="0"/>
-    <w:lsdException w:name="Dark List Accent 3" w:semiHidden="0" w:uiPriority="70" w:unhideWhenUsed="0"/>
-    <w:lsdException w:name="Colorful Shading Accent 3" w:semiHidden="0" w:uiPriority="71" w:unhideWhenUsed="0"/>
-    <w:lsdException w:name="Colorful List Accent 3" w:semiHidden="0" w:uiPriority="72" w:unhideWhenUsed="0"/>
-    <w:lsdException w:name="Colorful Grid Accent 3" w:semiHidden="0" w:uiPriority="73" w:unhideWhenUsed="0"/>
-    <w:lsdException w:name="Light Shading Accent 4" w:semiHidden="0" w:uiPriority="60" w:unhideWhenUsed="0"/>
-    <w:lsdException w:name="Light List Accent 4" w:semiHidden="0" w:uiPriority="61" w:unhideWhenUsed="0"/>
-    <w:lsdException w:name="Light Grid Accent 4" w:semiHidden="0" w:uiPriority="62" w:unhideWhenUsed="0"/>
-    <w:lsdException w:name="Medium Shading 1 Accent 4" w:semiHidden="0" w:uiPriority="63" w:unhideWhenUsed="0"/>
-    <w:lsdException w:name="Medium Shading 2 Accent 4" w:semiHidden="0" w:uiPriority="64" w:unhideWhenUsed="0"/>
-    <w:lsdException w:name="Medium List 1 Accent 4" w:semiHidden="0" w:uiPriority="65" w:unhideWhenUsed="0"/>
-    <w:lsdException w:name="Medium List 2 Accent 4" w:semiHidden="0" w:uiPriority="66" w:unhideWhenUsed="0"/>
-    <w:lsdException w:name="Medium Grid 1 Accent 4" w:semiHidden="0" w:uiPriority="67" w:unhideWhenUsed="0"/>
-    <w:lsdException w:name="Medium Grid 2 Accent 4" w:semiHidden="0" w:uiPriority="68" w:unhideWhenUsed="0"/>
-    <w:lsdException w:name="Medium Grid 3 Accent 4" w:semiHidden="0" w:uiPriority="69" w:unhideWhenUsed="0"/>
-    <w:lsdException w:name="Dark List Accent 4" w:semiHidden="0" w:uiPriority="70" w:unhideWhenUsed="0"/>
-    <w:lsdException w:name="Colorful Shading Accent 4" w:semiHidden="0" w:uiPriority="71" w:unhideWhenUsed="0"/>
-    <w:lsdException w:name="Colorful List Accent 4" w:semiHidden="0" w:uiPriority="72" w:unhideWhenUsed="0"/>
-    <w:lsdException w:name="Colorful Grid Accent 4" w:semiHidden="0" w:uiPriority="73" w:unhideWhenUsed="0"/>
-    <w:lsdException w:name="Light Shading Accent 5" w:semiHidden="0" w:uiPriority="60" w:unhideWhenUsed="0"/>
-    <w:lsdException w:name="Light List Accent 5" w:semiHidden="0" w:uiPriority="61" w:unhideWhenUsed="0"/>
-    <w:lsdException w:name="Light Grid Accent 5" w:semiHidden="0" w:uiPriority="62" w:unhideWhenUsed="0"/>
-    <w:lsdException w:name="Medium Shading 1 Accent 5" w:semiHidden="0" w:uiPriority="63" w:unhideWhenUsed="0"/>
-    <w:lsdException w:name="Medium Shading 2 Accent 5" w:semiHidden="0" w:uiPriority="64" w:unhideWhenUsed="0"/>
-    <w:lsdException w:name="Medium List 1 Accent 5" w:semiHidden="0" w:uiPriority="65" w:unhideWhenUsed="0"/>
-    <w:lsdException w:name="Medium List 2 Accent 5" w:semiHidden="0" w:uiPriority="66" w:unhideWhenUsed="0"/>
-    <w:lsdException w:name="Medium Grid 1 Accent 5" w:semiHidden="0" w:uiPriority="67" w:unhideWhenUsed="0"/>
-    <w:lsdException w:name="Medium Grid 2 Accent 5" w:semiHidden="0" w:uiPriority="68" w:unhideWhenUsed="0"/>
-    <w:lsdException w:name="Medium Grid 3 Accent 5" w:semiHidden="0" w:uiPriority="69" w:unhideWhenUsed="0"/>
-    <w:lsdException w:name="Dark List Accent 5" w:semiHidden="0" w:uiPriority="70" w:unhideWhenUsed="0"/>
-    <w:lsdException w:name="Colorful Shading Accent 5" w:semiHidden="0" w:uiPriority="71" w:unhideWhenUsed="0"/>
-    <w:lsdException w:name="Colorful List Accent 5" w:semiHidden="0" w:uiPriority="72" w:unhideWhenUsed="0"/>
-    <w:lsdException w:name="Colorful Grid Accent 5" w:semiHidden="0" w:uiPriority="73" w:unhideWhenUsed="0"/>
-    <w:lsdException w:name="Light Shading Accent 6" w:semiHidden="0" w:uiPriority="60" w:unhideWhenUsed="0"/>
-    <w:lsdException w:name="Light List Accent 6" w:semiHidden="0" w:uiPriority="61" w:unhideWhenUsed="0"/>
-    <w:lsdException w:name="Light Grid Accent 6" w:semiHidden="0" w:uiPriority="62" w:unhideWhenUsed="0"/>
-    <w:lsdException w:name="Medium Shading 1 Accent 6" w:semiHidden="0" w:uiPriority="63" w:unhideWhenUsed="0"/>
-    <w:lsdException w:name="Medium Shading 2 Accent 6" w:semiHidden="0" w:uiPriority="64" w:unhideWhenUsed="0"/>
-    <w:lsdException w:name="Medium List 1 Accent 6" w:semiHidden="0" w:uiPriority="65" w:unhideWhenUsed="0"/>
-    <w:lsdException w:name="Medium List 2 Accent 6" w:semiHidden="0" w:uiPriority="66" w:unhideWhenUsed="0"/>
-    <w:lsdException w:name="Medium Grid 1 Accent 6" w:semiHidden="0" w:uiPriority="67" w:unhideWhenUsed="0"/>
-    <w:lsdException w:name="Medium Grid 2 Accent 6" w:semiHidden="0" w:uiPriority="68" w:unhideWhenUsed="0"/>
-    <w:lsdException w:name="Medium Grid 3 Accent 6" w:semiHidden="0" w:uiPriority="69" w:unhideWhenUsed="0"/>
-    <w:lsdException w:name="Dark List Accent 6" w:semiHidden="0" w:uiPriority="70" w:unhideWhenUsed="0"/>
-    <w:lsdException w:name="Colorful Shading Accent 6" w:semiHidden="0" w:uiPriority="71" w:unhideWhenUsed="0"/>
-    <w:lsdException w:name="Colorful List Accent 6" w:semiHidden="0" w:uiPriority="72" w:unhideWhenUsed="0"/>
-    <w:lsdException w:name="Colorful Grid Accent 6" w:semiHidden="0" w:uiPriority="73" w:unhideWhenUsed="0"/>
-    <w:lsdException w:name="Subtle Emphasis" w:semiHidden="0" w:uiPriority="19" w:unhideWhenUsed="0" w:qFormat="1"/>
-    <w:lsdException w:name="Intense Emphasis" w:semiHidden="0" w:uiPriority="21" w:unhideWhenUsed="0" w:qFormat="1"/>
-    <w:lsdException w:name="Subtle Reference" w:semiHidden="0" w:uiPriority="31" w:unhideWhenUsed="0" w:qFormat="1"/>
-    <w:lsdException w:name="Intense Reference" w:semiHidden="0" w:uiPriority="32" w:unhideWhenUsed="0" w:qFormat="1"/>
-    <w:lsdException w:name="Book Title" w:semiHidden="0" w:uiPriority="33" w:unhideWhenUsed="0" w:qFormat="1"/>
-    <w:lsdException w:name="Bibliography" w:uiPriority="37"/>
-    <w:lsdException w:name="TOC Heading" w:uiPriority="39" w:qFormat="1"/>
+  <w:latentStyles w:defLockedState="0" w:defUIPriority="99" w:defSemiHidden="0" w:defUnhideWhenUsed="0" w:defQFormat="0" w:count="371">
+    <w:lsdException w:name="Normal" w:uiPriority="0" w:qFormat="1"/>
+    <w:lsdException w:name="heading 1" w:uiPriority="9" w:qFormat="1"/>
+    <w:lsdException w:name="heading 2" w:semiHidden="1" w:uiPriority="9" w:unhideWhenUsed="1" w:qFormat="1"/>
+    <w:lsdException w:name="heading 3" w:semiHidden="1" w:uiPriority="9" w:unhideWhenUsed="1" w:qFormat="1"/>
+    <w:lsdException w:name="heading 4" w:semiHidden="1" w:uiPriority="9" w:unhideWhenUsed="1" w:qFormat="1"/>
+    <w:lsdException w:name="heading 5" w:semiHidden="1" w:uiPriority="9" w:unhideWhenUsed="1" w:qFormat="1"/>
+    <w:lsdException w:name="heading 6" w:semiHidden="1" w:uiPriority="9" w:unhideWhenUsed="1" w:qFormat="1"/>
+    <w:lsdException w:name="heading 7" w:semiHidden="1" w:uiPriority="9" w:unhideWhenUsed="1" w:qFormat="1"/>
+    <w:lsdException w:name="heading 8" w:semiHidden="1" w:uiPriority="9" w:unhideWhenUsed="1" w:qFormat="1"/>
+    <w:lsdException w:name="heading 9" w:semiHidden="1" w:uiPriority="9" w:unhideWhenUsed="1" w:qFormat="1"/>
+    <w:lsdException w:name="index 1" w:semiHidden="1" w:unhideWhenUsed="1"/>
+    <w:lsdException w:name="index 2" w:semiHidden="1" w:unhideWhenUsed="1"/>
+    <w:lsdException w:name="index 3" w:semiHidden="1" w:unhideWhenUsed="1"/>
+    <w:lsdException w:name="index 4" w:semiHidden="1" w:unhideWhenUsed="1"/>
+    <w:lsdException w:name="index 5" w:semiHidden="1" w:unhideWhenUsed="1"/>
+    <w:lsdException w:name="index 6" w:semiHidden="1" w:unhideWhenUsed="1"/>
+    <w:lsdException w:name="index 7" w:semiHidden="1" w:unhideWhenUsed="1"/>
+    <w:lsdException w:name="index 8" w:semiHidden="1" w:unhideWhenUsed="1"/>
+    <w:lsdException w:name="index 9" w:semiHidden="1" w:unhideWhenUsed="1"/>
+    <w:lsdException w:name="toc 1" w:semiHidden="1" w:uiPriority="39" w:unhideWhenUsed="1"/>
+    <w:lsdException w:name="toc 2" w:semiHidden="1" w:uiPriority="39" w:unhideWhenUsed="1"/>
+    <w:lsdException w:name="toc 3" w:semiHidden="1" w:uiPriority="39" w:unhideWhenUsed="1"/>
+    <w:lsdException w:name="toc 4" w:semiHidden="1" w:uiPriority="39" w:unhideWhenUsed="1"/>
+    <w:lsdException w:name="toc 5" w:semiHidden="1" w:uiPriority="39" w:unhideWhenUsed="1"/>
+    <w:lsdException w:name="toc 6" w:semiHidden="1" w:uiPriority="39" w:unhideWhenUsed="1"/>
+    <w:lsdException w:name="toc 7" w:semiHidden="1" w:uiPriority="39" w:unhideWhenUsed="1"/>
+    <w:lsdException w:name="toc 8" w:semiHidden="1" w:uiPriority="39" w:unhideWhenUsed="1"/>
+    <w:lsdException w:name="toc 9" w:semiHidden="1" w:uiPriority="39" w:unhideWhenUsed="1"/>
+    <w:lsdException w:name="Normal Indent" w:semiHidden="1" w:unhideWhenUsed="1"/>
+    <w:lsdException w:name="footnote text" w:semiHidden="1" w:unhideWhenUsed="1"/>
+    <w:lsdException w:name="annotation text" w:semiHidden="1" w:unhideWhenUsed="1"/>
+    <w:lsdException w:name="header" w:semiHidden="1" w:unhideWhenUsed="1"/>
+    <w:lsdException w:name="footer" w:semiHidden="1" w:unhideWhenUsed="1"/>
+    <w:lsdException w:name="index heading" w:semiHidden="1" w:unhideWhenUsed="1"/>
+    <w:lsdException w:name="caption" w:semiHidden="1" w:uiPriority="35" w:unhideWhenUsed="1" w:qFormat="1"/>
+    <w:lsdException w:name="table of figures" w:semiHidden="1" w:unhideWhenUsed="1"/>
+    <w:lsdException w:name="envelope address" w:semiHidden="1" w:unhideWhenUsed="1"/>
+    <w:lsdException w:name="envelope return" w:semiHidden="1" w:unhideWhenUsed="1"/>
+    <w:lsdException w:name="footnote reference" w:semiHidden="1" w:unhideWhenUsed="1"/>
+    <w:lsdException w:name="annotation reference" w:semiHidden="1" w:unhideWhenUsed="1"/>
+    <w:lsdException w:name="line number" w:semiHidden="1" w:unhideWhenUsed="1"/>
+    <w:lsdException w:name="page number" w:semiHidden="1" w:unhideWhenUsed="1"/>
+    <w:lsdException w:name="endnote reference" w:semiHidden="1" w:unhideWhenUsed="1"/>
+    <w:lsdException w:name="endnote text" w:semiHidden="1" w:unhideWhenUsed="1"/>
+    <w:lsdException w:name="table of authorities" w:semiHidden="1" w:unhideWhenUsed="1"/>
+    <w:lsdException w:name="macro" w:semiHidden="1" w:unhideWhenUsed="1"/>
+    <w:lsdException w:name="toa heading" w:semiHidden="1" w:unhideWhenUsed="1"/>
+    <w:lsdException w:name="List" w:semiHidden="1" w:unhideWhenUsed="1"/>
+    <w:lsdException w:name="List Bullet" w:semiHidden="1" w:unhideWhenUsed="1"/>
+    <w:lsdException w:name="List Number" w:semiHidden="1" w:unhideWhenUsed="1"/>
+    <w:lsdException w:name="List 2" w:semiHidden="1" w:unhideWhenUsed="1"/>
+    <w:lsdException w:name="List 3" w:semiHidden="1" w:unhideWhenUsed="1"/>
+    <w:lsdException w:name="List 4" w:semiHidden="1" w:unhideWhenUsed="1"/>
+    <w:lsdException w:name="List 5" w:semiHidden="1" w:unhideWhenUsed="1"/>
+    <w:lsdException w:name="List Bullet 2" w:semiHidden="1" w:unhideWhenUsed="1"/>
+    <w:lsdException w:name="List Bullet 3" w:semiHidden="1" w:unhideWhenUsed="1"/>
+    <w:lsdException w:name="List Bullet 4" w:semiHidden="1" w:unhideWhenUsed="1"/>
+    <w:lsdException w:name="List Bullet 5" w:semiHidden="1" w:unhideWhenUsed="1"/>
+    <w:lsdException w:name="List Number 2" w:semiHidden="1" w:unhideWhenUsed="1"/>
+    <w:lsdException w:name="List Number 3" w:semiHidden="1" w:unhideWhenUsed="1"/>
+    <w:lsdException w:name="List Number 4" w:semiHidden="1" w:unhideWhenUsed="1"/>
+    <w:lsdException w:name="List Number 5" w:semiHidden="1" w:unhideWhenUsed="1"/>
+    <w:lsdException w:name="Title" w:uiPriority="10" w:qFormat="1"/>
+    <w:lsdException w:name="Closing" w:semiHidden="1" w:unhideWhenUsed="1"/>
+    <w:lsdException w:name="Signature" w:semiHidden="1" w:unhideWhenUsed="1"/>
+    <w:lsdException w:name="Default Paragraph Font" w:semiHidden="1" w:uiPriority="1" w:unhideWhenUsed="1"/>
+    <w:lsdException w:name="Body Text" w:semiHidden="1" w:unhideWhenUsed="1"/>
+    <w:lsdException w:name="Body Text Indent" w:semiHidden="1" w:unhideWhenUsed="1"/>
+    <w:lsdException w:name="List Continue" w:semiHidden="1" w:unhideWhenUsed="1"/>
+    <w:lsdException w:name="List Continue 2" w:semiHidden="1" w:unhideWhenUsed="1"/>
+    <w:lsdException w:name="List Continue 3" w:semiHidden="1" w:unhideWhenUsed="1"/>
+    <w:lsdException w:name="List Continue 4" w:semiHidden="1" w:unhideWhenUsed="1"/>
+    <w:lsdException w:name="List Continue 5" w:semiHidden="1" w:unhideWhenUsed="1"/>
+    <w:lsdException w:name="Message Header" w:semiHidden="1" w:unhideWhenUsed="1"/>
+    <w:lsdException w:name="Subtitle" w:uiPriority="11" w:qFormat="1"/>
+    <w:lsdException w:name="Salutation" w:semiHidden="1" w:unhideWhenUsed="1"/>
+    <w:lsdException w:name="Date" w:semiHidden="1" w:unhideWhenUsed="1"/>
+    <w:lsdException w:name="Body Text First Indent" w:semiHidden="1" w:unhideWhenUsed="1"/>
+    <w:lsdException w:name="Body Text First Indent 2" w:semiHidden="1" w:unhideWhenUsed="1"/>
+    <w:lsdException w:name="Note Heading" w:semiHidden="1" w:unhideWhenUsed="1"/>
+    <w:lsdException w:name="Body Text 2" w:semiHidden="1" w:unhideWhenUsed="1"/>
+    <w:lsdException w:name="Body Text 3" w:semiHidden="1" w:unhideWhenUsed="1"/>
+    <w:lsdException w:name="Body Text Indent 2" w:semiHidden="1" w:unhideWhenUsed="1"/>
+    <w:lsdException w:name="Body Text Indent 3" w:semiHidden="1" w:unhideWhenUsed="1"/>
+    <w:lsdException w:name="Block Text" w:semiHidden="1" w:unhideWhenUsed="1"/>
+    <w:lsdException w:name="Hyperlink" w:semiHidden="1" w:unhideWhenUsed="1"/>
+    <w:lsdException w:name="FollowedHyperlink" w:semiHidden="1" w:unhideWhenUsed="1"/>
+    <w:lsdException w:name="Strong" w:uiPriority="22" w:qFormat="1"/>
+    <w:lsdException w:name="Emphasis" w:uiPriority="20" w:qFormat="1"/>
+    <w:lsdException w:name="Document Map" w:semiHidden="1" w:unhideWhenUsed="1"/>
+    <w:lsdException w:name="Plain Text" w:semiHidden="1" w:unhideWhenUsed="1"/>
+    <w:lsdException w:name="E-mail Signature" w:semiHidden="1" w:unhideWhenUsed="1"/>
+    <w:lsdException w:name="HTML Top of Form" w:semiHidden="1" w:unhideWhenUsed="1"/>
+    <w:lsdException w:name="HTML Bottom of Form" w:semiHidden="1" w:unhideWhenUsed="1"/>
+    <w:lsdException w:name="Normal (Web)" w:semiHidden="1" w:unhideWhenUsed="1"/>
+    <w:lsdException w:name="HTML Acronym" w:semiHidden="1" w:unhideWhenUsed="1"/>
+    <w:lsdException w:name="HTML Address" w:semiHidden="1" w:unhideWhenUsed="1"/>
+    <w:lsdException w:name="HTML Cite" w:semiHidden="1" w:unhideWhenUsed="1"/>
+    <w:lsdException w:name="HTML Code" w:semiHidden="1" w:unhideWhenUsed="1"/>
+    <w:lsdException w:name="HTML Definition" w:semiHidden="1" w:unhideWhenUsed="1"/>
+    <w:lsdException w:name="HTML Keyboard" w:semiHidden="1" w:unhideWhenUsed="1"/>
+    <w:lsdException w:name="HTML Preformatted" w:semiHidden="1" w:unhideWhenUsed="1"/>
+    <w:lsdException w:name="HTML Sample" w:semiHidden="1" w:unhideWhenUsed="1"/>
+    <w:lsdException w:name="HTML Typewriter" w:semiHidden="1" w:unhideWhenUsed="1"/>
+    <w:lsdException w:name="HTML Variable" w:semiHidden="1" w:unhideWhenUsed="1"/>
+    <w:lsdException w:name="Normal Table" w:semiHidden="1" w:unhideWhenUsed="1"/>
+    <w:lsdException w:name="annotation subject" w:semiHidden="1" w:unhideWhenUsed="1"/>
+    <w:lsdException w:name="No List" w:semiHidden="1" w:unhideWhenUsed="1"/>
+    <w:lsdException w:name="Outline List 1" w:semiHidden="1" w:unhideWhenUsed="1"/>
+    <w:lsdException w:name="Outline List 2" w:semiHidden="1" w:unhideWhenUsed="1"/>
+    <w:lsdException w:name="Outline List 3" w:semiHidden="1" w:unhideWhenUsed="1"/>
+    <w:lsdException w:name="Table Simple 1" w:semiHidden="1" w:unhideWhenUsed="1"/>
+    <w:lsdException w:name="Table Simple 2" w:semiHidden="1" w:unhideWhenUsed="1"/>
+    <w:lsdException w:name="Table Simple 3" w:semiHidden="1" w:unhideWhenUsed="1"/>
+    <w:lsdException w:name="Table Classic 1" w:semiHidden="1" w:unhideWhenUsed="1"/>
+    <w:lsdException w:name="Table Classic 2" w:semiHidden="1" w:unhideWhenUsed="1"/>
+    <w:lsdException w:name="Table Classic 3" w:semiHidden="1" w:unhideWhenUsed="1"/>
+    <w:lsdException w:name="Table Classic 4" w:semiHidden="1" w:unhideWhenUsed="1"/>
+    <w:lsdException w:name="Table Colorful 1" w:semiHidden="1" w:unhideWhenUsed="1"/>
+    <w:lsdException w:name="Table Colorful 2" w:semiHidden="1" w:unhideWhenUsed="1"/>
+    <w:lsdException w:name="Table Colorful 3" w:semiHidden="1" w:unhideWhenUsed="1"/>
+    <w:lsdException w:name="Table Columns 1" w:semiHidden="1" w:unhideWhenUsed="1"/>
+    <w:lsdException w:name="Table Columns 2" w:semiHidden="1" w:unhideWhenUsed="1"/>
+    <w:lsdException w:name="Table Columns 3" w:semiHidden="1" w:unhideWhenUsed="1"/>
+    <w:lsdException w:name="Table Columns 4" w:semiHidden="1" w:unhideWhenUsed="1"/>
+    <w:lsdException w:name="Table Columns 5" w:semiHidden="1" w:unhideWhenUsed="1"/>
+    <w:lsdException w:name="Table Grid 1" w:semiHidden="1" w:unhideWhenUsed="1"/>
+    <w:lsdException w:name="Table Grid 2" w:semiHidden="1" w:unhideWhenUsed="1"/>
+    <w:lsdException w:name="Table Grid 3" w:semiHidden="1" w:unhideWhenUsed="1"/>
+    <w:lsdException w:name="Table Grid 4" w:semiHidden="1" w:unhideWhenUsed="1"/>
+    <w:lsdException w:name="Table Grid 5" w:semiHidden="1" w:unhideWhenUsed="1"/>
+    <w:lsdException w:name="Table Grid 6" w:semiHidden="1" w:unhideWhenUsed="1"/>
+    <w:lsdException w:name="Table Grid 7" w:semiHidden="1" w:unhideWhenUsed="1"/>
+    <w:lsdException w:name="Table Grid 8" w:semiHidden="1" w:unhideWhenUsed="1"/>
+    <w:lsdException w:name="Table List 1" w:semiHidden="1" w:unhideWhenUsed="1"/>
+    <w:lsdException w:name="Table List 2" w:semiHidden="1" w:unhideWhenUsed="1"/>
+    <w:lsdException w:name="Table List 3" w:semiHidden="1" w:unhideWhenUsed="1"/>
+    <w:lsdException w:name="Table List 4" w:semiHidden="1" w:unhideWhenUsed="1"/>
+    <w:lsdException w:name="Table List 5" w:semiHidden="1" w:unhideWhenUsed="1"/>
+    <w:lsdException w:name="Table List 6" w:semiHidden="1" w:unhideWhenUsed="1"/>
+    <w:lsdException w:name="Table List 7" w:semiHidden="1" w:unhideWhenUsed="1"/>
+    <w:lsdException w:name="Table List 8" w:semiHidden="1" w:unhideWhenUsed="1"/>
+    <w:lsdException w:name="Table 3D effects 1" w:semiHidden="1" w:unhideWhenUsed="1"/>
+    <w:lsdException w:name="Table 3D effects 2" w:semiHidden="1" w:unhideWhenUsed="1"/>
+    <w:lsdException w:name="Table 3D effects 3" w:semiHidden="1" w:unhideWhenUsed="1"/>
+    <w:lsdException w:name="Table Contemporary" w:semiHidden="1" w:unhideWhenUsed="1"/>
+    <w:lsdException w:name="Table Elegant" w:semiHidden="1" w:unhideWhenUsed="1"/>
+    <w:lsdException w:name="Table Professional" w:semiHidden="1" w:unhideWhenUsed="1"/>
+    <w:lsdException w:name="Table Subtle 1" w:semiHidden="1" w:unhideWhenUsed="1"/>
+    <w:lsdException w:name="Table Subtle 2" w:semiHidden="1" w:unhideWhenUsed="1"/>
+    <w:lsdException w:name="Table Web 1" w:semiHidden="1" w:unhideWhenUsed="1"/>
+    <w:lsdException w:name="Table Web 2" w:semiHidden="1" w:unhideWhenUsed="1"/>
+    <w:lsdException w:name="Table Web 3" w:semiHidden="1" w:unhideWhenUsed="1"/>
+    <w:lsdException w:name="Balloon Text" w:semiHidden="1" w:unhideWhenUsed="1"/>
+    <w:lsdException w:name="Table Grid" w:uiPriority="59"/>
+    <w:lsdException w:name="Table Theme" w:semiHidden="1" w:unhideWhenUsed="1"/>
+    <w:lsdException w:name="Placeholder Text" w:semiHidden="1"/>
+    <w:lsdException w:name="No Spacing" w:uiPriority="1" w:qFormat="1"/>
+    <w:lsdException w:name="Light Shading" w:uiPriority="60"/>
+    <w:lsdException w:name="Light List" w:uiPriority="61"/>
+    <w:lsdException w:name="Light Grid" w:uiPriority="62"/>
+    <w:lsdException w:name="Medium Shading 1" w:uiPriority="63"/>
+    <w:lsdException w:name="Medium Shading 2" w:uiPriority="64"/>
+    <w:lsdException w:name="Medium List 1" w:uiPriority="65"/>
+    <w:lsdException w:name="Medium List 2" w:uiPriority="66"/>
+    <w:lsdException w:name="Medium Grid 1" w:uiPriority="67"/>
+    <w:lsdException w:name="Medium Grid 2" w:uiPriority="68"/>
+    <w:lsdException w:name="Medium Grid 3" w:uiPriority="69"/>
+    <w:lsdException w:name="Dark List" w:uiPriority="70"/>
+    <w:lsdException w:name="Colorful Shading" w:uiPriority="71"/>
+    <w:lsdException w:name="Colorful List" w:uiPriority="72"/>
+    <w:lsdException w:name="Colorful Grid" w:uiPriority="73"/>
+    <w:lsdException w:name="Light Shading Accent 1" w:uiPriority="60"/>
+    <w:lsdException w:name="Light List Accent 1" w:uiPriority="61"/>
+    <w:lsdException w:name="Light Grid Accent 1" w:uiPriority="62"/>
+    <w:lsdException w:name="Medium Shading 1 Accent 1" w:uiPriority="63"/>
+    <w:lsdException w:name="Medium Shading 2 Accent 1" w:uiPriority="64"/>
+    <w:lsdException w:name="Medium List 1 Accent 1" w:uiPriority="65"/>
+    <w:lsdException w:name="Revision" w:semiHidden="1"/>
+    <w:lsdException w:name="List Paragraph" w:uiPriority="34" w:qFormat="1"/>
+    <w:lsdException w:name="Quote" w:uiPriority="29" w:qFormat="1"/>
+    <w:lsdException w:name="Intense Quote" w:uiPriority="30" w:qFormat="1"/>
+    <w:lsdException w:name="Medium List 2 Accent 1" w:uiPriority="66"/>
+    <w:lsdException w:name="Medium Grid 1 Accent 1" w:uiPriority="67"/>
+    <w:lsdException w:name="Medium Grid 2 Accent 1" w:uiPriority="68"/>
+    <w:lsdException w:name="Medium Grid 3 Accent 1" w:uiPriority="69"/>
+    <w:lsdException w:name="Dark List Accent 1" w:uiPriority="70"/>
+    <w:lsdException w:name="Colorful Shading Accent 1" w:uiPriority="71"/>
+    <w:lsdException w:name="Colorful List Accent 1" w:uiPriority="72"/>
+    <w:lsdException w:name="Colorful Grid Accent 1" w:uiPriority="73"/>
+    <w:lsdException w:name="Light Shading Accent 2" w:uiPriority="60"/>
+    <w:lsdException w:name="Light List Accent 2" w:uiPriority="61"/>
+    <w:lsdException w:name="Light Grid Accent 2" w:uiPriority="62"/>
+    <w:lsdException w:name="Medium Shading 1 Accent 2" w:uiPriority="63"/>
+    <w:lsdException w:name="Medium Shading 2 Accent 2" w:uiPriority="64"/>
+    <w:lsdException w:name="Medium List 1 Accent 2" w:uiPriority="65"/>
+    <w:lsdException w:name="Medium List 2 Accent 2" w:uiPriority="66"/>
+    <w:lsdException w:name="Medium Grid 1 Accent 2" w:uiPriority="67"/>
+    <w:lsdException w:name="Medium Grid 2 Accent 2" w:uiPriority="68"/>
+    <w:lsdException w:name="Medium Grid 3 Accent 2" w:uiPriority="69"/>
+    <w:lsdException w:name="Dark List Accent 2" w:uiPriority="70"/>
+    <w:lsdException w:name="Colorful Shading Accent 2" w:uiPriority="71"/>
+    <w:lsdException w:name="Colorful List Accent 2" w:uiPriority="72"/>
+    <w:lsdException w:name="Colorful Grid Accent 2" w:uiPriority="73"/>
+    <w:lsdException w:name="Light Shading Accent 3" w:uiPriority="60"/>
+    <w:lsdException w:name="Light List Accent 3" w:uiPriority="61"/>
+    <w:lsdException w:name="Light Grid Accent 3" w:uiPriority="62"/>
+    <w:lsdException w:name="Medium Shading 1 Accent 3" w:uiPriority="63"/>
+    <w:lsdException w:name="Medium Shading 2 Accent 3" w:uiPriority="64"/>
+    <w:lsdException w:name="Medium List 1 Accent 3" w:uiPriority="65"/>
+    <w:lsdException w:name="Medium List 2 Accent 3" w:uiPriority="66"/>
+    <w:lsdException w:name="Medium Grid 1 Accent 3" w:uiPriority="67"/>
+    <w:lsdException w:name="Medium Grid 2 Accent 3" w:uiPriority="68"/>
+    <w:lsdException w:name="Medium Grid 3 Accent 3" w:uiPriority="69"/>
+    <w:lsdException w:name="Dark List Accent 3" w:uiPriority="70"/>
+    <w:lsdException w:name="Colorful Shading Accent 3" w:uiPriority="71"/>
+    <w:lsdException w:name="Colorful List Accent 3" w:uiPriority="72"/>
+    <w:lsdException w:name="Colorful Grid Accent 3" w:uiPriority="73"/>
+    <w:lsdException w:name="Light Shading Accent 4" w:uiPriority="60"/>
+    <w:lsdException w:name="Light List Accent 4" w:uiPriority="61"/>
+    <w:lsdException w:name="Light Grid Accent 4" w:uiPriority="62"/>
+    <w:lsdException w:name="Medium Shading 1 Accent 4" w:uiPriority="63"/>
+    <w:lsdException w:name="Medium Shading 2 Accent 4" w:uiPriority="64"/>
+    <w:lsdException w:name="Medium List 1 Accent 4" w:uiPriority="65"/>
+    <w:lsdException w:name="Medium List 2 Accent 4" w:uiPriority="66"/>
+    <w:lsdException w:name="Medium Grid 1 Accent 4" w:uiPriority="67"/>
+    <w:lsdException w:name="Medium Grid 2 Accent 4" w:uiPriority="68"/>
+    <w:lsdException w:name="Medium Grid 3 Accent 4" w:uiPriority="69"/>
+    <w:lsdException w:name="Dark List Accent 4" w:uiPriority="70"/>
+    <w:lsdException w:name="Colorful Shading Accent 4" w:uiPriority="71"/>
+    <w:lsdException w:name="Colorful List Accent 4" w:uiPriority="72"/>
+    <w:lsdException w:name="Colorful Grid Accent 4" w:uiPriority="73"/>
+    <w:lsdException w:name="Light Shading Accent 5" w:uiPriority="60"/>
+    <w:lsdException w:name="Light List Accent 5" w:uiPriority="61"/>
+    <w:lsdException w:name="Light Grid Accent 5" w:uiPriority="62"/>
+    <w:lsdException w:name="Medium Shading 1 Accent 5" w:uiPriority="63"/>
+    <w:lsdException w:name="Medium Shading 2 Accent 5" w:uiPriority="64"/>
+    <w:lsdException w:name="Medium List 1 Accent 5" w:uiPriority="65"/>
+    <w:lsdException w:name="Medium List 2 Accent 5" w:uiPriority="66"/>
+    <w:lsdException w:name="Medium Grid 1 Accent 5" w:uiPriority="67"/>
+    <w:lsdException w:name="Medium Grid 2 Accent 5" w:uiPriority="68"/>
+    <w:lsdException w:name="Medium Grid 3 Accent 5" w:uiPriority="69"/>
+    <w:lsdException w:name="Dark List Accent 5" w:uiPriority="70"/>
+    <w:lsdException w:name="Colorful Shading Accent 5" w:uiPriority="71"/>
+    <w:lsdException w:name="Colorful List Accent 5" w:uiPriority="72"/>
+    <w:lsdException w:name="Colorful Grid Accent 5" w:uiPriority="73"/>
+    <w:lsdException w:name="Light Shading Accent 6" w:uiPriority="60"/>
+    <w:lsdException w:name="Light List Accent 6" w:uiPriority="61"/>
+    <w:lsdException w:name="Light Grid Accent 6" w:uiPriority="62"/>
+    <w:lsdException w:name="Medium Shading 1 Accent 6" w:uiPriority="63"/>
+    <w:lsdException w:name="Medium Shading 2 Accent 6" w:uiPriority="64"/>
+    <w:lsdException w:name="Medium List 1 Accent 6" w:uiPriority="65"/>
+    <w:lsdException w:name="Medium List 2 Accent 6" w:uiPriority="66"/>
+    <w:lsdException w:name="Medium Grid 1 Accent 6" w:uiPriority="67"/>
+    <w:lsdException w:name="Medium Grid 2 Accent 6" w:uiPriority="68"/>
+    <w:lsdException w:name="Medium Grid 3 Accent 6" w:uiPriority="69"/>
+    <w:lsdException w:name="Dark List Accent 6" w:uiPriority="70"/>
+    <w:lsdException w:name="Colorful Shading Accent 6" w:uiPriority="71"/>
+    <w:lsdException w:name="Colorful List Accent 6" w:uiPriority="72"/>
+    <w:lsdException w:name="Colorful Grid Accent 6" w:uiPriority="73"/>
+    <w:lsdException w:name="Subtle Emphasis" w:uiPriority="19" w:qFormat="1"/>
+    <w:lsdException w:name="Intense Emphasis" w:uiPriority="21" w:qFormat="1"/>
+    <w:lsdException w:name="Subtle Reference" w:uiPriority="31" w:qFormat="1"/>
+    <w:lsdException w:name="Intense Reference" w:uiPriority="32" w:qFormat="1"/>
+    <w:lsdException w:name="Book Title" w:uiPriority="33" w:qFormat="1"/>
+    <w:lsdException w:name="Bibliography" w:semiHidden="1" w:uiPriority="37" w:unhideWhenUsed="1"/>
+    <w:lsdException w:name="TOC Heading" w:semiHidden="1" w:uiPriority="39" w:unhideWhenUsed="1" w:qFormat="1"/>
+    <w:lsdException w:name="Plain Table 1" w:uiPriority="41"/>
+    <w:lsdException w:name="Plain Table 2" w:uiPriority="42"/>
+    <w:lsdException w:name="Plain Table 3" w:uiPriority="43"/>
+    <w:lsdException w:name="Plain Table 4" w:uiPriority="44"/>
+    <w:lsdException w:name="Plain Table 5" w:uiPriority="45"/>
+    <w:lsdException w:name="Grid Table Light" w:uiPriority="40"/>
+    <w:lsdException w:name="Grid Table 1 Light" w:uiPriority="46"/>
+    <w:lsdException w:name="Grid Table 2" w:uiPriority="47"/>
+    <w:lsdException w:name="Grid Table 3" w:uiPriority="48"/>
+    <w:lsdException w:name="Grid Table 4" w:uiPriority="49"/>
+    <w:lsdException w:name="Grid Table 5 Dark" w:uiPriority="50"/>
+    <w:lsdException w:name="Grid Table 6 Colorful" w:uiPriority="51"/>
+    <w:lsdException w:name="Grid Table 7 Colorful" w:uiPriority="52"/>
+    <w:lsdException w:name="Grid Table 1 Light Accent 1" w:uiPriority="46"/>
+    <w:lsdException w:name="Grid Table 2 Accent 1" w:uiPriority="47"/>
+    <w:lsdException w:name="Grid Table 3 Accent 1" w:uiPriority="48"/>
+    <w:lsdException w:name="Grid Table 4 Accent 1" w:uiPriority="49"/>
+    <w:lsdException w:name="Grid Table 5 Dark Accent 1" w:uiPriority="50"/>
+    <w:lsdException w:name="Grid Table 6 Colorful Accent 1" w:uiPriority="51"/>
+    <w:lsdException w:name="Grid Table 7 Colorful Accent 1" w:uiPriority="52"/>
+    <w:lsdException w:name="Grid Table 1 Light Accent 2" w:uiPriority="46"/>
+    <w:lsdException w:name="Grid Table 2 Accent 2" w:uiPriority="47"/>
+    <w:lsdException w:name="Grid Table 3 Accent 2" w:uiPriority="48"/>
+    <w:lsdException w:name="Grid Table 4 Accent 2" w:uiPriority="49"/>
+    <w:lsdException w:name="Grid Table 5 Dark Accent 2" w:uiPriority="50"/>
+    <w:lsdException w:name="Grid Table 6 Colorful Accent 2" w:uiPriority="51"/>
+    <w:lsdException w:name="Grid Table 7 Colorful Accent 2" w:uiPriority="52"/>
+    <w:lsdException w:name="Grid Table 1 Light Accent 3" w:uiPriority="46"/>
+    <w:lsdException w:name="Grid Table 2 Accent 3" w:uiPriority="47"/>
+    <w:lsdException w:name="Grid Table 3 Accent 3" w:uiPriority="48"/>
+    <w:lsdException w:name="Grid Table 4 Accent 3" w:uiPriority="49"/>
+    <w:lsdException w:name="Grid Table 5 Dark Accent 3" w:uiPriority="50"/>
+    <w:lsdException w:name="Grid Table 6 Colorful Accent 3" w:uiPriority="51"/>
+    <w:lsdException w:name="Grid Table 7 Colorful Accent 3" w:uiPriority="52"/>
+    <w:lsdException w:name="Grid Table 1 Light Accent 4" w:uiPriority="46"/>
+    <w:lsdException w:name="Grid Table 2 Accent 4" w:uiPriority="47"/>
+    <w:lsdException w:name="Grid Table 3 Accent 4" w:uiPriority="48"/>
+    <w:lsdException w:name="Grid Table 4 Accent 4" w:uiPriority="49"/>
+    <w:lsdException w:name="Grid Table 5 Dark Accent 4" w:uiPriority="50"/>
+    <w:lsdException w:name="Grid Table 6 Colorful Accent 4" w:uiPriority="51"/>
+    <w:lsdException w:name="Grid Table 7 Colorful Accent 4" w:uiPriority="52"/>
+    <w:lsdException w:name="Grid Table 1 Light Accent 5" w:uiPriority="46"/>
+    <w:lsdException w:name="Grid Table 2 Accent 5" w:uiPriority="47"/>
+    <w:lsdException w:name="Grid Table 3 Accent 5" w:uiPriority="48"/>
+    <w:lsdException w:name="Grid Table 4 Accent 5" w:uiPriority="49"/>
+    <w:lsdException w:name="Grid Table 5 Dark Accent 5" w:uiPriority="50"/>
+    <w:lsdException w:name="Grid Table 6 Colorful Accent 5" w:uiPriority="51"/>
+    <w:lsdException w:name="Grid Table 7 Colorful Accent 5" w:uiPriority="52"/>
+    <w:lsdException w:name="Grid Table 1 Light Accent 6" w:uiPriority="46"/>
+    <w:lsdException w:name="Grid Table 2 Accent 6" w:uiPriority="47"/>
+    <w:lsdException w:name="Grid Table 3 Accent 6" w:uiPriority="48"/>
+    <w:lsdException w:name="Grid Table 4 Accent 6" w:uiPriority="49"/>
+    <w:lsdException w:name="Grid Table 5 Dark Accent 6" w:uiPriority="50"/>
+    <w:lsdException w:name="Grid Table 6 Colorful Accent 6" w:uiPriority="51"/>
+    <w:lsdException w:name="Grid Table 7 Colorful Accent 6" w:uiPriority="52"/>
+    <w:lsdException w:name="List Table 1 Light" w:uiPriority="46"/>
+    <w:lsdException w:name="List Table 2" w:uiPriority="47"/>
+    <w:lsdException w:name="List Table 3" w:uiPriority="48"/>
+    <w:lsdException w:name="List Table 4" w:uiPriority="49"/>
+    <w:lsdException w:name="List Table 5 Dark" w:uiPriority="50"/>
+    <w:lsdException w:name="List Table 6 Colorful" w:uiPriority="51"/>
+    <w:lsdException w:name="List Table 7 Colorful" w:uiPriority="52"/>
+    <w:lsdException w:name="List Table 1 Light Accent 1" w:uiPriority="46"/>
+    <w:lsdException w:name="List Table 2 Accent 1" w:uiPriority="47"/>
+    <w:lsdException w:name="List Table 3 Accent 1" w:uiPriority="48"/>
+    <w:lsdException w:name="List Table 4 Accent 1" w:uiPriority="49"/>
+    <w:lsdException w:name="List Table 5 Dark Accent 1" w:uiPriority="50"/>
+    <w:lsdException w:name="List Table 6 Colorful Accent 1" w:uiPriority="51"/>
+    <w:lsdException w:name="List Table 7 Colorful Accent 1" w:uiPriority="52"/>
+    <w:lsdException w:name="List Table 1 Light Accent 2" w:uiPriority="46"/>
+    <w:lsdException w:name="List Table 2 Accent 2" w:uiPriority="47"/>
+    <w:lsdException w:name="List Table 3 Accent 2" w:uiPriority="48"/>
+    <w:lsdException w:name="List Table 4 Accent 2" w:uiPriority="49"/>
+    <w:lsdException w:name="List Table 5 Dark Accent 2" w:uiPriority="50"/>
+    <w:lsdException w:name="List Table 6 Colorful Accent 2" w:uiPriority="51"/>
+    <w:lsdException w:name="List Table 7 Colorful Accent 2" w:uiPriority="52"/>
+    <w:lsdException w:name="List Table 1 Light Accent 3" w:uiPriority="46"/>
+    <w:lsdException w:name="List Table 2 Accent 3" w:uiPriority="47"/>
+    <w:lsdException w:name="List Table 3 Accent 3" w:uiPriority="48"/>
+    <w:lsdException w:name="List Table 4 Accent 3" w:uiPriority="49"/>
+    <w:lsdException w:name="List Table 5 Dark Accent 3" w:uiPriority="50"/>
+    <w:lsdException w:name="List Table 6 Colorful Accent 3" w:uiPriority="51"/>
+    <w:lsdException w:name="List Table 7 Colorful Accent 3" w:uiPriority="52"/>
+    <w:lsdException w:name="List Table 1 Light Accent 4" w:uiPriority="46"/>
+    <w:lsdException w:name="List Table 2 Accent 4" w:uiPriority="47"/>
+    <w:lsdException w:name="List Table 3 Accent 4" w:uiPriority="48"/>
+    <w:lsdException w:name="List Table 4 Accent 4" w:uiPriority="49"/>
+    <w:lsdException w:name="List Table 5 Dark Accent 4" w:uiPriority="50"/>
+    <w:lsdException w:name="List Table 6 Colorful Accent 4" w:uiPriority="51"/>
+    <w:lsdException w:name="List Table 7 Colorful Accent 4" w:uiPriority="52"/>
+    <w:lsdException w:name="List Table 1 Light Accent 5" w:uiPriority="46"/>
+    <w:lsdException w:name="List Table 2 Accent 5" w:uiPriority="47"/>
+    <w:lsdException w:name="List Table 3 Accent 5" w:uiPriority="48"/>
+    <w:lsdException w:name="List Table 4 Accent 5" w:uiPriority="49"/>
+    <w:lsdException w:name="List Table 5 Dark Accent 5" w:uiPriority="50"/>
+    <w:lsdException w:name="List Table 6 Colorful Accent 5" w:uiPriority="51"/>
+    <w:lsdException w:name="List Table 7 Colorful Accent 5" w:uiPriority="52"/>
+    <w:lsdException w:name="List Table 1 Light Accent 6" w:uiPriority="46"/>
+    <w:lsdException w:name="List Table 2 Accent 6" w:uiPriority="47"/>
+    <w:lsdException w:name="List Table 3 Accent 6" w:uiPriority="48"/>
+    <w:lsdException w:name="List Table 4 Accent 6" w:uiPriority="49"/>
+    <w:lsdException w:name="List Table 5 Dark Accent 6" w:uiPriority="50"/>
+    <w:lsdException w:name="List Table 6 Colorful Accent 6" w:uiPriority="51"/>
+    <w:lsdException w:name="List Table 7 Colorful Accent 6" w:uiPriority="52"/>
   </w:latentStyles>
   <w:style w:type="paragraph" w:default="1" w:styleId="Normal">
     <w:name w:val="Normal"/>
@@ -7401,7 +7992,6 @@
     <w:uiPriority w:val="99"/>
     <w:semiHidden/>
     <w:unhideWhenUsed/>
-    <w:qFormat/>
     <w:tblPr>
       <w:tblInd w:w="0" w:type="dxa"/>
       <w:tblCellMar>
@@ -7844,7 +8434,7 @@
 </file>
 
 <file path=word/glossary/webSettings.xml><?xml version="1.0" encoding="utf-8"?>
-<w:webSettings xmlns:r="http://schemas.openxmlformats.org/officeDocument/2006/relationships" xmlns:w="http://schemas.openxmlformats.org/wordprocessingml/2006/main">
+<w:webSettings xmlns:mc="http://schemas.openxmlformats.org/markup-compatibility/2006" xmlns:r="http://schemas.openxmlformats.org/officeDocument/2006/relationships" xmlns:w="http://schemas.openxmlformats.org/wordprocessingml/2006/main" xmlns:w14="http://schemas.microsoft.com/office/word/2010/wordml" xmlns:w15="http://schemas.microsoft.com/office/word/2012/wordml" mc:Ignorable="w14 w15">
   <w:optimizeForBrowser/>
 </w:webSettings>
 </file>
@@ -8156,7 +8746,7 @@
 </file>
 
 <file path=customXml/itemProps2.xml><?xml version="1.0" encoding="utf-8"?>
-<ds:datastoreItem xmlns:ds="http://schemas.openxmlformats.org/officeDocument/2006/customXml" ds:itemID="{E6143ED4-C3D9-4AEF-B857-DD4FE73A5309}">
+<ds:datastoreItem xmlns:ds="http://schemas.openxmlformats.org/officeDocument/2006/customXml" ds:itemID="{03252825-B7E3-402C-A6B6-0813B5EC2A9B}">
   <ds:schemaRefs>
     <ds:schemaRef ds:uri="http://schemas.openxmlformats.org/officeDocument/2006/bibliography"/>
   </ds:schemaRefs>

</xml_diff>